<commit_message>
Documentos->Convenios: se modifica en la bd la forma de asignar director firmante en los addendums
</commit_message>
<xml_diff>
--- a/public/word-template/addendum2021.docx
+++ b/public/word-template/addendum2021.docx
@@ -64,9 +64,8 @@
           <w:szCs w:val="16"/>
           <w:highlight w:val="green"/>
         </w:rPr>
-        <w:t>${</w:t>
-      </w:r>
-      <w:proofErr w:type="spellStart"/>
+        <w:t>${programaTitulo}</w:t>
+      </w:r>
       <w:r>
         <w:rPr>
           <w:rFonts w:ascii="Verdana" w:hAnsi="Verdana"/>
@@ -76,9 +75,8 @@
           <w:szCs w:val="16"/>
           <w:highlight w:val="green"/>
         </w:rPr>
-        <w:t>programaTitulo</w:t>
-      </w:r>
-      <w:proofErr w:type="spellEnd"/>
+        <w:t xml:space="preserve"> </w:t>
+      </w:r>
       <w:r>
         <w:rPr>
           <w:rFonts w:ascii="Verdana" w:hAnsi="Verdana"/>
@@ -88,7 +86,7 @@
           <w:szCs w:val="16"/>
           <w:highlight w:val="green"/>
         </w:rPr>
-        <w:t>}</w:t>
+        <w:t>AÑO</w:t>
       </w:r>
       <w:r>
         <w:rPr>
@@ -110,7 +108,61 @@
           <w:szCs w:val="16"/>
           <w:highlight w:val="green"/>
         </w:rPr>
-        <w:t>AÑO</w:t>
+        <w:t>${periodoConvenio}</w:t>
+      </w:r>
+      <w:r>
+        <w:rPr>
+          <w:rFonts w:ascii="Verdana" w:hAnsi="Verdana"/>
+          <w:b/>
+          <w:bCs/>
+          <w:sz w:val="16"/>
+          <w:szCs w:val="16"/>
+        </w:rPr>
+        <w:t>”</w:t>
+      </w:r>
+    </w:p>
+    <w:p>
+      <w:pPr>
+        <w:jc w:val="center"/>
+        <w:rPr>
+          <w:rFonts w:ascii="Verdana" w:hAnsi="Verdana"/>
+          <w:b/>
+          <w:bCs/>
+          <w:sz w:val="14"/>
+          <w:szCs w:val="14"/>
+        </w:rPr>
+      </w:pPr>
+      <w:r>
+        <w:rPr>
+          <w:rFonts w:ascii="Verdana" w:hAnsi="Verdana"/>
+          <w:b/>
+          <w:bCs/>
+          <w:sz w:val="16"/>
+          <w:szCs w:val="16"/>
+        </w:rPr>
+        <w:t xml:space="preserve"> ENTRE SERVICIO DE SALUD IQUIQUE Y LA </w:t>
+      </w:r>
+      <w:bookmarkStart w:id="0" w:name="_Hlk72231066"/>
+      <w:r>
+        <w:rPr>
+          <w:rFonts w:ascii="Verdana" w:hAnsi="Verdana"/>
+          <w:b/>
+          <w:bCs/>
+          <w:sz w:val="16"/>
+          <w:szCs w:val="16"/>
+          <w:highlight w:val="yellow"/>
+        </w:rPr>
+        <w:t>${ilustreTitulo}</w:t>
+      </w:r>
+      <w:r>
+        <w:rPr>
+          <w:rFonts w:ascii="Verdana" w:hAnsi="Verdana"/>
+          <w:b/>
+          <w:bCs/>
+          <w:sz w:val="16"/>
+          <w:szCs w:val="16"/>
+        </w:rPr>
+        <w:t xml:space="preserve"> </w:t>
       </w:r>
       <w:r>
         <w:rPr>
@@ -121,130 +173,6 @@
           <w:szCs w:val="16"/>
           <w:highlight w:val="green"/>
         </w:rPr>
-        <w:t xml:space="preserve"> </w:t>
-      </w:r>
-      <w:r>
-        <w:rPr>
-          <w:rFonts w:ascii="Verdana" w:hAnsi="Verdana"/>
-          <w:b/>
-          <w:bCs/>
-          <w:sz w:val="16"/>
-          <w:szCs w:val="16"/>
-          <w:highlight w:val="green"/>
-        </w:rPr>
-        <w:t>${</w:t>
-      </w:r>
-      <w:proofErr w:type="spellStart"/>
-      <w:r>
-        <w:rPr>
-          <w:rFonts w:ascii="Verdana" w:hAnsi="Verdana"/>
-          <w:b/>
-          <w:bCs/>
-          <w:sz w:val="16"/>
-          <w:szCs w:val="16"/>
-          <w:highlight w:val="green"/>
-        </w:rPr>
-        <w:t>periodoConvenio</w:t>
-      </w:r>
-      <w:proofErr w:type="spellEnd"/>
-      <w:r>
-        <w:rPr>
-          <w:rFonts w:ascii="Verdana" w:hAnsi="Verdana"/>
-          <w:b/>
-          <w:bCs/>
-          <w:sz w:val="16"/>
-          <w:szCs w:val="16"/>
-          <w:highlight w:val="green"/>
-        </w:rPr>
-        <w:t>}</w:t>
-      </w:r>
-      <w:r>
-        <w:rPr>
-          <w:rFonts w:ascii="Verdana" w:hAnsi="Verdana"/>
-          <w:b/>
-          <w:bCs/>
-          <w:sz w:val="16"/>
-          <w:szCs w:val="16"/>
-        </w:rPr>
-        <w:t>”</w:t>
-      </w:r>
-    </w:p>
-    <w:p>
-      <w:pPr>
-        <w:jc w:val="center"/>
-        <w:rPr>
-          <w:rFonts w:ascii="Verdana" w:hAnsi="Verdana"/>
-          <w:b/>
-          <w:bCs/>
-          <w:sz w:val="14"/>
-          <w:szCs w:val="14"/>
-        </w:rPr>
-      </w:pPr>
-      <w:r>
-        <w:rPr>
-          <w:rFonts w:ascii="Verdana" w:hAnsi="Verdana"/>
-          <w:b/>
-          <w:bCs/>
-          <w:sz w:val="16"/>
-          <w:szCs w:val="16"/>
-        </w:rPr>
-        <w:t xml:space="preserve"> ENTRE SERVICIO DE SALUD IQUIQUE Y LA </w:t>
-      </w:r>
-      <w:bookmarkStart w:id="0" w:name="_Hlk72231066"/>
-      <w:r>
-        <w:rPr>
-          <w:rFonts w:ascii="Verdana" w:hAnsi="Verdana"/>
-          <w:b/>
-          <w:bCs/>
-          <w:sz w:val="16"/>
-          <w:szCs w:val="16"/>
-          <w:highlight w:val="yellow"/>
-        </w:rPr>
-        <w:t>${</w:t>
-      </w:r>
-      <w:proofErr w:type="spellStart"/>
-      <w:r>
-        <w:rPr>
-          <w:rFonts w:ascii="Verdana" w:hAnsi="Verdana"/>
-          <w:b/>
-          <w:bCs/>
-          <w:sz w:val="16"/>
-          <w:szCs w:val="16"/>
-          <w:highlight w:val="yellow"/>
-        </w:rPr>
-        <w:t>ilustreTitulo</w:t>
-      </w:r>
-      <w:proofErr w:type="spellEnd"/>
-      <w:r>
-        <w:rPr>
-          <w:rFonts w:ascii="Verdana" w:hAnsi="Verdana"/>
-          <w:b/>
-          <w:bCs/>
-          <w:sz w:val="16"/>
-          <w:szCs w:val="16"/>
-          <w:highlight w:val="yellow"/>
-        </w:rPr>
-        <w:t>}</w:t>
-      </w:r>
-      <w:r>
-        <w:rPr>
-          <w:rFonts w:ascii="Verdana" w:hAnsi="Verdana"/>
-          <w:b/>
-          <w:bCs/>
-          <w:sz w:val="16"/>
-          <w:szCs w:val="16"/>
-        </w:rPr>
-        <w:t xml:space="preserve"> </w:t>
-      </w:r>
-      <w:r>
-        <w:rPr>
-          <w:rFonts w:ascii="Verdana" w:hAnsi="Verdana"/>
-          <w:b/>
-          <w:bCs/>
-          <w:sz w:val="16"/>
-          <w:szCs w:val="16"/>
-          <w:highlight w:val="green"/>
-        </w:rPr>
         <w:t>${municipalidad}</w:t>
       </w:r>
       <w:bookmarkEnd w:id="0"/>
@@ -324,9 +252,8 @@
           <w:szCs w:val="20"/>
           <w:highlight w:val="green"/>
         </w:rPr>
-        <w:t>${</w:t>
-      </w:r>
-      <w:proofErr w:type="spellStart"/>
+        <w:t>${fecha</w:t>
+      </w:r>
       <w:r>
         <w:rPr>
           <w:rFonts w:asciiTheme="minorHAnsi" w:hAnsiTheme="minorHAnsi"/>
@@ -336,7 +263,7 @@
           <w:szCs w:val="20"/>
           <w:highlight w:val="green"/>
         </w:rPr>
-        <w:t>fecha</w:t>
+        <w:t>Addendum</w:t>
       </w:r>
       <w:r>
         <w:rPr>
@@ -347,9 +274,8 @@
           <w:szCs w:val="20"/>
           <w:highlight w:val="green"/>
         </w:rPr>
-        <w:t>Addendum</w:t>
-      </w:r>
-      <w:proofErr w:type="spellEnd"/>
+        <w:t>}</w:t>
+      </w:r>
       <w:r>
         <w:rPr>
           <w:rFonts w:asciiTheme="minorHAnsi" w:hAnsiTheme="minorHAnsi"/>
@@ -357,9 +283,8 @@
           <w:color w:val="auto"/>
           <w:sz w:val="20"/>
           <w:szCs w:val="20"/>
-          <w:highlight w:val="green"/>
-        </w:rPr>
-        <w:t>}</w:t>
+        </w:rPr>
+        <w:t>,</w:t>
       </w:r>
       <w:r>
         <w:rPr>
@@ -369,7 +294,16 @@
           <w:sz w:val="20"/>
           <w:szCs w:val="20"/>
         </w:rPr>
-        <w:t>,</w:t>
+        <w:t xml:space="preserve"> entre</w:t>
+      </w:r>
+      <w:r>
+        <w:rPr>
+          <w:rFonts w:asciiTheme="minorHAnsi" w:hAnsiTheme="minorHAnsi"/>
+          <w:color w:val="auto"/>
+          <w:sz w:val="20"/>
+          <w:szCs w:val="20"/>
+        </w:rPr>
+        <w:t xml:space="preserve"> </w:t>
       </w:r>
       <w:r>
         <w:rPr>
@@ -378,17 +312,19 @@
           <w:color w:val="auto"/>
           <w:sz w:val="20"/>
           <w:szCs w:val="20"/>
-        </w:rPr>
-        <w:t xml:space="preserve"> entre</w:t>
-      </w:r>
-      <w:r>
-        <w:rPr>
-          <w:rFonts w:asciiTheme="minorHAnsi" w:hAnsiTheme="minorHAnsi"/>
-          <w:color w:val="auto"/>
-          <w:sz w:val="20"/>
-          <w:szCs w:val="20"/>
-        </w:rPr>
-        <w:t xml:space="preserve"> </w:t>
+          <w:lang w:eastAsia="ar-SA"/>
+        </w:rPr>
+        <w:t xml:space="preserve">el </w:t>
+      </w:r>
+      <w:r>
+        <w:rPr>
+          <w:rFonts w:asciiTheme="minorHAnsi" w:hAnsiTheme="minorHAnsi"/>
+          <w:color w:val="auto"/>
+          <w:sz w:val="20"/>
+          <w:szCs w:val="20"/>
+          <w:lang w:eastAsia="ar-SA"/>
+        </w:rPr>
+        <w:t>SERVICIO DE SALUD IQUIQUE</w:t>
       </w:r>
       <w:r>
         <w:rPr>
@@ -399,52 +335,7 @@
           <w:szCs w:val="20"/>
           <w:lang w:eastAsia="ar-SA"/>
         </w:rPr>
-        <w:t xml:space="preserve">el </w:t>
-      </w:r>
-      <w:r>
-        <w:rPr>
-          <w:rFonts w:asciiTheme="minorHAnsi" w:hAnsiTheme="minorHAnsi"/>
-          <w:color w:val="auto"/>
-          <w:sz w:val="20"/>
-          <w:szCs w:val="20"/>
-          <w:lang w:eastAsia="ar-SA"/>
-        </w:rPr>
-        <w:t>SERVICIO DE SALUD IQUIQUE</w:t>
-      </w:r>
-      <w:r>
-        <w:rPr>
-          <w:rFonts w:asciiTheme="minorHAnsi" w:hAnsiTheme="minorHAnsi"/>
-          <w:b w:val="0"/>
-          <w:color w:val="auto"/>
-          <w:sz w:val="20"/>
-          <w:szCs w:val="20"/>
-          <w:lang w:eastAsia="ar-SA"/>
-        </w:rPr>
-        <w:t xml:space="preserve">, persona jurídica de derecho público, RUT. 61.606.100-3, con domicilio en calle Aníbal Pinto </w:t>
-      </w:r>
-      <w:proofErr w:type="spellStart"/>
-      <w:r>
-        <w:rPr>
-          <w:rFonts w:asciiTheme="minorHAnsi" w:hAnsiTheme="minorHAnsi"/>
-          <w:b w:val="0"/>
-          <w:color w:val="auto"/>
-          <w:sz w:val="20"/>
-          <w:szCs w:val="20"/>
-          <w:lang w:eastAsia="ar-SA"/>
-        </w:rPr>
-        <w:t>Nº</w:t>
-      </w:r>
-      <w:proofErr w:type="spellEnd"/>
-      <w:r>
-        <w:rPr>
-          <w:rFonts w:asciiTheme="minorHAnsi" w:hAnsiTheme="minorHAnsi"/>
-          <w:b w:val="0"/>
-          <w:color w:val="auto"/>
-          <w:sz w:val="20"/>
-          <w:szCs w:val="20"/>
-          <w:lang w:eastAsia="ar-SA"/>
-        </w:rPr>
-        <w:t xml:space="preserve"> 815 de la ciudad de Iquique, representado por su </w:t>
+        <w:t xml:space="preserve">, persona jurídica de derecho público, RUT. 61.606.100-3, con domicilio en calle Aníbal Pinto Nº 815 de la ciudad de Iquique, representado por su </w:t>
       </w:r>
       <w:r>
         <w:rPr>
@@ -456,9 +347,8 @@
           <w:highlight w:val="green"/>
           <w:lang w:eastAsia="ar-SA"/>
         </w:rPr>
-        <w:t>${</w:t>
-      </w:r>
-      <w:proofErr w:type="spellStart"/>
+        <w:t>${directorApelativo}</w:t>
+      </w:r>
       <w:r>
         <w:rPr>
           <w:rFonts w:asciiTheme="minorHAnsi" w:hAnsiTheme="minorHAnsi"/>
@@ -469,32 +359,31 @@
           <w:highlight w:val="green"/>
           <w:lang w:eastAsia="ar-SA"/>
         </w:rPr>
-        <w:t>directorApelativo</w:t>
-      </w:r>
-      <w:proofErr w:type="spellEnd"/>
-      <w:r>
-        <w:rPr>
-          <w:rFonts w:asciiTheme="minorHAnsi" w:hAnsiTheme="minorHAnsi"/>
-          <w:b w:val="0"/>
+        <w:t xml:space="preserve"> </w:t>
+      </w:r>
+      <w:r>
+        <w:rPr>
+          <w:rFonts w:asciiTheme="minorHAnsi" w:hAnsiTheme="minorHAnsi"/>
+          <w:bCs w:val="0"/>
           <w:color w:val="auto"/>
           <w:sz w:val="20"/>
           <w:szCs w:val="20"/>
           <w:highlight w:val="green"/>
           <w:lang w:eastAsia="ar-SA"/>
         </w:rPr>
-        <w:t xml:space="preserve">} </w:t>
-      </w:r>
-      <w:r>
-        <w:rPr>
-          <w:rFonts w:asciiTheme="minorHAnsi" w:hAnsiTheme="minorHAnsi"/>
-          <w:bCs w:val="0"/>
+        <w:t>${director}</w:t>
+      </w:r>
+      <w:r>
+        <w:rPr>
+          <w:rFonts w:asciiTheme="minorHAnsi" w:hAnsiTheme="minorHAnsi"/>
+          <w:b w:val="0"/>
           <w:color w:val="auto"/>
           <w:sz w:val="20"/>
           <w:szCs w:val="20"/>
           <w:highlight w:val="green"/>
           <w:lang w:eastAsia="ar-SA"/>
         </w:rPr>
-        <w:t>${director}</w:t>
+        <w:t xml:space="preserve">, </w:t>
       </w:r>
       <w:r>
         <w:rPr>
@@ -506,45 +395,199 @@
           <w:highlight w:val="green"/>
           <w:lang w:eastAsia="ar-SA"/>
         </w:rPr>
-        <w:t xml:space="preserve">, </w:t>
+        <w:t>${directorNationality}</w:t>
       </w:r>
       <w:r>
         <w:rPr>
           <w:rFonts w:asciiTheme="minorHAnsi" w:hAnsiTheme="minorHAnsi"/>
           <w:b w:val="0"/>
+          <w:color w:val="auto"/>
+          <w:sz w:val="20"/>
+          <w:szCs w:val="20"/>
+          <w:lang w:eastAsia="ar-SA"/>
+        </w:rPr>
+        <w:t>, Cédula Nacional de Identidad</w:t>
+      </w:r>
+      <w:r>
+        <w:rPr>
+          <w:rFonts w:asciiTheme="minorHAnsi" w:hAnsiTheme="minorHAnsi"/>
+          <w:color w:val="auto"/>
+          <w:sz w:val="20"/>
+          <w:szCs w:val="20"/>
+          <w:lang w:eastAsia="ar-SA"/>
+        </w:rPr>
+        <w:t xml:space="preserve"> Nº </w:t>
+      </w:r>
+      <w:r>
+        <w:rPr>
+          <w:rFonts w:asciiTheme="minorHAnsi" w:hAnsiTheme="minorHAnsi"/>
           <w:color w:val="auto"/>
           <w:sz w:val="20"/>
           <w:szCs w:val="20"/>
           <w:highlight w:val="green"/>
           <w:lang w:eastAsia="ar-SA"/>
         </w:rPr>
-        <w:t>${</w:t>
-      </w:r>
-      <w:proofErr w:type="spellStart"/>
+        <w:t>${directorRut}</w:t>
+      </w:r>
       <w:r>
         <w:rPr>
           <w:rFonts w:asciiTheme="minorHAnsi" w:hAnsiTheme="minorHAnsi"/>
           <w:b w:val="0"/>
+          <w:bCs w:val="0"/>
+          <w:color w:val="auto"/>
+          <w:sz w:val="20"/>
+          <w:szCs w:val="20"/>
+          <w:lang w:eastAsia="ar-SA"/>
+        </w:rPr>
+        <w:t>,</w:t>
+      </w:r>
+      <w:r>
+        <w:rPr>
+          <w:rFonts w:asciiTheme="minorHAnsi" w:hAnsiTheme="minorHAnsi"/>
+          <w:b w:val="0"/>
+          <w:color w:val="auto"/>
+          <w:sz w:val="20"/>
+          <w:szCs w:val="20"/>
+          <w:lang w:eastAsia="ar-SA"/>
+        </w:rPr>
+        <w:t xml:space="preserve"> del mismo domicilio del servicio público que representa, en adelante el </w:t>
+      </w:r>
+      <w:r>
+        <w:rPr>
+          <w:rFonts w:asciiTheme="minorHAnsi" w:hAnsiTheme="minorHAnsi"/>
+          <w:color w:val="auto"/>
+          <w:sz w:val="20"/>
+          <w:szCs w:val="20"/>
+          <w:lang w:eastAsia="ar-SA"/>
+        </w:rPr>
+        <w:t xml:space="preserve">“SERVICIO”, </w:t>
+      </w:r>
+      <w:r>
+        <w:rPr>
+          <w:rFonts w:asciiTheme="minorHAnsi" w:hAnsiTheme="minorHAnsi"/>
+          <w:b w:val="0"/>
+          <w:color w:val="auto"/>
+          <w:sz w:val="20"/>
+          <w:szCs w:val="20"/>
+          <w:lang w:eastAsia="ar-SA"/>
+        </w:rPr>
+        <w:t xml:space="preserve"> por una parte; </w:t>
+      </w:r>
+      <w:r>
+        <w:rPr>
+          <w:rFonts w:asciiTheme="minorHAnsi" w:hAnsiTheme="minorHAnsi"/>
+          <w:b w:val="0"/>
+          <w:color w:val="auto"/>
+          <w:sz w:val="20"/>
+          <w:szCs w:val="20"/>
+          <w:lang w:eastAsia="ar-SA"/>
+        </w:rPr>
+        <w:t xml:space="preserve">y por la otra, </w:t>
+      </w:r>
+      <w:r>
+        <w:rPr>
+          <w:rFonts w:asciiTheme="minorHAnsi" w:hAnsiTheme="minorHAnsi"/>
+          <w:b w:val="0"/>
+          <w:color w:val="auto"/>
+          <w:sz w:val="20"/>
+          <w:szCs w:val="20"/>
+          <w:lang w:eastAsia="ar-SA"/>
+        </w:rPr>
+        <w:t xml:space="preserve">la </w:t>
+      </w:r>
+      <w:bookmarkStart w:id="1" w:name="_Hlk70952511"/>
+      <w:r>
+        <w:rPr>
+          <w:rFonts w:asciiTheme="minorHAnsi" w:hAnsiTheme="minorHAnsi"/>
+          <w:bCs w:val="0"/>
+          <w:color w:val="auto"/>
+          <w:sz w:val="20"/>
+          <w:szCs w:val="20"/>
+          <w:highlight w:val="yellow"/>
+          <w:lang w:eastAsia="ar-SA"/>
+        </w:rPr>
+        <w:t>${ilustreTitulo}</w:t>
+      </w:r>
+      <w:bookmarkEnd w:id="1"/>
+      <w:r>
+        <w:rPr>
+          <w:rFonts w:asciiTheme="minorHAnsi" w:hAnsiTheme="minorHAnsi"/>
+          <w:bCs w:val="0"/>
+          <w:color w:val="auto"/>
+          <w:sz w:val="20"/>
+          <w:szCs w:val="20"/>
+          <w:lang w:eastAsia="ar-SA"/>
+        </w:rPr>
+        <w:t xml:space="preserve"> </w:t>
+      </w:r>
+      <w:r>
+        <w:rPr>
+          <w:rFonts w:asciiTheme="minorHAnsi" w:hAnsiTheme="minorHAnsi"/>
+          <w:bCs w:val="0"/>
           <w:color w:val="auto"/>
           <w:sz w:val="20"/>
           <w:szCs w:val="20"/>
           <w:highlight w:val="green"/>
           <w:lang w:eastAsia="ar-SA"/>
         </w:rPr>
-        <w:t>directorNationality</w:t>
-      </w:r>
-      <w:proofErr w:type="spellEnd"/>
+        <w:t>${municipalidad}</w:t>
+      </w:r>
+      <w:r>
+        <w:rPr>
+          <w:rFonts w:asciiTheme="minorHAnsi" w:hAnsiTheme="minorHAnsi"/>
+          <w:bCs w:val="0"/>
+          <w:color w:val="auto"/>
+          <w:sz w:val="20"/>
+          <w:szCs w:val="20"/>
+          <w:lang w:eastAsia="ar-SA"/>
+        </w:rPr>
+        <w:t>,</w:t>
+      </w:r>
       <w:r>
         <w:rPr>
           <w:rFonts w:asciiTheme="minorHAnsi" w:hAnsiTheme="minorHAnsi"/>
           <w:b w:val="0"/>
+          <w:color w:val="auto"/>
+          <w:sz w:val="20"/>
+          <w:szCs w:val="20"/>
+          <w:lang w:eastAsia="ar-SA"/>
+        </w:rPr>
+        <w:t xml:space="preserve"> persona jurídica de derecho público, </w:t>
+      </w:r>
+      <w:r>
+        <w:rPr>
+          <w:rFonts w:asciiTheme="minorHAnsi" w:hAnsiTheme="minorHAnsi"/>
+          <w:bCs w:val="0"/>
+          <w:color w:val="auto"/>
+          <w:sz w:val="20"/>
+          <w:szCs w:val="20"/>
+          <w:highlight w:val="yellow"/>
+          <w:lang w:eastAsia="ar-SA"/>
+        </w:rPr>
+        <w:t>RUT</w:t>
+      </w:r>
+      <w:r>
+        <w:rPr>
+          <w:rFonts w:asciiTheme="minorHAnsi" w:hAnsiTheme="minorHAnsi"/>
+          <w:bCs w:val="0"/>
+          <w:color w:val="auto"/>
+          <w:sz w:val="20"/>
+          <w:szCs w:val="20"/>
+          <w:lang w:eastAsia="ar-SA"/>
+        </w:rPr>
+        <w:t xml:space="preserve"> </w:t>
+      </w:r>
+      <w:r>
+        <w:rPr>
+          <w:rFonts w:asciiTheme="minorHAnsi" w:hAnsiTheme="minorHAnsi"/>
+          <w:bCs w:val="0"/>
           <w:color w:val="auto"/>
           <w:sz w:val="20"/>
           <w:szCs w:val="20"/>
           <w:highlight w:val="green"/>
           <w:lang w:eastAsia="ar-SA"/>
         </w:rPr>
-        <w:t>}</w:t>
+        <w:t>${comunaRut}</w:t>
       </w:r>
       <w:r>
         <w:rPr>
@@ -555,203 +598,110 @@
           <w:szCs w:val="20"/>
           <w:lang w:eastAsia="ar-SA"/>
         </w:rPr>
-        <w:t>, Cédula Nacional de Identidad</w:t>
-      </w:r>
-      <w:r>
-        <w:rPr>
-          <w:rFonts w:asciiTheme="minorHAnsi" w:hAnsiTheme="minorHAnsi"/>
+        <w:t>, representada</w:t>
+      </w:r>
+      <w:r>
+        <w:rPr>
+          <w:rFonts w:asciiTheme="minorHAnsi" w:hAnsiTheme="minorHAnsi"/>
+          <w:b w:val="0"/>
           <w:color w:val="auto"/>
           <w:sz w:val="20"/>
           <w:szCs w:val="20"/>
           <w:lang w:eastAsia="ar-SA"/>
         </w:rPr>
+        <w:t xml:space="preserve"> por su</w:t>
+      </w:r>
+      <w:r>
+        <w:rPr>
+          <w:rFonts w:asciiTheme="minorHAnsi" w:hAnsiTheme="minorHAnsi"/>
+          <w:b w:val="0"/>
+          <w:color w:val="auto"/>
+          <w:sz w:val="20"/>
+          <w:szCs w:val="20"/>
+          <w:lang w:eastAsia="ar-SA"/>
+        </w:rPr>
         <w:t xml:space="preserve"> </w:t>
       </w:r>
-      <w:proofErr w:type="spellStart"/>
-      <w:r>
-        <w:rPr>
-          <w:rFonts w:asciiTheme="minorHAnsi" w:hAnsiTheme="minorHAnsi"/>
-          <w:color w:val="auto"/>
-          <w:sz w:val="20"/>
-          <w:szCs w:val="20"/>
-          <w:lang w:eastAsia="ar-SA"/>
-        </w:rPr>
-        <w:t>Nº</w:t>
-      </w:r>
-      <w:proofErr w:type="spellEnd"/>
-      <w:r>
-        <w:rPr>
-          <w:rFonts w:asciiTheme="minorHAnsi" w:hAnsiTheme="minorHAnsi"/>
-          <w:color w:val="auto"/>
-          <w:sz w:val="20"/>
-          <w:szCs w:val="20"/>
-          <w:lang w:eastAsia="ar-SA"/>
-        </w:rPr>
-        <w:t xml:space="preserve"> </w:t>
-      </w:r>
-      <w:r>
-        <w:rPr>
-          <w:rFonts w:asciiTheme="minorHAnsi" w:hAnsiTheme="minorHAnsi"/>
+      <w:r>
+        <w:rPr>
+          <w:rFonts w:asciiTheme="minorHAnsi" w:hAnsiTheme="minorHAnsi"/>
+          <w:bCs w:val="0"/>
           <w:color w:val="auto"/>
           <w:sz w:val="20"/>
           <w:szCs w:val="20"/>
           <w:highlight w:val="green"/>
           <w:lang w:eastAsia="ar-SA"/>
         </w:rPr>
-        <w:t>${</w:t>
-      </w:r>
-      <w:proofErr w:type="spellStart"/>
-      <w:r>
-        <w:rPr>
-          <w:rFonts w:asciiTheme="minorHAnsi" w:hAnsiTheme="minorHAnsi"/>
+        <w:t>${alcaldeApelativo} ${alcalde}</w:t>
+      </w:r>
+      <w:r>
+        <w:rPr>
+          <w:rFonts w:asciiTheme="minorHAnsi" w:hAnsiTheme="minorHAnsi"/>
+          <w:b w:val="0"/>
+          <w:color w:val="auto"/>
+          <w:sz w:val="20"/>
+          <w:szCs w:val="20"/>
+          <w:lang w:eastAsia="ar-SA"/>
+        </w:rPr>
+        <w:t>,</w:t>
+      </w:r>
+      <w:r>
+        <w:rPr>
+          <w:rFonts w:asciiTheme="minorHAnsi" w:hAnsiTheme="minorHAnsi"/>
+          <w:b w:val="0"/>
+          <w:color w:val="auto"/>
+          <w:sz w:val="20"/>
+          <w:szCs w:val="20"/>
+          <w:lang w:eastAsia="ar-SA"/>
+        </w:rPr>
+        <w:t xml:space="preserve"> </w:t>
+      </w:r>
+      <w:r>
+        <w:rPr>
+          <w:rFonts w:asciiTheme="minorHAnsi" w:hAnsiTheme="minorHAnsi"/>
+          <w:b w:val="0"/>
           <w:color w:val="auto"/>
           <w:sz w:val="20"/>
           <w:szCs w:val="20"/>
           <w:highlight w:val="green"/>
           <w:lang w:eastAsia="ar-SA"/>
         </w:rPr>
-        <w:t>directorRut</w:t>
-      </w:r>
-      <w:proofErr w:type="spellEnd"/>
-      <w:r>
-        <w:rPr>
-          <w:rFonts w:asciiTheme="minorHAnsi" w:hAnsiTheme="minorHAnsi"/>
+        <w:t>${</w:t>
+      </w:r>
+      <w:r>
+        <w:rPr>
+          <w:rFonts w:asciiTheme="minorHAnsi" w:hAnsiTheme="minorHAnsi"/>
+          <w:b w:val="0"/>
           <w:color w:val="auto"/>
           <w:sz w:val="20"/>
           <w:szCs w:val="20"/>
           <w:highlight w:val="green"/>
           <w:lang w:eastAsia="ar-SA"/>
         </w:rPr>
-        <w:t>}</w:t>
+        <w:t>alcalde</w:t>
       </w:r>
       <w:r>
         <w:rPr>
           <w:rFonts w:asciiTheme="minorHAnsi" w:hAnsiTheme="minorHAnsi"/>
           <w:b w:val="0"/>
-          <w:bCs w:val="0"/>
-          <w:color w:val="auto"/>
-          <w:sz w:val="20"/>
-          <w:szCs w:val="20"/>
-          <w:lang w:eastAsia="ar-SA"/>
-        </w:rPr>
-        <w:t>,</w:t>
-      </w:r>
-      <w:r>
-        <w:rPr>
-          <w:rFonts w:asciiTheme="minorHAnsi" w:hAnsiTheme="minorHAnsi"/>
-          <w:b w:val="0"/>
-          <w:color w:val="auto"/>
-          <w:sz w:val="20"/>
-          <w:szCs w:val="20"/>
-          <w:lang w:eastAsia="ar-SA"/>
-        </w:rPr>
-        <w:t xml:space="preserve"> del mismo domicilio del servicio público que representa, en adelante el </w:t>
-      </w:r>
-      <w:r>
-        <w:rPr>
-          <w:rFonts w:asciiTheme="minorHAnsi" w:hAnsiTheme="minorHAnsi"/>
-          <w:color w:val="auto"/>
-          <w:sz w:val="20"/>
-          <w:szCs w:val="20"/>
-          <w:lang w:eastAsia="ar-SA"/>
-        </w:rPr>
-        <w:t xml:space="preserve">“SERVICIO”, </w:t>
-      </w:r>
-      <w:r>
-        <w:rPr>
-          <w:rFonts w:asciiTheme="minorHAnsi" w:hAnsiTheme="minorHAnsi"/>
-          <w:b w:val="0"/>
-          <w:color w:val="auto"/>
-          <w:sz w:val="20"/>
-          <w:szCs w:val="20"/>
-          <w:lang w:eastAsia="ar-SA"/>
-        </w:rPr>
-        <w:t xml:space="preserve"> por una parte; </w:t>
-      </w:r>
-      <w:r>
-        <w:rPr>
-          <w:rFonts w:asciiTheme="minorHAnsi" w:hAnsiTheme="minorHAnsi"/>
-          <w:b w:val="0"/>
-          <w:color w:val="auto"/>
-          <w:sz w:val="20"/>
-          <w:szCs w:val="20"/>
-          <w:lang w:eastAsia="ar-SA"/>
-        </w:rPr>
-        <w:t xml:space="preserve">y por la otra, </w:t>
-      </w:r>
-      <w:r>
-        <w:rPr>
-          <w:rFonts w:asciiTheme="minorHAnsi" w:hAnsiTheme="minorHAnsi"/>
-          <w:b w:val="0"/>
-          <w:color w:val="auto"/>
-          <w:sz w:val="20"/>
-          <w:szCs w:val="20"/>
-          <w:lang w:eastAsia="ar-SA"/>
-        </w:rPr>
-        <w:t xml:space="preserve">la </w:t>
-      </w:r>
-      <w:bookmarkStart w:id="1" w:name="_Hlk70952511"/>
-      <w:r>
-        <w:rPr>
-          <w:rFonts w:asciiTheme="minorHAnsi" w:hAnsiTheme="minorHAnsi"/>
-          <w:bCs w:val="0"/>
-          <w:color w:val="auto"/>
-          <w:sz w:val="20"/>
-          <w:szCs w:val="20"/>
-          <w:highlight w:val="yellow"/>
-          <w:lang w:eastAsia="ar-SA"/>
-        </w:rPr>
-        <w:t>${</w:t>
-      </w:r>
-      <w:proofErr w:type="spellStart"/>
-      <w:r>
-        <w:rPr>
-          <w:rFonts w:asciiTheme="minorHAnsi" w:hAnsiTheme="minorHAnsi"/>
-          <w:bCs w:val="0"/>
-          <w:color w:val="auto"/>
-          <w:sz w:val="20"/>
-          <w:szCs w:val="20"/>
-          <w:highlight w:val="yellow"/>
-          <w:lang w:eastAsia="ar-SA"/>
-        </w:rPr>
-        <w:t>ilustreTitulo</w:t>
-      </w:r>
-      <w:proofErr w:type="spellEnd"/>
-      <w:r>
-        <w:rPr>
-          <w:rFonts w:asciiTheme="minorHAnsi" w:hAnsiTheme="minorHAnsi"/>
-          <w:bCs w:val="0"/>
-          <w:color w:val="auto"/>
-          <w:sz w:val="20"/>
-          <w:szCs w:val="20"/>
-          <w:highlight w:val="yellow"/>
-          <w:lang w:eastAsia="ar-SA"/>
-        </w:rPr>
-        <w:t>}</w:t>
-      </w:r>
-      <w:bookmarkEnd w:id="1"/>
-      <w:r>
-        <w:rPr>
-          <w:rFonts w:asciiTheme="minorHAnsi" w:hAnsiTheme="minorHAnsi"/>
-          <w:bCs w:val="0"/>
-          <w:color w:val="auto"/>
-          <w:sz w:val="20"/>
-          <w:szCs w:val="20"/>
-          <w:lang w:eastAsia="ar-SA"/>
-        </w:rPr>
-        <w:t xml:space="preserve"> </w:t>
-      </w:r>
-      <w:r>
-        <w:rPr>
-          <w:rFonts w:asciiTheme="minorHAnsi" w:hAnsiTheme="minorHAnsi"/>
-          <w:bCs w:val="0"/>
           <w:color w:val="auto"/>
           <w:sz w:val="20"/>
           <w:szCs w:val="20"/>
           <w:highlight w:val="green"/>
           <w:lang w:eastAsia="ar-SA"/>
         </w:rPr>
-        <w:t>${municipalidad}</w:t>
+        <w:t>Nationality}</w:t>
+      </w:r>
+      <w:r>
+        <w:rPr>
+          <w:rFonts w:asciiTheme="minorHAnsi" w:hAnsiTheme="minorHAnsi"/>
+          <w:b w:val="0"/>
+          <w:color w:val="auto"/>
+          <w:sz w:val="20"/>
+          <w:szCs w:val="20"/>
+          <w:lang w:eastAsia="ar-SA"/>
+        </w:rPr>
+        <w:t xml:space="preserve">, Cédula Nacional de Identidad </w:t>
       </w:r>
       <w:r>
         <w:rPr>
@@ -760,20 +710,10 @@
           <w:color w:val="auto"/>
           <w:sz w:val="20"/>
           <w:szCs w:val="20"/>
+          <w:highlight w:val="yellow"/>
           <w:lang w:eastAsia="ar-SA"/>
         </w:rPr>
-        <w:t>,</w:t>
-      </w:r>
-      <w:r>
-        <w:rPr>
-          <w:rFonts w:asciiTheme="minorHAnsi" w:hAnsiTheme="minorHAnsi"/>
-          <w:b w:val="0"/>
-          <w:color w:val="auto"/>
-          <w:sz w:val="20"/>
-          <w:szCs w:val="20"/>
-          <w:lang w:eastAsia="ar-SA"/>
-        </w:rPr>
-        <w:t xml:space="preserve"> persona jurídica de derecho público, </w:t>
+        <w:t>Nº</w:t>
       </w:r>
       <w:r>
         <w:rPr>
@@ -783,17 +723,6 @@
           <w:sz w:val="20"/>
           <w:szCs w:val="20"/>
           <w:highlight w:val="yellow"/>
-          <w:lang w:eastAsia="ar-SA"/>
-        </w:rPr>
-        <w:t>RUT</w:t>
-      </w:r>
-      <w:r>
-        <w:rPr>
-          <w:rFonts w:asciiTheme="minorHAnsi" w:hAnsiTheme="minorHAnsi"/>
-          <w:bCs w:val="0"/>
-          <w:color w:val="auto"/>
-          <w:sz w:val="20"/>
-          <w:szCs w:val="20"/>
           <w:lang w:eastAsia="ar-SA"/>
         </w:rPr>
         <w:t xml:space="preserve"> </w:t>
@@ -808,33 +737,108 @@
           <w:highlight w:val="green"/>
           <w:lang w:eastAsia="ar-SA"/>
         </w:rPr>
-        <w:t>${</w:t>
-      </w:r>
-      <w:proofErr w:type="spellStart"/>
-      <w:r>
-        <w:rPr>
-          <w:rFonts w:asciiTheme="minorHAnsi" w:hAnsiTheme="minorHAnsi"/>
-          <w:bCs w:val="0"/>
+        <w:t>${alcaldeRut}</w:t>
+      </w:r>
+      <w:r>
+        <w:rPr>
+          <w:rFonts w:asciiTheme="minorHAnsi" w:hAnsiTheme="minorHAnsi"/>
+          <w:b w:val="0"/>
+          <w:color w:val="auto"/>
+          <w:sz w:val="20"/>
+          <w:szCs w:val="20"/>
+          <w:lang w:eastAsia="ar-SA"/>
+        </w:rPr>
+        <w:t>,</w:t>
+      </w:r>
+      <w:r>
+        <w:rPr>
+          <w:rFonts w:asciiTheme="minorHAnsi" w:hAnsiTheme="minorHAnsi"/>
+          <w:b w:val="0"/>
+          <w:color w:val="auto"/>
+          <w:sz w:val="20"/>
+          <w:szCs w:val="20"/>
+          <w:lang w:eastAsia="ar-SA"/>
+        </w:rPr>
+        <w:t xml:space="preserve"> ambos domiciliados</w:t>
+      </w:r>
+      <w:r>
+        <w:rPr>
+          <w:rFonts w:asciiTheme="minorHAnsi" w:hAnsiTheme="minorHAnsi"/>
+          <w:b w:val="0"/>
+          <w:color w:val="auto"/>
+          <w:sz w:val="20"/>
+          <w:szCs w:val="20"/>
+          <w:lang w:eastAsia="ar-SA"/>
+        </w:rPr>
+        <w:t xml:space="preserve"> en </w:t>
+      </w:r>
+      <w:r>
+        <w:rPr>
+          <w:rFonts w:asciiTheme="minorHAnsi" w:hAnsiTheme="minorHAnsi"/>
+          <w:b w:val="0"/>
           <w:color w:val="auto"/>
           <w:sz w:val="20"/>
           <w:szCs w:val="20"/>
           <w:highlight w:val="green"/>
           <w:lang w:eastAsia="ar-SA"/>
         </w:rPr>
-        <w:t>comunaRut</w:t>
-      </w:r>
-      <w:proofErr w:type="spellEnd"/>
-      <w:r>
-        <w:rPr>
-          <w:rFonts w:asciiTheme="minorHAnsi" w:hAnsiTheme="minorHAnsi"/>
-          <w:bCs w:val="0"/>
+        <w:t>${municipalidadDirec}</w:t>
+      </w:r>
+      <w:r>
+        <w:rPr>
+          <w:rFonts w:asciiTheme="minorHAnsi" w:hAnsiTheme="minorHAnsi"/>
+          <w:b w:val="0"/>
+          <w:color w:val="auto"/>
+          <w:sz w:val="20"/>
+          <w:szCs w:val="20"/>
+          <w:lang w:eastAsia="ar-SA"/>
+        </w:rPr>
+        <w:t xml:space="preserve"> en</w:t>
+      </w:r>
+      <w:r>
+        <w:rPr>
+          <w:rFonts w:asciiTheme="minorHAnsi" w:hAnsiTheme="minorHAnsi"/>
+          <w:b w:val="0"/>
+          <w:color w:val="auto"/>
+          <w:sz w:val="20"/>
+          <w:szCs w:val="20"/>
+          <w:lang w:eastAsia="ar-SA"/>
+        </w:rPr>
+        <w:t xml:space="preserve"> </w:t>
+      </w:r>
+      <w:r>
+        <w:rPr>
+          <w:rFonts w:asciiTheme="minorHAnsi" w:hAnsiTheme="minorHAnsi"/>
+          <w:b w:val="0"/>
+          <w:color w:val="auto"/>
+          <w:sz w:val="20"/>
+          <w:szCs w:val="20"/>
+          <w:lang w:eastAsia="ar-SA"/>
+        </w:rPr>
+        <w:t>l</w:t>
+      </w:r>
+      <w:r>
+        <w:rPr>
+          <w:rFonts w:asciiTheme="minorHAnsi" w:hAnsiTheme="minorHAnsi"/>
+          <w:b w:val="0"/>
+          <w:color w:val="auto"/>
+          <w:sz w:val="20"/>
+          <w:szCs w:val="20"/>
+          <w:lang w:eastAsia="ar-SA"/>
+        </w:rPr>
+        <w:t xml:space="preserve">a comuna de </w:t>
+      </w:r>
+      <w:r>
+        <w:rPr>
+          <w:rFonts w:asciiTheme="minorHAnsi" w:hAnsiTheme="minorHAnsi"/>
+          <w:b w:val="0"/>
           <w:color w:val="auto"/>
           <w:sz w:val="20"/>
           <w:szCs w:val="20"/>
           <w:highlight w:val="green"/>
           <w:lang w:eastAsia="ar-SA"/>
         </w:rPr>
-        <w:t>}</w:t>
+        <w:t>${comuna}</w:t>
       </w:r>
       <w:r>
         <w:rPr>
@@ -845,7 +849,18 @@
           <w:szCs w:val="20"/>
           <w:lang w:eastAsia="ar-SA"/>
         </w:rPr>
-        <w:t>, representada</w:t>
+        <w:t>, en adelante la “</w:t>
+      </w:r>
+      <w:r>
+        <w:rPr>
+          <w:rFonts w:asciiTheme="minorHAnsi" w:hAnsiTheme="minorHAnsi"/>
+          <w:bCs w:val="0"/>
+          <w:color w:val="auto"/>
+          <w:sz w:val="20"/>
+          <w:szCs w:val="20"/>
+          <w:lang w:eastAsia="ar-SA"/>
+        </w:rPr>
+        <w:t>MUNICIPALIDAD</w:t>
       </w:r>
       <w:r>
         <w:rPr>
@@ -856,7 +871,7 @@
           <w:szCs w:val="20"/>
           <w:lang w:eastAsia="ar-SA"/>
         </w:rPr>
-        <w:t xml:space="preserve"> por su</w:t>
+        <w:t>”, se ha acordado celebrar un</w:t>
       </w:r>
       <w:r>
         <w:rPr>
@@ -867,387 +882,7 @@
           <w:szCs w:val="20"/>
           <w:lang w:eastAsia="ar-SA"/>
         </w:rPr>
-        <w:t xml:space="preserve"> </w:t>
-      </w:r>
-      <w:r>
-        <w:rPr>
-          <w:rFonts w:asciiTheme="minorHAnsi" w:hAnsiTheme="minorHAnsi"/>
-          <w:bCs w:val="0"/>
-          <w:color w:val="auto"/>
-          <w:sz w:val="20"/>
-          <w:szCs w:val="20"/>
-          <w:highlight w:val="green"/>
-          <w:lang w:eastAsia="ar-SA"/>
-        </w:rPr>
-        <w:t>${</w:t>
-      </w:r>
-      <w:proofErr w:type="spellStart"/>
-      <w:r>
-        <w:rPr>
-          <w:rFonts w:asciiTheme="minorHAnsi" w:hAnsiTheme="minorHAnsi"/>
-          <w:bCs w:val="0"/>
-          <w:color w:val="auto"/>
-          <w:sz w:val="20"/>
-          <w:szCs w:val="20"/>
-          <w:highlight w:val="green"/>
-          <w:lang w:eastAsia="ar-SA"/>
-        </w:rPr>
-        <w:t>alcaldeApelativo</w:t>
-      </w:r>
-      <w:proofErr w:type="spellEnd"/>
-      <w:r>
-        <w:rPr>
-          <w:rFonts w:asciiTheme="minorHAnsi" w:hAnsiTheme="minorHAnsi"/>
-          <w:bCs w:val="0"/>
-          <w:color w:val="auto"/>
-          <w:sz w:val="20"/>
-          <w:szCs w:val="20"/>
-          <w:highlight w:val="green"/>
-          <w:lang w:eastAsia="ar-SA"/>
-        </w:rPr>
-        <w:t>} ${alcalde}</w:t>
-      </w:r>
-      <w:r>
-        <w:rPr>
-          <w:rFonts w:asciiTheme="minorHAnsi" w:hAnsiTheme="minorHAnsi"/>
-          <w:b w:val="0"/>
-          <w:color w:val="auto"/>
-          <w:sz w:val="20"/>
-          <w:szCs w:val="20"/>
-          <w:lang w:eastAsia="ar-SA"/>
-        </w:rPr>
-        <w:t>,</w:t>
-      </w:r>
-      <w:r>
-        <w:rPr>
-          <w:rFonts w:asciiTheme="minorHAnsi" w:hAnsiTheme="minorHAnsi"/>
-          <w:b w:val="0"/>
-          <w:color w:val="auto"/>
-          <w:sz w:val="20"/>
-          <w:szCs w:val="20"/>
-          <w:lang w:eastAsia="ar-SA"/>
-        </w:rPr>
-        <w:t xml:space="preserve"> </w:t>
-      </w:r>
-      <w:r>
-        <w:rPr>
-          <w:rFonts w:asciiTheme="minorHAnsi" w:hAnsiTheme="minorHAnsi"/>
-          <w:b w:val="0"/>
-          <w:color w:val="auto"/>
-          <w:sz w:val="20"/>
-          <w:szCs w:val="20"/>
-          <w:highlight w:val="green"/>
-          <w:lang w:eastAsia="ar-SA"/>
-        </w:rPr>
-        <w:t>${</w:t>
-      </w:r>
-      <w:proofErr w:type="spellStart"/>
-      <w:r>
-        <w:rPr>
-          <w:rFonts w:asciiTheme="minorHAnsi" w:hAnsiTheme="minorHAnsi"/>
-          <w:b w:val="0"/>
-          <w:color w:val="auto"/>
-          <w:sz w:val="20"/>
-          <w:szCs w:val="20"/>
-          <w:highlight w:val="green"/>
-          <w:lang w:eastAsia="ar-SA"/>
-        </w:rPr>
-        <w:t>alcalde</w:t>
-      </w:r>
-      <w:r>
-        <w:rPr>
-          <w:rFonts w:asciiTheme="minorHAnsi" w:hAnsiTheme="minorHAnsi"/>
-          <w:b w:val="0"/>
-          <w:color w:val="auto"/>
-          <w:sz w:val="20"/>
-          <w:szCs w:val="20"/>
-          <w:highlight w:val="green"/>
-          <w:lang w:eastAsia="ar-SA"/>
-        </w:rPr>
-        <w:t>Nationality</w:t>
-      </w:r>
-      <w:proofErr w:type="spellEnd"/>
-      <w:r>
-        <w:rPr>
-          <w:rFonts w:asciiTheme="minorHAnsi" w:hAnsiTheme="minorHAnsi"/>
-          <w:b w:val="0"/>
-          <w:color w:val="auto"/>
-          <w:sz w:val="20"/>
-          <w:szCs w:val="20"/>
-          <w:highlight w:val="green"/>
-          <w:lang w:eastAsia="ar-SA"/>
-        </w:rPr>
-        <w:t>}</w:t>
-      </w:r>
-      <w:r>
-        <w:rPr>
-          <w:rFonts w:asciiTheme="minorHAnsi" w:hAnsiTheme="minorHAnsi"/>
-          <w:b w:val="0"/>
-          <w:color w:val="auto"/>
-          <w:sz w:val="20"/>
-          <w:szCs w:val="20"/>
-          <w:lang w:eastAsia="ar-SA"/>
-        </w:rPr>
-        <w:t xml:space="preserve">, Cédula Nacional de Identidad </w:t>
-      </w:r>
-      <w:proofErr w:type="spellStart"/>
-      <w:r>
-        <w:rPr>
-          <w:rFonts w:asciiTheme="minorHAnsi" w:hAnsiTheme="minorHAnsi"/>
-          <w:bCs w:val="0"/>
-          <w:color w:val="auto"/>
-          <w:sz w:val="20"/>
-          <w:szCs w:val="20"/>
-          <w:highlight w:val="yellow"/>
-          <w:lang w:eastAsia="ar-SA"/>
-        </w:rPr>
-        <w:t>Nº</w:t>
-      </w:r>
-      <w:proofErr w:type="spellEnd"/>
-      <w:r>
-        <w:rPr>
-          <w:rFonts w:asciiTheme="minorHAnsi" w:hAnsiTheme="minorHAnsi"/>
-          <w:bCs w:val="0"/>
-          <w:color w:val="auto"/>
-          <w:sz w:val="20"/>
-          <w:szCs w:val="20"/>
-          <w:highlight w:val="yellow"/>
-          <w:lang w:eastAsia="ar-SA"/>
-        </w:rPr>
-        <w:t xml:space="preserve"> </w:t>
-      </w:r>
-      <w:r>
-        <w:rPr>
-          <w:rFonts w:asciiTheme="minorHAnsi" w:hAnsiTheme="minorHAnsi"/>
-          <w:bCs w:val="0"/>
-          <w:color w:val="auto"/>
-          <w:sz w:val="20"/>
-          <w:szCs w:val="20"/>
-          <w:highlight w:val="green"/>
-          <w:lang w:eastAsia="ar-SA"/>
-        </w:rPr>
-        <w:t>${</w:t>
-      </w:r>
-      <w:proofErr w:type="spellStart"/>
-      <w:r>
-        <w:rPr>
-          <w:rFonts w:asciiTheme="minorHAnsi" w:hAnsiTheme="minorHAnsi"/>
-          <w:bCs w:val="0"/>
-          <w:color w:val="auto"/>
-          <w:sz w:val="20"/>
-          <w:szCs w:val="20"/>
-          <w:highlight w:val="green"/>
-          <w:lang w:eastAsia="ar-SA"/>
-        </w:rPr>
-        <w:t>alcaldeRut</w:t>
-      </w:r>
-      <w:proofErr w:type="spellEnd"/>
-      <w:r>
-        <w:rPr>
-          <w:rFonts w:asciiTheme="minorHAnsi" w:hAnsiTheme="minorHAnsi"/>
-          <w:bCs w:val="0"/>
-          <w:color w:val="auto"/>
-          <w:sz w:val="20"/>
-          <w:szCs w:val="20"/>
-          <w:highlight w:val="green"/>
-          <w:lang w:eastAsia="ar-SA"/>
-        </w:rPr>
-        <w:t>}</w:t>
-      </w:r>
-      <w:r>
-        <w:rPr>
-          <w:rFonts w:asciiTheme="minorHAnsi" w:hAnsiTheme="minorHAnsi"/>
-          <w:b w:val="0"/>
-          <w:color w:val="auto"/>
-          <w:sz w:val="20"/>
-          <w:szCs w:val="20"/>
-          <w:lang w:eastAsia="ar-SA"/>
-        </w:rPr>
-        <w:t>,</w:t>
-      </w:r>
-      <w:r>
-        <w:rPr>
-          <w:rFonts w:asciiTheme="minorHAnsi" w:hAnsiTheme="minorHAnsi"/>
-          <w:b w:val="0"/>
-          <w:color w:val="auto"/>
-          <w:sz w:val="20"/>
-          <w:szCs w:val="20"/>
-          <w:lang w:eastAsia="ar-SA"/>
-        </w:rPr>
-        <w:t xml:space="preserve"> ambos domiciliados</w:t>
-      </w:r>
-      <w:r>
-        <w:rPr>
-          <w:rFonts w:asciiTheme="minorHAnsi" w:hAnsiTheme="minorHAnsi"/>
-          <w:b w:val="0"/>
-          <w:color w:val="auto"/>
-          <w:sz w:val="20"/>
-          <w:szCs w:val="20"/>
-          <w:lang w:eastAsia="ar-SA"/>
-        </w:rPr>
-        <w:t xml:space="preserve"> en </w:t>
-      </w:r>
-      <w:r>
-        <w:rPr>
-          <w:rFonts w:asciiTheme="minorHAnsi" w:hAnsiTheme="minorHAnsi"/>
-          <w:b w:val="0"/>
-          <w:color w:val="auto"/>
-          <w:sz w:val="20"/>
-          <w:szCs w:val="20"/>
-          <w:highlight w:val="green"/>
-          <w:lang w:eastAsia="ar-SA"/>
-        </w:rPr>
-        <w:t>${</w:t>
-      </w:r>
-      <w:proofErr w:type="spellStart"/>
-      <w:r>
-        <w:rPr>
-          <w:rFonts w:asciiTheme="minorHAnsi" w:hAnsiTheme="minorHAnsi"/>
-          <w:b w:val="0"/>
-          <w:color w:val="auto"/>
-          <w:sz w:val="20"/>
-          <w:szCs w:val="20"/>
-          <w:highlight w:val="green"/>
-          <w:lang w:eastAsia="ar-SA"/>
-        </w:rPr>
-        <w:t>municipalidadDirec</w:t>
-      </w:r>
-      <w:proofErr w:type="spellEnd"/>
-      <w:r>
-        <w:rPr>
-          <w:rFonts w:asciiTheme="minorHAnsi" w:hAnsiTheme="minorHAnsi"/>
-          <w:b w:val="0"/>
-          <w:color w:val="auto"/>
-          <w:sz w:val="20"/>
-          <w:szCs w:val="20"/>
-          <w:highlight w:val="green"/>
-          <w:lang w:eastAsia="ar-SA"/>
-        </w:rPr>
-        <w:t>}</w:t>
-      </w:r>
-      <w:r>
-        <w:rPr>
-          <w:rFonts w:asciiTheme="minorHAnsi" w:hAnsiTheme="minorHAnsi"/>
-          <w:b w:val="0"/>
-          <w:color w:val="auto"/>
-          <w:sz w:val="20"/>
-          <w:szCs w:val="20"/>
-          <w:lang w:eastAsia="ar-SA"/>
-        </w:rPr>
-        <w:t xml:space="preserve"> en</w:t>
-      </w:r>
-      <w:r>
-        <w:rPr>
-          <w:rFonts w:asciiTheme="minorHAnsi" w:hAnsiTheme="minorHAnsi"/>
-          <w:b w:val="0"/>
-          <w:color w:val="auto"/>
-          <w:sz w:val="20"/>
-          <w:szCs w:val="20"/>
-          <w:lang w:eastAsia="ar-SA"/>
-        </w:rPr>
-        <w:t xml:space="preserve"> </w:t>
-      </w:r>
-      <w:r>
-        <w:rPr>
-          <w:rFonts w:asciiTheme="minorHAnsi" w:hAnsiTheme="minorHAnsi"/>
-          <w:b w:val="0"/>
-          <w:color w:val="auto"/>
-          <w:sz w:val="20"/>
-          <w:szCs w:val="20"/>
-          <w:lang w:eastAsia="ar-SA"/>
-        </w:rPr>
-        <w:t>l</w:t>
-      </w:r>
-      <w:r>
-        <w:rPr>
-          <w:rFonts w:asciiTheme="minorHAnsi" w:hAnsiTheme="minorHAnsi"/>
-          <w:b w:val="0"/>
-          <w:color w:val="auto"/>
-          <w:sz w:val="20"/>
-          <w:szCs w:val="20"/>
-          <w:lang w:eastAsia="ar-SA"/>
-        </w:rPr>
-        <w:t xml:space="preserve">a comuna de </w:t>
-      </w:r>
-      <w:r>
-        <w:rPr>
-          <w:rFonts w:asciiTheme="minorHAnsi" w:hAnsiTheme="minorHAnsi"/>
-          <w:b w:val="0"/>
-          <w:color w:val="auto"/>
-          <w:sz w:val="20"/>
-          <w:szCs w:val="20"/>
-          <w:highlight w:val="green"/>
-          <w:lang w:eastAsia="ar-SA"/>
-        </w:rPr>
-        <w:t>${comuna}</w:t>
-      </w:r>
-      <w:r>
-        <w:rPr>
-          <w:rFonts w:asciiTheme="minorHAnsi" w:hAnsiTheme="minorHAnsi"/>
-          <w:b w:val="0"/>
-          <w:color w:val="auto"/>
-          <w:sz w:val="20"/>
-          <w:szCs w:val="20"/>
-          <w:lang w:eastAsia="ar-SA"/>
-        </w:rPr>
-        <w:t>, en adelante la “</w:t>
-      </w:r>
-      <w:r>
-        <w:rPr>
-          <w:rFonts w:asciiTheme="minorHAnsi" w:hAnsiTheme="minorHAnsi"/>
-          <w:bCs w:val="0"/>
-          <w:color w:val="auto"/>
-          <w:sz w:val="20"/>
-          <w:szCs w:val="20"/>
-          <w:lang w:eastAsia="ar-SA"/>
-        </w:rPr>
-        <w:t>MUNICIPALIDAD</w:t>
-      </w:r>
-      <w:r>
-        <w:rPr>
-          <w:rFonts w:asciiTheme="minorHAnsi" w:hAnsiTheme="minorHAnsi"/>
-          <w:b w:val="0"/>
-          <w:color w:val="auto"/>
-          <w:sz w:val="20"/>
-          <w:szCs w:val="20"/>
-          <w:lang w:eastAsia="ar-SA"/>
-        </w:rPr>
-        <w:t>”, se ha acordado celebrar un</w:t>
-      </w:r>
-      <w:r>
-        <w:rPr>
-          <w:rFonts w:asciiTheme="minorHAnsi" w:hAnsiTheme="minorHAnsi"/>
-          <w:b w:val="0"/>
-          <w:color w:val="auto"/>
-          <w:sz w:val="20"/>
-          <w:szCs w:val="20"/>
-          <w:lang w:eastAsia="ar-SA"/>
-        </w:rPr>
-        <w:t xml:space="preserve"> </w:t>
-      </w:r>
-      <w:proofErr w:type="spellStart"/>
-      <w:r>
-        <w:rPr>
-          <w:rFonts w:asciiTheme="minorHAnsi" w:hAnsiTheme="minorHAnsi"/>
-          <w:b w:val="0"/>
-          <w:color w:val="auto"/>
-          <w:sz w:val="20"/>
-          <w:szCs w:val="20"/>
-          <w:lang w:eastAsia="ar-SA"/>
-        </w:rPr>
-        <w:t>addendum</w:t>
-      </w:r>
-      <w:proofErr w:type="spellEnd"/>
-      <w:r>
-        <w:rPr>
-          <w:rFonts w:asciiTheme="minorHAnsi" w:hAnsiTheme="minorHAnsi"/>
-          <w:b w:val="0"/>
-          <w:color w:val="auto"/>
-          <w:sz w:val="20"/>
-          <w:szCs w:val="20"/>
-          <w:lang w:eastAsia="ar-SA"/>
-        </w:rPr>
-        <w:t xml:space="preserve"> </w:t>
+        <w:t xml:space="preserve"> addendum </w:t>
       </w:r>
       <w:r>
         <w:rPr>
@@ -1341,9 +976,8 @@
           <w:szCs w:val="20"/>
           <w:highlight w:val="green"/>
         </w:rPr>
-        <w:t>${</w:t>
-      </w:r>
-      <w:proofErr w:type="spellStart"/>
+        <w:t>${fecha</w:t>
+      </w:r>
       <w:r>
         <w:rPr>
           <w:rFonts w:asciiTheme="minorHAnsi" w:hAnsiTheme="minorHAnsi"/>
@@ -1353,7 +987,7 @@
           <w:szCs w:val="20"/>
           <w:highlight w:val="green"/>
         </w:rPr>
-        <w:t>fecha</w:t>
+        <w:t>Convenio</w:t>
       </w:r>
       <w:r>
         <w:rPr>
@@ -1364,9 +998,214 @@
           <w:szCs w:val="20"/>
           <w:highlight w:val="green"/>
         </w:rPr>
+        <w:t>}</w:t>
+      </w:r>
+      <w:r>
+        <w:rPr>
+          <w:rFonts w:asciiTheme="minorHAnsi" w:hAnsiTheme="minorHAnsi"/>
+          <w:b w:val="0"/>
+          <w:color w:val="auto"/>
+          <w:sz w:val="20"/>
+          <w:szCs w:val="20"/>
+        </w:rPr>
+        <w:t xml:space="preserve">, las partes comparecientes firmaron </w:t>
+      </w:r>
+      <w:r>
+        <w:rPr>
+          <w:rFonts w:asciiTheme="minorHAnsi" w:hAnsiTheme="minorHAnsi"/>
+          <w:b w:val="0"/>
+          <w:color w:val="auto"/>
+          <w:sz w:val="20"/>
+          <w:szCs w:val="20"/>
+        </w:rPr>
+        <w:t xml:space="preserve">el </w:t>
+      </w:r>
+      <w:r>
+        <w:rPr>
+          <w:rFonts w:asciiTheme="minorHAnsi" w:hAnsiTheme="minorHAnsi"/>
+          <w:color w:val="auto"/>
+          <w:sz w:val="20"/>
+          <w:szCs w:val="20"/>
+        </w:rPr>
+        <w:t>“</w:t>
+      </w:r>
+      <w:r>
+        <w:rPr>
+          <w:rFonts w:asciiTheme="minorHAnsi" w:hAnsiTheme="minorHAnsi"/>
+          <w:color w:val="auto"/>
+          <w:sz w:val="20"/>
+          <w:szCs w:val="20"/>
+        </w:rPr>
+        <w:t>CONVENIO DE</w:t>
+      </w:r>
+      <w:r>
+        <w:rPr>
+          <w:rFonts w:asciiTheme="minorHAnsi" w:hAnsiTheme="minorHAnsi"/>
+          <w:color w:val="auto"/>
+          <w:sz w:val="20"/>
+          <w:szCs w:val="20"/>
+        </w:rPr>
+        <w:t>L PROGRAMA</w:t>
+      </w:r>
+      <w:r>
+        <w:rPr>
+          <w:rFonts w:asciiTheme="minorHAnsi" w:hAnsiTheme="minorHAnsi"/>
+          <w:color w:val="auto"/>
+          <w:sz w:val="20"/>
+          <w:szCs w:val="20"/>
+        </w:rPr>
+        <w:t xml:space="preserve"> </w:t>
+      </w:r>
+      <w:r>
+        <w:rPr>
+          <w:rFonts w:asciiTheme="minorHAnsi" w:hAnsiTheme="minorHAnsi" w:cstheme="minorHAnsi"/>
+          <w:color w:val="auto"/>
+          <w:sz w:val="20"/>
+          <w:szCs w:val="20"/>
+          <w:highlight w:val="green"/>
+        </w:rPr>
+        <w:t>${programaTitulo}</w:t>
+      </w:r>
+      <w:r>
+        <w:rPr>
+          <w:rFonts w:asciiTheme="minorHAnsi" w:hAnsiTheme="minorHAnsi" w:cstheme="minorHAnsi"/>
+          <w:color w:val="auto"/>
+          <w:sz w:val="20"/>
+          <w:szCs w:val="20"/>
+          <w:highlight w:val="green"/>
+        </w:rPr>
+        <w:t xml:space="preserve"> año </w:t>
+      </w:r>
+      <w:r>
+        <w:rPr>
+          <w:rFonts w:asciiTheme="minorHAnsi" w:hAnsiTheme="minorHAnsi" w:cstheme="minorHAnsi"/>
+          <w:color w:val="auto"/>
+          <w:sz w:val="20"/>
+          <w:szCs w:val="20"/>
+          <w:highlight w:val="green"/>
+        </w:rPr>
+        <w:t>${periodoConvenio}</w:t>
+      </w:r>
+      <w:r>
+        <w:rPr>
+          <w:rFonts w:asciiTheme="minorHAnsi" w:hAnsiTheme="minorHAnsi" w:cstheme="minorHAnsi"/>
+          <w:color w:val="auto"/>
+          <w:sz w:val="20"/>
+          <w:szCs w:val="20"/>
+        </w:rPr>
+        <w:t>”</w:t>
+      </w:r>
+      <w:r>
+        <w:rPr>
+          <w:rFonts w:asciiTheme="minorHAnsi" w:hAnsiTheme="minorHAnsi"/>
+          <w:b w:val="0"/>
+          <w:color w:val="auto"/>
+          <w:sz w:val="20"/>
+          <w:szCs w:val="20"/>
+        </w:rPr>
+        <w:t xml:space="preserve"> entre el </w:t>
+      </w:r>
+      <w:r>
+        <w:rPr>
+          <w:rFonts w:asciiTheme="minorHAnsi" w:hAnsiTheme="minorHAnsi"/>
+          <w:color w:val="auto"/>
+          <w:sz w:val="20"/>
+          <w:szCs w:val="20"/>
+        </w:rPr>
+        <w:t>SERVICIO DE SALUD IQUIQUE</w:t>
+      </w:r>
+      <w:r>
+        <w:rPr>
+          <w:rFonts w:asciiTheme="minorHAnsi" w:hAnsiTheme="minorHAnsi"/>
+          <w:b w:val="0"/>
+          <w:color w:val="auto"/>
+          <w:sz w:val="20"/>
+          <w:szCs w:val="20"/>
+        </w:rPr>
+        <w:t xml:space="preserve"> y la </w:t>
+      </w:r>
+      <w:r>
+        <w:rPr>
+          <w:rFonts w:asciiTheme="minorHAnsi" w:hAnsiTheme="minorHAnsi"/>
+          <w:color w:val="auto"/>
+          <w:sz w:val="20"/>
+          <w:szCs w:val="20"/>
+          <w:highlight w:val="yellow"/>
+        </w:rPr>
+        <w:t>${ilustreTitulo}</w:t>
+      </w:r>
+      <w:r>
+        <w:rPr>
+          <w:rFonts w:asciiTheme="minorHAnsi" w:hAnsiTheme="minorHAnsi"/>
+          <w:color w:val="auto"/>
+          <w:sz w:val="20"/>
+          <w:szCs w:val="20"/>
+          <w:highlight w:val="yellow"/>
+        </w:rPr>
+        <w:t xml:space="preserve"> </w:t>
+      </w:r>
+      <w:r>
+        <w:rPr>
+          <w:rFonts w:asciiTheme="minorHAnsi" w:hAnsiTheme="minorHAnsi"/>
+          <w:color w:val="auto"/>
+          <w:sz w:val="20"/>
+          <w:szCs w:val="20"/>
+          <w:highlight w:val="green"/>
+        </w:rPr>
+        <w:t>${municipalidad}</w:t>
+      </w:r>
+      <w:r>
+        <w:rPr>
+          <w:rFonts w:asciiTheme="minorHAnsi" w:hAnsiTheme="minorHAnsi"/>
+          <w:b w:val="0"/>
+          <w:color w:val="auto"/>
+          <w:sz w:val="20"/>
+          <w:szCs w:val="20"/>
+        </w:rPr>
+        <w:t xml:space="preserve"> aproba</w:t>
+      </w:r>
+      <w:r>
+        <w:rPr>
+          <w:rFonts w:asciiTheme="minorHAnsi" w:hAnsiTheme="minorHAnsi"/>
+          <w:b w:val="0"/>
+          <w:color w:val="auto"/>
+          <w:sz w:val="20"/>
+          <w:szCs w:val="20"/>
+        </w:rPr>
+        <w:t>do por Resolución Exenta N°</w:t>
+      </w:r>
+      <w:r>
+        <w:rPr>
+          <w:rFonts w:asciiTheme="minorHAnsi" w:hAnsiTheme="minorHAnsi"/>
+          <w:b w:val="0"/>
+          <w:color w:val="auto"/>
+          <w:sz w:val="20"/>
+          <w:szCs w:val="20"/>
+        </w:rPr>
+        <w:t xml:space="preserve"> </w:t>
+      </w:r>
+      <w:r>
+        <w:rPr>
+          <w:rFonts w:asciiTheme="minorHAnsi" w:hAnsiTheme="minorHAnsi"/>
+          <w:b w:val="0"/>
+          <w:color w:val="auto"/>
+          <w:sz w:val="20"/>
+          <w:szCs w:val="20"/>
+          <w:highlight w:val="green"/>
+        </w:rPr>
+        <w:t>${numResolucion</w:t>
+      </w:r>
+      <w:r>
+        <w:rPr>
+          <w:rFonts w:asciiTheme="minorHAnsi" w:hAnsiTheme="minorHAnsi"/>
+          <w:b w:val="0"/>
+          <w:color w:val="auto"/>
+          <w:sz w:val="20"/>
+          <w:szCs w:val="20"/>
+          <w:highlight w:val="green"/>
+        </w:rPr>
         <w:t>Convenio</w:t>
       </w:r>
-      <w:proofErr w:type="spellEnd"/>
       <w:r>
         <w:rPr>
           <w:rFonts w:asciiTheme="minorHAnsi" w:hAnsiTheme="minorHAnsi"/>
@@ -1386,7 +1225,7 @@
           <w:sz w:val="20"/>
           <w:szCs w:val="20"/>
         </w:rPr>
-        <w:t xml:space="preserve">, las partes comparecientes firmaron </w:t>
+        <w:t xml:space="preserve"> </w:t>
       </w:r>
       <w:r>
         <w:rPr>
@@ -1396,351 +1235,30 @@
           <w:sz w:val="20"/>
           <w:szCs w:val="20"/>
         </w:rPr>
-        <w:t xml:space="preserve">el </w:t>
-      </w:r>
-      <w:r>
-        <w:rPr>
-          <w:rFonts w:asciiTheme="minorHAnsi" w:hAnsiTheme="minorHAnsi"/>
-          <w:color w:val="auto"/>
-          <w:sz w:val="20"/>
-          <w:szCs w:val="20"/>
-        </w:rPr>
-        <w:t>“</w:t>
-      </w:r>
-      <w:r>
-        <w:rPr>
-          <w:rFonts w:asciiTheme="minorHAnsi" w:hAnsiTheme="minorHAnsi"/>
-          <w:color w:val="auto"/>
-          <w:sz w:val="20"/>
-          <w:szCs w:val="20"/>
-        </w:rPr>
-        <w:t>CONVENIO DE</w:t>
-      </w:r>
-      <w:r>
-        <w:rPr>
-          <w:rFonts w:asciiTheme="minorHAnsi" w:hAnsiTheme="minorHAnsi"/>
-          <w:color w:val="auto"/>
-          <w:sz w:val="20"/>
-          <w:szCs w:val="20"/>
-        </w:rPr>
-        <w:t>L PROGRAMA</w:t>
-      </w:r>
-      <w:r>
-        <w:rPr>
-          <w:rFonts w:asciiTheme="minorHAnsi" w:hAnsiTheme="minorHAnsi"/>
-          <w:color w:val="auto"/>
-          <w:sz w:val="20"/>
-          <w:szCs w:val="20"/>
-        </w:rPr>
-        <w:t xml:space="preserve"> </w:t>
-      </w:r>
-      <w:r>
-        <w:rPr>
-          <w:rFonts w:asciiTheme="minorHAnsi" w:hAnsiTheme="minorHAnsi" w:cstheme="minorHAnsi"/>
+        <w:t xml:space="preserve">del </w:t>
+      </w:r>
+      <w:r>
+        <w:rPr>
+          <w:rFonts w:asciiTheme="minorHAnsi" w:hAnsiTheme="minorHAnsi"/>
+          <w:b w:val="0"/>
           <w:color w:val="auto"/>
           <w:sz w:val="20"/>
           <w:szCs w:val="20"/>
           <w:highlight w:val="green"/>
         </w:rPr>
-        <w:t>${</w:t>
-      </w:r>
-      <w:proofErr w:type="spellStart"/>
-      <w:r>
-        <w:rPr>
-          <w:rFonts w:asciiTheme="minorHAnsi" w:hAnsiTheme="minorHAnsi" w:cstheme="minorHAnsi"/>
+        <w:t>${fechaResolucion</w:t>
+      </w:r>
+      <w:r>
+        <w:rPr>
+          <w:rFonts w:asciiTheme="minorHAnsi" w:hAnsiTheme="minorHAnsi"/>
+          <w:b w:val="0"/>
           <w:color w:val="auto"/>
           <w:sz w:val="20"/>
           <w:szCs w:val="20"/>
           <w:highlight w:val="green"/>
         </w:rPr>
-        <w:t>programaTitulo</w:t>
-      </w:r>
-      <w:proofErr w:type="spellEnd"/>
-      <w:r>
-        <w:rPr>
-          <w:rFonts w:asciiTheme="minorHAnsi" w:hAnsiTheme="minorHAnsi" w:cstheme="minorHAnsi"/>
-          <w:color w:val="auto"/>
-          <w:sz w:val="20"/>
-          <w:szCs w:val="20"/>
-          <w:highlight w:val="green"/>
-        </w:rPr>
-        <w:t>}</w:t>
-      </w:r>
-      <w:r>
-        <w:rPr>
-          <w:rFonts w:asciiTheme="minorHAnsi" w:hAnsiTheme="minorHAnsi" w:cstheme="minorHAnsi"/>
-          <w:color w:val="auto"/>
-          <w:sz w:val="20"/>
-          <w:szCs w:val="20"/>
-          <w:highlight w:val="green"/>
-        </w:rPr>
-        <w:t xml:space="preserve"> año </w:t>
-      </w:r>
-      <w:r>
-        <w:rPr>
-          <w:rFonts w:asciiTheme="minorHAnsi" w:hAnsiTheme="minorHAnsi" w:cstheme="minorHAnsi"/>
-          <w:color w:val="auto"/>
-          <w:sz w:val="20"/>
-          <w:szCs w:val="20"/>
-          <w:highlight w:val="green"/>
-        </w:rPr>
-        <w:t>${</w:t>
-      </w:r>
-      <w:proofErr w:type="spellStart"/>
-      <w:r>
-        <w:rPr>
-          <w:rFonts w:asciiTheme="minorHAnsi" w:hAnsiTheme="minorHAnsi" w:cstheme="minorHAnsi"/>
-          <w:color w:val="auto"/>
-          <w:sz w:val="20"/>
-          <w:szCs w:val="20"/>
-          <w:highlight w:val="green"/>
-        </w:rPr>
-        <w:t>periodoConvenio</w:t>
-      </w:r>
-      <w:proofErr w:type="spellEnd"/>
-      <w:r>
-        <w:rPr>
-          <w:rFonts w:asciiTheme="minorHAnsi" w:hAnsiTheme="minorHAnsi" w:cstheme="minorHAnsi"/>
-          <w:color w:val="auto"/>
-          <w:sz w:val="20"/>
-          <w:szCs w:val="20"/>
-          <w:highlight w:val="green"/>
-        </w:rPr>
-        <w:t>}</w:t>
-      </w:r>
-      <w:r>
-        <w:rPr>
-          <w:rFonts w:asciiTheme="minorHAnsi" w:hAnsiTheme="minorHAnsi" w:cstheme="minorHAnsi"/>
-          <w:color w:val="auto"/>
-          <w:sz w:val="20"/>
-          <w:szCs w:val="20"/>
-        </w:rPr>
-        <w:t>”</w:t>
-      </w:r>
-      <w:r>
-        <w:rPr>
-          <w:rFonts w:asciiTheme="minorHAnsi" w:hAnsiTheme="minorHAnsi"/>
-          <w:b w:val="0"/>
-          <w:color w:val="auto"/>
-          <w:sz w:val="20"/>
-          <w:szCs w:val="20"/>
-        </w:rPr>
-        <w:t xml:space="preserve"> entre el </w:t>
-      </w:r>
-      <w:r>
-        <w:rPr>
-          <w:rFonts w:asciiTheme="minorHAnsi" w:hAnsiTheme="minorHAnsi"/>
-          <w:color w:val="auto"/>
-          <w:sz w:val="20"/>
-          <w:szCs w:val="20"/>
-        </w:rPr>
-        <w:t>SERVICIO DE SALUD IQUIQUE</w:t>
-      </w:r>
-      <w:r>
-        <w:rPr>
-          <w:rFonts w:asciiTheme="minorHAnsi" w:hAnsiTheme="minorHAnsi"/>
-          <w:b w:val="0"/>
-          <w:color w:val="auto"/>
-          <w:sz w:val="20"/>
-          <w:szCs w:val="20"/>
-        </w:rPr>
-        <w:t xml:space="preserve"> y la </w:t>
-      </w:r>
-      <w:r>
-        <w:rPr>
-          <w:rFonts w:asciiTheme="minorHAnsi" w:hAnsiTheme="minorHAnsi"/>
-          <w:color w:val="auto"/>
-          <w:sz w:val="20"/>
-          <w:szCs w:val="20"/>
-          <w:highlight w:val="yellow"/>
-        </w:rPr>
-        <w:t>${</w:t>
-      </w:r>
-      <w:proofErr w:type="spellStart"/>
-      <w:r>
-        <w:rPr>
-          <w:rFonts w:asciiTheme="minorHAnsi" w:hAnsiTheme="minorHAnsi"/>
-          <w:color w:val="auto"/>
-          <w:sz w:val="20"/>
-          <w:szCs w:val="20"/>
-          <w:highlight w:val="yellow"/>
-        </w:rPr>
-        <w:t>ilustreTitulo</w:t>
-      </w:r>
-      <w:proofErr w:type="spellEnd"/>
-      <w:r>
-        <w:rPr>
-          <w:rFonts w:asciiTheme="minorHAnsi" w:hAnsiTheme="minorHAnsi"/>
-          <w:color w:val="auto"/>
-          <w:sz w:val="20"/>
-          <w:szCs w:val="20"/>
-          <w:highlight w:val="yellow"/>
-        </w:rPr>
-        <w:t>}</w:t>
-      </w:r>
-      <w:r>
-        <w:rPr>
-          <w:rFonts w:asciiTheme="minorHAnsi" w:hAnsiTheme="minorHAnsi"/>
-          <w:color w:val="auto"/>
-          <w:sz w:val="20"/>
-          <w:szCs w:val="20"/>
-          <w:highlight w:val="yellow"/>
-        </w:rPr>
-        <w:t xml:space="preserve"> </w:t>
-      </w:r>
-      <w:r>
-        <w:rPr>
-          <w:rFonts w:asciiTheme="minorHAnsi" w:hAnsiTheme="minorHAnsi"/>
-          <w:color w:val="auto"/>
-          <w:sz w:val="20"/>
-          <w:szCs w:val="20"/>
-          <w:highlight w:val="green"/>
-        </w:rPr>
-        <w:t>${municipalidad}</w:t>
-      </w:r>
-      <w:r>
-        <w:rPr>
-          <w:rFonts w:asciiTheme="minorHAnsi" w:hAnsiTheme="minorHAnsi"/>
-          <w:b w:val="0"/>
-          <w:color w:val="auto"/>
-          <w:sz w:val="20"/>
-          <w:szCs w:val="20"/>
-        </w:rPr>
-        <w:t xml:space="preserve"> aproba</w:t>
-      </w:r>
-      <w:r>
-        <w:rPr>
-          <w:rFonts w:asciiTheme="minorHAnsi" w:hAnsiTheme="minorHAnsi"/>
-          <w:b w:val="0"/>
-          <w:color w:val="auto"/>
-          <w:sz w:val="20"/>
-          <w:szCs w:val="20"/>
-        </w:rPr>
-        <w:t xml:space="preserve">do por Resolución Exenta </w:t>
-      </w:r>
-      <w:proofErr w:type="spellStart"/>
-      <w:r>
-        <w:rPr>
-          <w:rFonts w:asciiTheme="minorHAnsi" w:hAnsiTheme="minorHAnsi"/>
-          <w:b w:val="0"/>
-          <w:color w:val="auto"/>
-          <w:sz w:val="20"/>
-          <w:szCs w:val="20"/>
-        </w:rPr>
-        <w:t>N°</w:t>
-      </w:r>
-      <w:proofErr w:type="spellEnd"/>
-      <w:r>
-        <w:rPr>
-          <w:rFonts w:asciiTheme="minorHAnsi" w:hAnsiTheme="minorHAnsi"/>
-          <w:b w:val="0"/>
-          <w:color w:val="auto"/>
-          <w:sz w:val="20"/>
-          <w:szCs w:val="20"/>
-        </w:rPr>
-        <w:t xml:space="preserve"> </w:t>
-      </w:r>
-      <w:r>
-        <w:rPr>
-          <w:rFonts w:asciiTheme="minorHAnsi" w:hAnsiTheme="minorHAnsi"/>
-          <w:b w:val="0"/>
-          <w:color w:val="auto"/>
-          <w:sz w:val="20"/>
-          <w:szCs w:val="20"/>
-          <w:highlight w:val="green"/>
-        </w:rPr>
-        <w:t>${</w:t>
-      </w:r>
-      <w:proofErr w:type="spellStart"/>
-      <w:r>
-        <w:rPr>
-          <w:rFonts w:asciiTheme="minorHAnsi" w:hAnsiTheme="minorHAnsi"/>
-          <w:b w:val="0"/>
-          <w:color w:val="auto"/>
-          <w:sz w:val="20"/>
-          <w:szCs w:val="20"/>
-          <w:highlight w:val="green"/>
-        </w:rPr>
-        <w:t>numResolucion</w:t>
-      </w:r>
-      <w:r>
-        <w:rPr>
-          <w:rFonts w:asciiTheme="minorHAnsi" w:hAnsiTheme="minorHAnsi"/>
-          <w:b w:val="0"/>
-          <w:color w:val="auto"/>
-          <w:sz w:val="20"/>
-          <w:szCs w:val="20"/>
-          <w:highlight w:val="green"/>
-        </w:rPr>
         <w:t>Convenio</w:t>
       </w:r>
-      <w:proofErr w:type="spellEnd"/>
-      <w:r>
-        <w:rPr>
-          <w:rFonts w:asciiTheme="minorHAnsi" w:hAnsiTheme="minorHAnsi"/>
-          <w:b w:val="0"/>
-          <w:color w:val="auto"/>
-          <w:sz w:val="20"/>
-          <w:szCs w:val="20"/>
-          <w:highlight w:val="green"/>
-        </w:rPr>
-        <w:t>}</w:t>
-      </w:r>
-      <w:r>
-        <w:rPr>
-          <w:rFonts w:asciiTheme="minorHAnsi" w:hAnsiTheme="minorHAnsi"/>
-          <w:b w:val="0"/>
-          <w:color w:val="auto"/>
-          <w:sz w:val="20"/>
-          <w:szCs w:val="20"/>
-        </w:rPr>
-        <w:t xml:space="preserve"> </w:t>
-      </w:r>
-      <w:r>
-        <w:rPr>
-          <w:rFonts w:asciiTheme="minorHAnsi" w:hAnsiTheme="minorHAnsi"/>
-          <w:b w:val="0"/>
-          <w:color w:val="auto"/>
-          <w:sz w:val="20"/>
-          <w:szCs w:val="20"/>
-        </w:rPr>
-        <w:t xml:space="preserve">del </w:t>
-      </w:r>
-      <w:r>
-        <w:rPr>
-          <w:rFonts w:asciiTheme="minorHAnsi" w:hAnsiTheme="minorHAnsi"/>
-          <w:b w:val="0"/>
-          <w:color w:val="auto"/>
-          <w:sz w:val="20"/>
-          <w:szCs w:val="20"/>
-          <w:highlight w:val="green"/>
-        </w:rPr>
-        <w:t>${</w:t>
-      </w:r>
-      <w:proofErr w:type="spellStart"/>
-      <w:r>
-        <w:rPr>
-          <w:rFonts w:asciiTheme="minorHAnsi" w:hAnsiTheme="minorHAnsi"/>
-          <w:b w:val="0"/>
-          <w:color w:val="auto"/>
-          <w:sz w:val="20"/>
-          <w:szCs w:val="20"/>
-          <w:highlight w:val="green"/>
-        </w:rPr>
-        <w:t>fechaResolucion</w:t>
-      </w:r>
-      <w:r>
-        <w:rPr>
-          <w:rFonts w:asciiTheme="minorHAnsi" w:hAnsiTheme="minorHAnsi"/>
-          <w:b w:val="0"/>
-          <w:color w:val="auto"/>
-          <w:sz w:val="20"/>
-          <w:szCs w:val="20"/>
-          <w:highlight w:val="green"/>
-        </w:rPr>
-        <w:t>Convenio</w:t>
-      </w:r>
-      <w:proofErr w:type="spellEnd"/>
       <w:r>
         <w:rPr>
           <w:rFonts w:asciiTheme="minorHAnsi" w:hAnsiTheme="minorHAnsi"/>
@@ -3117,29 +2635,7 @@
           <w:highlight w:val="yellow"/>
           <w:lang w:val="es-ES_tradnl" w:eastAsia="en-US"/>
         </w:rPr>
-        <w:t xml:space="preserve">” y </w:t>
-      </w:r>
-      <w:proofErr w:type="gramStart"/>
-      <w:r>
-        <w:rPr>
-          <w:rFonts w:asciiTheme="minorHAnsi" w:hAnsiTheme="minorHAnsi" w:cstheme="minorHAnsi"/>
-          <w:sz w:val="20"/>
-          <w:szCs w:val="20"/>
-          <w:highlight w:val="yellow"/>
-          <w:lang w:val="es-ES_tradnl" w:eastAsia="en-US"/>
-        </w:rPr>
-        <w:t>de acuerdo a</w:t>
-      </w:r>
-      <w:proofErr w:type="gramEnd"/>
-      <w:r>
-        <w:rPr>
-          <w:rFonts w:asciiTheme="minorHAnsi" w:hAnsiTheme="minorHAnsi" w:cstheme="minorHAnsi"/>
-          <w:sz w:val="20"/>
-          <w:szCs w:val="20"/>
-          <w:highlight w:val="yellow"/>
-          <w:lang w:val="es-ES_tradnl" w:eastAsia="en-US"/>
-        </w:rPr>
-        <w:t xml:space="preserve"> la normativa vigente, para estos efectos deberá enviar vía correo electrónico a la referente del programa la propuesta de compras, que deberá ser aprobada por el </w:t>
+        <w:t xml:space="preserve">” y de acuerdo a la normativa vigente, para estos efectos deberá enviar vía correo electrónico a la referente del programa la propuesta de compras, que deberá ser aprobada por el </w:t>
       </w:r>
       <w:r>
         <w:rPr>
@@ -3982,29 +3478,7 @@
           <w:highlight w:val="yellow"/>
           <w:lang w:val="es-ES_tradnl" w:eastAsia="en-US"/>
         </w:rPr>
-        <w:t xml:space="preserve">” y </w:t>
-      </w:r>
-      <w:proofErr w:type="gramStart"/>
-      <w:r>
-        <w:rPr>
-          <w:rFonts w:asciiTheme="minorHAnsi" w:hAnsiTheme="minorHAnsi" w:cstheme="minorHAnsi"/>
-          <w:sz w:val="20"/>
-          <w:szCs w:val="20"/>
-          <w:highlight w:val="yellow"/>
-          <w:lang w:val="es-ES_tradnl" w:eastAsia="en-US"/>
-        </w:rPr>
-        <w:t>de acuerdo a</w:t>
-      </w:r>
-      <w:proofErr w:type="gramEnd"/>
-      <w:r>
-        <w:rPr>
-          <w:rFonts w:asciiTheme="minorHAnsi" w:hAnsiTheme="minorHAnsi" w:cstheme="minorHAnsi"/>
-          <w:sz w:val="20"/>
-          <w:szCs w:val="20"/>
-          <w:highlight w:val="yellow"/>
-          <w:lang w:val="es-ES_tradnl" w:eastAsia="en-US"/>
-        </w:rPr>
-        <w:t xml:space="preserve"> la normativa vigente, para estos efectos deberá enviar vía correo electrónico a la referente del programa la propuesta de compras, que deberá ser aprobada por el </w:t>
+        <w:t xml:space="preserve">” y de acuerdo a la normativa vigente, para estos efectos deberá enviar vía correo electrónico a la referente del programa la propuesta de compras, que deberá ser aprobada por el </w:t>
       </w:r>
       <w:r>
         <w:rPr>
@@ -4223,7 +3697,6 @@
         </w:rPr>
         <w:t>$</w:t>
       </w:r>
-      <w:proofErr w:type="spellStart"/>
       <w:r>
         <w:rPr>
           <w:rFonts w:ascii="Calibri" w:hAnsi="Calibri" w:cs="Calibri"/>
@@ -4234,7 +3707,6 @@
         </w:rPr>
         <w:t>xxxxxxxxxxx</w:t>
       </w:r>
-      <w:proofErr w:type="spellEnd"/>
       <w:r>
         <w:rPr>
           <w:rFonts w:ascii="Calibri" w:hAnsi="Calibri" w:cs="Calibri"/>
@@ -4255,7 +3727,6 @@
         </w:rPr>
         <w:t xml:space="preserve">correspondiente al </w:t>
       </w:r>
-      <w:proofErr w:type="spellStart"/>
       <w:r>
         <w:rPr>
           <w:rFonts w:ascii="Calibri" w:hAnsi="Calibri" w:cs="Calibri"/>
@@ -4265,7 +3736,6 @@
         </w:rPr>
         <w:t>xxxx</w:t>
       </w:r>
-      <w:proofErr w:type="spellEnd"/>
       <w:r>
         <w:rPr>
           <w:rFonts w:ascii="Calibri" w:hAnsi="Calibri" w:cs="Calibri"/>
@@ -4447,7 +3917,6 @@
         </w:rPr>
         <w:t>$</w:t>
       </w:r>
-      <w:proofErr w:type="spellStart"/>
       <w:r>
         <w:rPr>
           <w:rFonts w:ascii="Calibri" w:hAnsi="Calibri" w:cs="Calibri"/>
@@ -4458,7 +3927,6 @@
         </w:rPr>
         <w:t>xxxx</w:t>
       </w:r>
-      <w:proofErr w:type="spellEnd"/>
       <w:r>
         <w:rPr>
           <w:rFonts w:ascii="Calibri" w:hAnsi="Calibri" w:cs="Calibri"/>
@@ -4468,31 +3936,7 @@
           <w:szCs w:val="20"/>
           <w:highlight w:val="yellow"/>
         </w:rPr>
-        <w:t xml:space="preserve"> </w:t>
-      </w:r>
-      <w:proofErr w:type="gramStart"/>
-      <w:r>
-        <w:rPr>
-          <w:rFonts w:ascii="Calibri" w:hAnsi="Calibri" w:cs="Calibri"/>
-          <w:b/>
-          <w:bCs/>
-          <w:sz w:val="20"/>
-          <w:szCs w:val="20"/>
-          <w:highlight w:val="yellow"/>
-        </w:rPr>
-        <w:t>( pesos</w:t>
-      </w:r>
-      <w:proofErr w:type="gramEnd"/>
-      <w:r>
-        <w:rPr>
-          <w:rFonts w:ascii="Calibri" w:hAnsi="Calibri" w:cs="Calibri"/>
-          <w:b/>
-          <w:bCs/>
-          <w:sz w:val="20"/>
-          <w:szCs w:val="20"/>
-          <w:highlight w:val="yellow"/>
-        </w:rPr>
-        <w:t xml:space="preserve">) </w:t>
+        <w:t xml:space="preserve"> ( pesos) </w:t>
       </w:r>
       <w:r>
         <w:rPr>
@@ -4641,38 +4085,127 @@
           <w:szCs w:val="20"/>
           <w:highlight w:val="green"/>
         </w:rPr>
-        <w:t>${</w:t>
-      </w:r>
-      <w:proofErr w:type="spellStart"/>
+        <w:t>${directorDecreto}</w:t>
+      </w:r>
+      <w:r>
+        <w:rPr>
+          <w:rFonts w:ascii="Calibri" w:eastAsia="Calibri" w:hAnsi="Calibri" w:cs="Calibri"/>
+          <w:sz w:val="20"/>
+          <w:szCs w:val="20"/>
+          <w:lang w:val="es-CL" w:eastAsia="en-US"/>
+        </w:rPr>
+        <w:t>, que aprobó el Reglamento Orgánico de los Servicios de Salud</w:t>
+      </w:r>
       <w:r>
         <w:rPr>
           <w:rFonts w:ascii="Calibri" w:hAnsi="Calibri" w:cs="Calibri"/>
           <w:bCs/>
           <w:sz w:val="20"/>
           <w:szCs w:val="20"/>
+        </w:rPr>
+        <w:t xml:space="preserve">. </w:t>
+      </w:r>
+      <w:r>
+        <w:rPr>
+          <w:rFonts w:ascii="Calibri" w:hAnsi="Calibri" w:cs="Calibri"/>
+          <w:bCs/>
+          <w:sz w:val="20"/>
+          <w:szCs w:val="20"/>
+        </w:rPr>
+        <w:t xml:space="preserve">La representación </w:t>
+      </w:r>
+      <w:r>
+        <w:rPr>
+          <w:rFonts w:ascii="Calibri" w:hAnsi="Calibri" w:cs="Calibri"/>
+          <w:bCs/>
+          <w:sz w:val="20"/>
+          <w:szCs w:val="20"/>
+        </w:rPr>
+        <w:t>de</w:t>
+      </w:r>
+      <w:r>
+        <w:rPr>
+          <w:rFonts w:ascii="Calibri" w:hAnsi="Calibri" w:cs="Calibri"/>
+          <w:bCs/>
+          <w:sz w:val="20"/>
+          <w:szCs w:val="20"/>
+        </w:rPr>
+        <w:t xml:space="preserve"> </w:t>
+      </w:r>
+      <w:r>
+        <w:rPr>
+          <w:rFonts w:ascii="Calibri" w:hAnsi="Calibri" w:cs="Calibri"/>
+          <w:bCs/>
+          <w:sz w:val="20"/>
+          <w:szCs w:val="20"/>
+        </w:rPr>
+        <w:t>D</w:t>
+      </w:r>
+      <w:r>
+        <w:rPr>
+          <w:rFonts w:ascii="Calibri" w:hAnsi="Calibri" w:cs="Calibri"/>
+          <w:bCs/>
+          <w:sz w:val="20"/>
+          <w:szCs w:val="20"/>
+        </w:rPr>
+        <w:t>.</w:t>
+      </w:r>
+      <w:r>
+        <w:rPr>
+          <w:rFonts w:ascii="Calibri" w:hAnsi="Calibri" w:cs="Calibri"/>
+          <w:bCs/>
+          <w:sz w:val="20"/>
+          <w:szCs w:val="20"/>
+        </w:rPr>
+        <w:t xml:space="preserve"> </w:t>
+      </w:r>
+      <w:r>
+        <w:rPr>
+          <w:rFonts w:ascii="Calibri" w:hAnsi="Calibri" w:cs="Calibri"/>
+          <w:b/>
+          <w:bCs/>
+          <w:sz w:val="20"/>
+          <w:szCs w:val="20"/>
           <w:highlight w:val="green"/>
         </w:rPr>
-        <w:t>directorDecreto</w:t>
-      </w:r>
-      <w:proofErr w:type="spellEnd"/>
+        <w:t>${alcalde}</w:t>
+      </w:r>
       <w:r>
         <w:rPr>
           <w:rFonts w:ascii="Calibri" w:hAnsi="Calibri" w:cs="Calibri"/>
           <w:bCs/>
           <w:sz w:val="20"/>
           <w:szCs w:val="20"/>
+        </w:rPr>
+        <w:t xml:space="preserve"> para actuar en nombre de la </w:t>
+      </w:r>
+      <w:r>
+        <w:rPr>
+          <w:rFonts w:ascii="Calibri" w:hAnsi="Calibri" w:cs="Calibri"/>
+          <w:bCs/>
+          <w:sz w:val="20"/>
+          <w:szCs w:val="20"/>
+        </w:rPr>
+        <w:t xml:space="preserve">${ilustre} </w:t>
+      </w:r>
+      <w:r>
+        <w:rPr>
+          <w:rFonts w:ascii="Calibri" w:hAnsi="Calibri" w:cs="Calibri"/>
+          <w:bCs/>
+          <w:sz w:val="20"/>
+          <w:szCs w:val="20"/>
+        </w:rPr>
+        <w:t xml:space="preserve">Municipalidad de </w:t>
+      </w:r>
+      <w:r>
+        <w:rPr>
+          <w:rFonts w:ascii="Calibri" w:hAnsi="Calibri" w:cs="Calibri"/>
+          <w:bCs/>
+          <w:sz w:val="20"/>
+          <w:szCs w:val="20"/>
           <w:highlight w:val="green"/>
         </w:rPr>
-        <w:t>}</w:t>
-      </w:r>
-      <w:r>
-        <w:rPr>
-          <w:rFonts w:ascii="Calibri" w:eastAsia="Calibri" w:hAnsi="Calibri" w:cs="Calibri"/>
-          <w:sz w:val="20"/>
-          <w:szCs w:val="20"/>
-          <w:lang w:val="es-CL" w:eastAsia="en-US"/>
-        </w:rPr>
-        <w:t>, que aprobó el Reglamento Orgánico de los Servicios de Salud</w:t>
+        <w:t>${comuna}</w:t>
       </w:r>
       <w:r>
         <w:rPr>
@@ -4681,7 +4214,7 @@
           <w:sz w:val="20"/>
           <w:szCs w:val="20"/>
         </w:rPr>
-        <w:t xml:space="preserve">. </w:t>
+        <w:t xml:space="preserve">, emana del </w:t>
       </w:r>
       <w:r>
         <w:rPr>
@@ -4689,142 +4222,9 @@
           <w:bCs/>
           <w:sz w:val="20"/>
           <w:szCs w:val="20"/>
-        </w:rPr>
-        <w:t xml:space="preserve">La representación </w:t>
-      </w:r>
-      <w:r>
-        <w:rPr>
-          <w:rFonts w:ascii="Calibri" w:hAnsi="Calibri" w:cs="Calibri"/>
-          <w:bCs/>
-          <w:sz w:val="20"/>
-          <w:szCs w:val="20"/>
-        </w:rPr>
-        <w:t>de</w:t>
-      </w:r>
-      <w:r>
-        <w:rPr>
-          <w:rFonts w:ascii="Calibri" w:hAnsi="Calibri" w:cs="Calibri"/>
-          <w:bCs/>
-          <w:sz w:val="20"/>
-          <w:szCs w:val="20"/>
-        </w:rPr>
-        <w:t xml:space="preserve"> </w:t>
-      </w:r>
-      <w:r>
-        <w:rPr>
-          <w:rFonts w:ascii="Calibri" w:hAnsi="Calibri" w:cs="Calibri"/>
-          <w:bCs/>
-          <w:sz w:val="20"/>
-          <w:szCs w:val="20"/>
-        </w:rPr>
-        <w:t>D</w:t>
-      </w:r>
-      <w:r>
-        <w:rPr>
-          <w:rFonts w:ascii="Calibri" w:hAnsi="Calibri" w:cs="Calibri"/>
-          <w:bCs/>
-          <w:sz w:val="20"/>
-          <w:szCs w:val="20"/>
-        </w:rPr>
-        <w:t>.</w:t>
-      </w:r>
-      <w:r>
-        <w:rPr>
-          <w:rFonts w:ascii="Calibri" w:hAnsi="Calibri" w:cs="Calibri"/>
-          <w:bCs/>
-          <w:sz w:val="20"/>
-          <w:szCs w:val="20"/>
-        </w:rPr>
-        <w:t xml:space="preserve"> </w:t>
-      </w:r>
-      <w:r>
-        <w:rPr>
-          <w:rFonts w:ascii="Calibri" w:hAnsi="Calibri" w:cs="Calibri"/>
-          <w:b/>
-          <w:bCs/>
-          <w:sz w:val="20"/>
-          <w:szCs w:val="20"/>
           <w:highlight w:val="green"/>
         </w:rPr>
-        <w:t>${alcalde}</w:t>
-      </w:r>
-      <w:r>
-        <w:rPr>
-          <w:rFonts w:ascii="Calibri" w:hAnsi="Calibri" w:cs="Calibri"/>
-          <w:bCs/>
-          <w:sz w:val="20"/>
-          <w:szCs w:val="20"/>
-        </w:rPr>
-        <w:t xml:space="preserve"> para actuar en nombre de la </w:t>
-      </w:r>
-      <w:r>
-        <w:rPr>
-          <w:rFonts w:ascii="Calibri" w:hAnsi="Calibri" w:cs="Calibri"/>
-          <w:bCs/>
-          <w:sz w:val="20"/>
-          <w:szCs w:val="20"/>
-        </w:rPr>
-        <w:t xml:space="preserve">${ilustre} </w:t>
-      </w:r>
-      <w:r>
-        <w:rPr>
-          <w:rFonts w:ascii="Calibri" w:hAnsi="Calibri" w:cs="Calibri"/>
-          <w:bCs/>
-          <w:sz w:val="20"/>
-          <w:szCs w:val="20"/>
-        </w:rPr>
-        <w:t xml:space="preserve">Municipalidad de </w:t>
-      </w:r>
-      <w:r>
-        <w:rPr>
-          <w:rFonts w:ascii="Calibri" w:hAnsi="Calibri" w:cs="Calibri"/>
-          <w:bCs/>
-          <w:sz w:val="20"/>
-          <w:szCs w:val="20"/>
-          <w:highlight w:val="green"/>
-        </w:rPr>
-        <w:t>${comuna}</w:t>
-      </w:r>
-      <w:r>
-        <w:rPr>
-          <w:rFonts w:ascii="Calibri" w:hAnsi="Calibri" w:cs="Calibri"/>
-          <w:bCs/>
-          <w:sz w:val="20"/>
-          <w:szCs w:val="20"/>
-        </w:rPr>
-        <w:t xml:space="preserve">, emana del </w:t>
-      </w:r>
-      <w:r>
-        <w:rPr>
-          <w:rFonts w:ascii="Calibri" w:hAnsi="Calibri" w:cs="Calibri"/>
-          <w:bCs/>
-          <w:sz w:val="20"/>
-          <w:szCs w:val="20"/>
-          <w:highlight w:val="green"/>
-        </w:rPr>
-        <w:t>${</w:t>
-      </w:r>
-      <w:proofErr w:type="spellStart"/>
-      <w:r>
-        <w:rPr>
-          <w:rFonts w:ascii="Calibri" w:hAnsi="Calibri" w:cs="Calibri"/>
-          <w:bCs/>
-          <w:sz w:val="20"/>
-          <w:szCs w:val="20"/>
-          <w:highlight w:val="green"/>
-        </w:rPr>
-        <w:t>alcaldeDecreto</w:t>
-      </w:r>
-      <w:proofErr w:type="spellEnd"/>
-      <w:r>
-        <w:rPr>
-          <w:rFonts w:ascii="Calibri" w:hAnsi="Calibri" w:cs="Calibri"/>
-          <w:bCs/>
-          <w:sz w:val="20"/>
-          <w:szCs w:val="20"/>
-          <w:highlight w:val="green"/>
-        </w:rPr>
-        <w:t>}</w:t>
+        <w:t>${alcaldeDecreto}</w:t>
       </w:r>
       <w:r>
         <w:rPr>
@@ -4926,25 +4326,7 @@
           <w:sz w:val="20"/>
           <w:szCs w:val="16"/>
         </w:rPr>
-        <w:t xml:space="preserve">El presente </w:t>
-      </w:r>
-      <w:proofErr w:type="spellStart"/>
-      <w:r>
-        <w:rPr>
-          <w:rFonts w:ascii="Calibri" w:hAnsi="Calibri" w:cs="Calibri"/>
-          <w:sz w:val="20"/>
-          <w:szCs w:val="16"/>
-        </w:rPr>
-        <w:t>addendum</w:t>
-      </w:r>
-      <w:proofErr w:type="spellEnd"/>
-      <w:r>
-        <w:rPr>
-          <w:rFonts w:ascii="Calibri" w:hAnsi="Calibri" w:cs="Calibri"/>
-          <w:sz w:val="20"/>
-          <w:szCs w:val="16"/>
-        </w:rPr>
-        <w:t xml:space="preserve"> </w:t>
+        <w:t xml:space="preserve">El presente addendum </w:t>
       </w:r>
       <w:r>
         <w:rPr>
@@ -5068,25 +4450,7 @@
           <w:sz w:val="20"/>
           <w:szCs w:val="20"/>
         </w:rPr>
-        <w:t xml:space="preserve">e </w:t>
-      </w:r>
-      <w:proofErr w:type="spellStart"/>
-      <w:r>
-        <w:rPr>
-          <w:rFonts w:ascii="Calibri" w:hAnsi="Calibri" w:cs="Calibri"/>
-          <w:sz w:val="20"/>
-          <w:szCs w:val="20"/>
-        </w:rPr>
-        <w:t>addendum</w:t>
-      </w:r>
-      <w:proofErr w:type="spellEnd"/>
-      <w:r>
-        <w:rPr>
-          <w:rFonts w:ascii="Calibri" w:hAnsi="Calibri" w:cs="Calibri"/>
-          <w:sz w:val="20"/>
-          <w:szCs w:val="20"/>
-        </w:rPr>
-        <w:t>.</w:t>
+        <w:t>e addendum.</w:t>
       </w:r>
     </w:p>
     <w:p>
@@ -5246,31 +4610,7 @@
           <w:szCs w:val="16"/>
           <w:highlight w:val="green"/>
         </w:rPr>
-        <w:t>${</w:t>
-      </w:r>
-      <w:proofErr w:type="spellStart"/>
-      <w:r>
-        <w:rPr>
-          <w:rFonts w:ascii="Verdana" w:hAnsi="Verdana" w:cs="Calibri"/>
-          <w:b/>
-          <w:bCs/>
-          <w:sz w:val="16"/>
-          <w:szCs w:val="16"/>
-          <w:highlight w:val="green"/>
-        </w:rPr>
-        <w:t>ilustreTitulo</w:t>
-      </w:r>
-      <w:proofErr w:type="spellEnd"/>
-      <w:r>
-        <w:rPr>
-          <w:rFonts w:ascii="Verdana" w:hAnsi="Verdana" w:cs="Calibri"/>
-          <w:b/>
-          <w:bCs/>
-          <w:sz w:val="16"/>
-          <w:szCs w:val="16"/>
-          <w:highlight w:val="green"/>
-        </w:rPr>
-        <w:t>} ${municipalidad}</w:t>
+        <w:t>${ilustreTitulo} ${municipalidad}</w:t>
       </w:r>
     </w:p>
     <w:p>

</xml_diff>

<commit_message>
Documentos->Convenios: Se da nueva estructura al decreto del director o subrogante en cada uno de los borradores
</commit_message>
<xml_diff>
--- a/public/word-template/addendum2021.docx
+++ b/public/word-template/addendum2021.docx
@@ -4083,18 +4083,27 @@
           <w:bCs/>
           <w:sz w:val="20"/>
           <w:szCs w:val="20"/>
+        </w:rPr>
+        <w:t>${art8}Decreto N°140/04, del Ministerio de Salud que aprobó el Reglamento Orgánico de los Servicios de Salud,</w:t>
+      </w:r>
+      <w:r>
+        <w:rPr>
+          <w:rFonts w:ascii="Calibri" w:hAnsi="Calibri" w:cs="Calibri"/>
+          <w:bCs/>
+          <w:sz w:val="20"/>
+          <w:szCs w:val="20"/>
+        </w:rPr>
+        <w:t xml:space="preserve"> </w:t>
+      </w:r>
+      <w:r>
+        <w:rPr>
+          <w:rFonts w:ascii="Calibri" w:hAnsi="Calibri" w:cs="Calibri"/>
+          <w:bCs/>
+          <w:sz w:val="20"/>
+          <w:szCs w:val="20"/>
           <w:highlight w:val="green"/>
         </w:rPr>
         <w:t>${directorDecreto}</w:t>
-      </w:r>
-      <w:r>
-        <w:rPr>
-          <w:rFonts w:ascii="Calibri" w:eastAsia="Calibri" w:hAnsi="Calibri" w:cs="Calibri"/>
-          <w:sz w:val="20"/>
-          <w:szCs w:val="20"/>
-          <w:lang w:val="es-CL" w:eastAsia="en-US"/>
-        </w:rPr>
-        <w:t>, que aprobó el Reglamento Orgánico de los Servicios de Salud</w:t>
       </w:r>
       <w:r>
         <w:rPr>

</xml_diff>

<commit_message>
Documentos->Convenios: cambios formato resoluciones convenio y addendum
</commit_message>
<xml_diff>
--- a/public/word-template/addendum2021.docx
+++ b/public/word-template/addendum2021.docx
@@ -21,7 +21,7 @@
           <w:sz w:val="16"/>
           <w:szCs w:val="16"/>
         </w:rPr>
-        <w:t xml:space="preserve">ADDENDUM  </w:t>
+        <w:t>ADDENDUM</w:t>
       </w:r>
     </w:p>
     <w:p>
@@ -43,7 +43,27 @@
           <w:sz w:val="16"/>
           <w:szCs w:val="16"/>
         </w:rPr>
-        <w:t xml:space="preserve"> “</w:t>
+        <w:t xml:space="preserve"> </w:t>
+      </w:r>
+      <w:r>
+        <w:rPr>
+          <w:rFonts w:ascii="Verdana" w:hAnsi="Verdana"/>
+          <w:b/>
+          <w:bCs/>
+          <w:sz w:val="16"/>
+          <w:szCs w:val="16"/>
+        </w:rPr>
+        <w:t xml:space="preserve">CONVENIO DE EJECUCIÓN </w:t>
+      </w:r>
+      <w:r>
+        <w:rPr>
+          <w:rFonts w:ascii="Verdana" w:hAnsi="Verdana"/>
+          <w:b/>
+          <w:bCs/>
+          <w:sz w:val="16"/>
+          <w:szCs w:val="16"/>
+        </w:rPr>
+        <w:t>“</w:t>
       </w:r>
       <w:r>
         <w:rPr>
@@ -140,7 +160,27 @@
           <w:sz w:val="16"/>
           <w:szCs w:val="16"/>
         </w:rPr>
-        <w:t xml:space="preserve"> ENTRE SERVICIO DE SALUD IQUIQUE Y LA </w:t>
+        <w:t xml:space="preserve"> ENTRE </w:t>
+      </w:r>
+      <w:r>
+        <w:rPr>
+          <w:rFonts w:ascii="Verdana" w:hAnsi="Verdana"/>
+          <w:b/>
+          <w:bCs/>
+          <w:sz w:val="16"/>
+          <w:szCs w:val="16"/>
+        </w:rPr>
+        <w:t xml:space="preserve">EL </w:t>
+      </w:r>
+      <w:r>
+        <w:rPr>
+          <w:rFonts w:ascii="Verdana" w:hAnsi="Verdana"/>
+          <w:b/>
+          <w:bCs/>
+          <w:sz w:val="16"/>
+          <w:szCs w:val="16"/>
+        </w:rPr>
+        <w:t xml:space="preserve">SERVICIO DE SALUD IQUIQUE Y LA </w:t>
       </w:r>
       <w:bookmarkStart w:id="0" w:name="_Hlk72231066"/>
       <w:r>
@@ -416,7 +456,27 @@
           <w:szCs w:val="20"/>
           <w:lang w:eastAsia="ar-SA"/>
         </w:rPr>
-        <w:t xml:space="preserve"> Nº </w:t>
+        <w:t xml:space="preserve"> N</w:t>
+      </w:r>
+      <w:r>
+        <w:rPr>
+          <w:rFonts w:asciiTheme="minorHAnsi" w:hAnsiTheme="minorHAnsi"/>
+          <w:color w:val="auto"/>
+          <w:sz w:val="20"/>
+          <w:szCs w:val="20"/>
+          <w:lang w:eastAsia="ar-SA"/>
+        </w:rPr>
+        <w:t>°</w:t>
+      </w:r>
+      <w:r>
+        <w:rPr>
+          <w:rFonts w:asciiTheme="minorHAnsi" w:hAnsiTheme="minorHAnsi"/>
+          <w:color w:val="auto"/>
+          <w:sz w:val="20"/>
+          <w:szCs w:val="20"/>
+          <w:lang w:eastAsia="ar-SA"/>
+        </w:rPr>
+        <w:t xml:space="preserve"> </w:t>
       </w:r>
       <w:r>
         <w:rPr>
@@ -552,7 +612,7 @@
           <w:szCs w:val="20"/>
           <w:lang w:eastAsia="ar-SA"/>
         </w:rPr>
-        <w:t xml:space="preserve"> persona jurídica de derecho público, </w:t>
+        <w:t xml:space="preserve"> en adelante la “</w:t>
       </w:r>
       <w:r>
         <w:rPr>
@@ -561,33 +621,9 @@
           <w:color w:val="auto"/>
           <w:sz w:val="20"/>
           <w:szCs w:val="20"/>
-          <w:highlight w:val="yellow"/>
           <w:lang w:eastAsia="ar-SA"/>
         </w:rPr>
-        <w:t>RUT</w:t>
-      </w:r>
-      <w:r>
-        <w:rPr>
-          <w:rFonts w:asciiTheme="minorHAnsi" w:hAnsiTheme="minorHAnsi"/>
-          <w:bCs w:val="0"/>
-          <w:color w:val="auto"/>
-          <w:sz w:val="20"/>
-          <w:szCs w:val="20"/>
-          <w:lang w:eastAsia="ar-SA"/>
-        </w:rPr>
-        <w:t xml:space="preserve"> </w:t>
-      </w:r>
-      <w:r>
-        <w:rPr>
-          <w:rFonts w:asciiTheme="minorHAnsi" w:hAnsiTheme="minorHAnsi"/>
-          <w:bCs w:val="0"/>
-          <w:color w:val="auto"/>
-          <w:sz w:val="20"/>
-          <w:szCs w:val="20"/>
-          <w:highlight w:val="green"/>
-          <w:lang w:eastAsia="ar-SA"/>
-        </w:rPr>
-        <w:t>${comunaRut}</w:t>
+        <w:t>MUNICIPALIDAD</w:t>
       </w:r>
       <w:r>
         <w:rPr>
@@ -598,7 +634,7 @@
           <w:szCs w:val="20"/>
           <w:lang w:eastAsia="ar-SA"/>
         </w:rPr>
-        <w:t>, representada</w:t>
+        <w:t>”, se ha acordado celebrar un</w:t>
       </w:r>
       <w:r>
         <w:rPr>
@@ -609,7 +645,7 @@
           <w:szCs w:val="20"/>
           <w:lang w:eastAsia="ar-SA"/>
         </w:rPr>
-        <w:t xml:space="preserve"> por su</w:t>
+        <w:t xml:space="preserve"> addendum </w:t>
       </w:r>
       <w:r>
         <w:rPr>
@@ -620,19 +656,7 @@
           <w:szCs w:val="20"/>
           <w:lang w:eastAsia="ar-SA"/>
         </w:rPr>
-        <w:t xml:space="preserve"> </w:t>
-      </w:r>
-      <w:r>
-        <w:rPr>
-          <w:rFonts w:asciiTheme="minorHAnsi" w:hAnsiTheme="minorHAnsi"/>
-          <w:bCs w:val="0"/>
-          <w:color w:val="auto"/>
-          <w:sz w:val="20"/>
-          <w:szCs w:val="20"/>
-          <w:highlight w:val="green"/>
-          <w:lang w:eastAsia="ar-SA"/>
-        </w:rPr>
-        <w:t>${alcaldeApelativo} ${alcalde}</w:t>
+        <w:t>de</w:t>
       </w:r>
       <w:r>
         <w:rPr>
@@ -643,7 +667,48 @@
           <w:szCs w:val="20"/>
           <w:lang w:eastAsia="ar-SA"/>
         </w:rPr>
-        <w:t>,</w:t>
+        <w:t xml:space="preserve"> convenio, que consta de las siguientes cláusulas:</w:t>
+      </w:r>
+    </w:p>
+    <w:p>
+      <w:pPr>
+        <w:rPr>
+          <w:rFonts w:asciiTheme="minorHAnsi" w:hAnsiTheme="minorHAnsi"/>
+          <w:sz w:val="20"/>
+          <w:szCs w:val="20"/>
+          <w:lang w:eastAsia="ar-SA"/>
+        </w:rPr>
+      </w:pPr>
+    </w:p>
+    <w:p>
+      <w:pPr>
+        <w:pStyle w:val="Ttulo3"/>
+        <w:jc w:val="both"/>
+        <w:rPr>
+          <w:rFonts w:asciiTheme="minorHAnsi" w:hAnsiTheme="minorHAnsi"/>
+          <w:bCs w:val="0"/>
+          <w:sz w:val="20"/>
+          <w:szCs w:val="20"/>
+        </w:rPr>
+      </w:pPr>
+      <w:r>
+        <w:rPr>
+          <w:rFonts w:asciiTheme="minorHAnsi" w:hAnsiTheme="minorHAnsi"/>
+          <w:color w:val="auto"/>
+          <w:sz w:val="20"/>
+          <w:szCs w:val="20"/>
+          <w:u w:val="single"/>
+        </w:rPr>
+        <w:t>PRIMERA</w:t>
+      </w:r>
+      <w:r>
+        <w:rPr>
+          <w:rFonts w:asciiTheme="minorHAnsi" w:hAnsiTheme="minorHAnsi"/>
+          <w:color w:val="auto"/>
+          <w:sz w:val="20"/>
+          <w:szCs w:val="20"/>
+        </w:rPr>
+        <w:t>:</w:t>
       </w:r>
       <w:r>
         <w:rPr>
@@ -652,7 +717,6 @@
           <w:color w:val="auto"/>
           <w:sz w:val="20"/>
           <w:szCs w:val="20"/>
-          <w:lang w:eastAsia="ar-SA"/>
         </w:rPr>
         <w:t xml:space="preserve"> </w:t>
       </w:r>
@@ -663,10 +727,8 @@
           <w:color w:val="auto"/>
           <w:sz w:val="20"/>
           <w:szCs w:val="20"/>
-          <w:highlight w:val="green"/>
-          <w:lang w:eastAsia="ar-SA"/>
-        </w:rPr>
-        <w:t>${</w:t>
+        </w:rPr>
+        <w:t xml:space="preserve">Con fecha </w:t>
       </w:r>
       <w:r>
         <w:rPr>
@@ -676,9 +738,8 @@
           <w:sz w:val="20"/>
           <w:szCs w:val="20"/>
           <w:highlight w:val="green"/>
-          <w:lang w:eastAsia="ar-SA"/>
-        </w:rPr>
-        <w:t>alcalde</w:t>
+        </w:rPr>
+        <w:t>${fecha</w:t>
       </w:r>
       <w:r>
         <w:rPr>
@@ -688,9 +749,8 @@
           <w:sz w:val="20"/>
           <w:szCs w:val="20"/>
           <w:highlight w:val="green"/>
-          <w:lang w:eastAsia="ar-SA"/>
-        </w:rPr>
-        <w:t>Nationality}</w:t>
+        </w:rPr>
+        <w:t>Convenio</w:t>
       </w:r>
       <w:r>
         <w:rPr>
@@ -699,45 +759,9 @@
           <w:color w:val="auto"/>
           <w:sz w:val="20"/>
           <w:szCs w:val="20"/>
-          <w:lang w:eastAsia="ar-SA"/>
-        </w:rPr>
-        <w:t xml:space="preserve">, Cédula Nacional de Identidad </w:t>
-      </w:r>
-      <w:r>
-        <w:rPr>
-          <w:rFonts w:asciiTheme="minorHAnsi" w:hAnsiTheme="minorHAnsi"/>
-          <w:bCs w:val="0"/>
-          <w:color w:val="auto"/>
-          <w:sz w:val="20"/>
-          <w:szCs w:val="20"/>
-          <w:highlight w:val="yellow"/>
-          <w:lang w:eastAsia="ar-SA"/>
-        </w:rPr>
-        <w:t>Nº</w:t>
-      </w:r>
-      <w:r>
-        <w:rPr>
-          <w:rFonts w:asciiTheme="minorHAnsi" w:hAnsiTheme="minorHAnsi"/>
-          <w:bCs w:val="0"/>
-          <w:color w:val="auto"/>
-          <w:sz w:val="20"/>
-          <w:szCs w:val="20"/>
-          <w:highlight w:val="yellow"/>
-          <w:lang w:eastAsia="ar-SA"/>
-        </w:rPr>
-        <w:t xml:space="preserve"> </w:t>
-      </w:r>
-      <w:r>
-        <w:rPr>
-          <w:rFonts w:asciiTheme="minorHAnsi" w:hAnsiTheme="minorHAnsi"/>
-          <w:bCs w:val="0"/>
-          <w:color w:val="auto"/>
-          <w:sz w:val="20"/>
-          <w:szCs w:val="20"/>
           <w:highlight w:val="green"/>
-          <w:lang w:eastAsia="ar-SA"/>
-        </w:rPr>
-        <w:t>${alcaldeRut}</w:t>
+        </w:rPr>
+        <w:t>}</w:t>
       </w:r>
       <w:r>
         <w:rPr>
@@ -746,9 +770,8 @@
           <w:color w:val="auto"/>
           <w:sz w:val="20"/>
           <w:szCs w:val="20"/>
-          <w:lang w:eastAsia="ar-SA"/>
-        </w:rPr>
-        <w:t>,</w:t>
+        </w:rPr>
+        <w:t xml:space="preserve">, las partes comparecientes </w:t>
       </w:r>
       <w:r>
         <w:rPr>
@@ -757,9 +780,8 @@
           <w:color w:val="auto"/>
           <w:sz w:val="20"/>
           <w:szCs w:val="20"/>
-          <w:lang w:eastAsia="ar-SA"/>
-        </w:rPr>
-        <w:t xml:space="preserve"> ambos domiciliados</w:t>
+        </w:rPr>
+        <w:t>suscribieron</w:t>
       </w:r>
       <w:r>
         <w:rPr>
@@ -768,9 +790,8 @@
           <w:color w:val="auto"/>
           <w:sz w:val="20"/>
           <w:szCs w:val="20"/>
-          <w:lang w:eastAsia="ar-SA"/>
-        </w:rPr>
-        <w:t xml:space="preserve"> en </w:t>
+        </w:rPr>
+        <w:t xml:space="preserve"> </w:t>
       </w:r>
       <w:r>
         <w:rPr>
@@ -779,10 +800,8 @@
           <w:color w:val="auto"/>
           <w:sz w:val="20"/>
           <w:szCs w:val="20"/>
-          <w:highlight w:val="green"/>
-          <w:lang w:eastAsia="ar-SA"/>
-        </w:rPr>
-        <w:t>${municipalidadDirec}</w:t>
+        </w:rPr>
+        <w:t>el</w:t>
       </w:r>
       <w:r>
         <w:rPr>
@@ -791,9 +810,8 @@
           <w:color w:val="auto"/>
           <w:sz w:val="20"/>
           <w:szCs w:val="20"/>
-          <w:lang w:eastAsia="ar-SA"/>
-        </w:rPr>
-        <w:t xml:space="preserve"> en</w:t>
+        </w:rPr>
+        <w:t xml:space="preserve"> convenio sobre</w:t>
       </w:r>
       <w:r>
         <w:rPr>
@@ -802,141 +820,17 @@
           <w:color w:val="auto"/>
           <w:sz w:val="20"/>
           <w:szCs w:val="20"/>
-          <w:lang w:eastAsia="ar-SA"/>
         </w:rPr>
         <w:t xml:space="preserve"> </w:t>
       </w:r>
-      <w:r>
-        <w:rPr>
-          <w:rFonts w:asciiTheme="minorHAnsi" w:hAnsiTheme="minorHAnsi"/>
-          <w:b w:val="0"/>
-          <w:color w:val="auto"/>
-          <w:sz w:val="20"/>
-          <w:szCs w:val="20"/>
-          <w:lang w:eastAsia="ar-SA"/>
-        </w:rPr>
-        <w:t>l</w:t>
-      </w:r>
-      <w:r>
-        <w:rPr>
-          <w:rFonts w:asciiTheme="minorHAnsi" w:hAnsiTheme="minorHAnsi"/>
-          <w:b w:val="0"/>
-          <w:color w:val="auto"/>
-          <w:sz w:val="20"/>
-          <w:szCs w:val="20"/>
-          <w:lang w:eastAsia="ar-SA"/>
-        </w:rPr>
-        <w:t xml:space="preserve">a comuna de </w:t>
-      </w:r>
-      <w:r>
-        <w:rPr>
-          <w:rFonts w:asciiTheme="minorHAnsi" w:hAnsiTheme="minorHAnsi"/>
-          <w:b w:val="0"/>
-          <w:color w:val="auto"/>
-          <w:sz w:val="20"/>
-          <w:szCs w:val="20"/>
-          <w:highlight w:val="green"/>
-          <w:lang w:eastAsia="ar-SA"/>
-        </w:rPr>
-        <w:t>${comuna}</w:t>
-      </w:r>
-      <w:r>
-        <w:rPr>
-          <w:rFonts w:asciiTheme="minorHAnsi" w:hAnsiTheme="minorHAnsi"/>
-          <w:b w:val="0"/>
-          <w:color w:val="auto"/>
-          <w:sz w:val="20"/>
-          <w:szCs w:val="20"/>
-          <w:lang w:eastAsia="ar-SA"/>
-        </w:rPr>
-        <w:t>, en adelante la “</w:t>
-      </w:r>
-      <w:r>
-        <w:rPr>
-          <w:rFonts w:asciiTheme="minorHAnsi" w:hAnsiTheme="minorHAnsi"/>
-          <w:bCs w:val="0"/>
-          <w:color w:val="auto"/>
-          <w:sz w:val="20"/>
-          <w:szCs w:val="20"/>
-          <w:lang w:eastAsia="ar-SA"/>
-        </w:rPr>
-        <w:t>MUNICIPALIDAD</w:t>
-      </w:r>
-      <w:r>
-        <w:rPr>
-          <w:rFonts w:asciiTheme="minorHAnsi" w:hAnsiTheme="minorHAnsi"/>
-          <w:b w:val="0"/>
-          <w:color w:val="auto"/>
-          <w:sz w:val="20"/>
-          <w:szCs w:val="20"/>
-          <w:lang w:eastAsia="ar-SA"/>
-        </w:rPr>
-        <w:t>”, se ha acordado celebrar un</w:t>
-      </w:r>
-      <w:r>
-        <w:rPr>
-          <w:rFonts w:asciiTheme="minorHAnsi" w:hAnsiTheme="minorHAnsi"/>
-          <w:b w:val="0"/>
-          <w:color w:val="auto"/>
-          <w:sz w:val="20"/>
-          <w:szCs w:val="20"/>
-          <w:lang w:eastAsia="ar-SA"/>
-        </w:rPr>
-        <w:t xml:space="preserve"> addendum </w:t>
-      </w:r>
-      <w:r>
-        <w:rPr>
-          <w:rFonts w:asciiTheme="minorHAnsi" w:hAnsiTheme="minorHAnsi"/>
-          <w:b w:val="0"/>
-          <w:color w:val="auto"/>
-          <w:sz w:val="20"/>
-          <w:szCs w:val="20"/>
-          <w:lang w:eastAsia="ar-SA"/>
-        </w:rPr>
-        <w:t>de</w:t>
-      </w:r>
-      <w:r>
-        <w:rPr>
-          <w:rFonts w:asciiTheme="minorHAnsi" w:hAnsiTheme="minorHAnsi"/>
-          <w:b w:val="0"/>
-          <w:color w:val="auto"/>
-          <w:sz w:val="20"/>
-          <w:szCs w:val="20"/>
-          <w:lang w:eastAsia="ar-SA"/>
-        </w:rPr>
-        <w:t xml:space="preserve"> convenio, que consta de las siguientes cláusulas:</w:t>
-      </w:r>
-    </w:p>
-    <w:p>
-      <w:pPr>
-        <w:rPr>
-          <w:rFonts w:asciiTheme="minorHAnsi" w:hAnsiTheme="minorHAnsi"/>
-          <w:sz w:val="20"/>
-          <w:szCs w:val="20"/>
-          <w:lang w:eastAsia="ar-SA"/>
-        </w:rPr>
-      </w:pPr>
-    </w:p>
-    <w:p>
-      <w:pPr>
-        <w:pStyle w:val="Ttulo3"/>
-        <w:jc w:val="both"/>
-        <w:rPr>
-          <w:rFonts w:asciiTheme="minorHAnsi" w:hAnsiTheme="minorHAnsi"/>
-          <w:bCs w:val="0"/>
-          <w:sz w:val="20"/>
-          <w:szCs w:val="20"/>
-        </w:rPr>
-      </w:pPr>
       <w:r>
         <w:rPr>
           <w:rFonts w:asciiTheme="minorHAnsi" w:hAnsiTheme="minorHAnsi"/>
           <w:color w:val="auto"/>
           <w:sz w:val="20"/>
           <w:szCs w:val="20"/>
-          <w:u w:val="single"/>
-        </w:rPr>
-        <w:t>PRIMERA</w:t>
+        </w:rPr>
+        <w:t>PROGRAMA</w:t>
       </w:r>
       <w:r>
         <w:rPr>
@@ -945,115 +839,6 @@
           <w:sz w:val="20"/>
           <w:szCs w:val="20"/>
         </w:rPr>
-        <w:t>:</w:t>
-      </w:r>
-      <w:r>
-        <w:rPr>
-          <w:rFonts w:asciiTheme="minorHAnsi" w:hAnsiTheme="minorHAnsi"/>
-          <w:b w:val="0"/>
-          <w:color w:val="auto"/>
-          <w:sz w:val="20"/>
-          <w:szCs w:val="20"/>
-        </w:rPr>
-        <w:t xml:space="preserve"> </w:t>
-      </w:r>
-      <w:r>
-        <w:rPr>
-          <w:rFonts w:asciiTheme="minorHAnsi" w:hAnsiTheme="minorHAnsi"/>
-          <w:b w:val="0"/>
-          <w:color w:val="auto"/>
-          <w:sz w:val="20"/>
-          <w:szCs w:val="20"/>
-        </w:rPr>
-        <w:t xml:space="preserve">Con fecha </w:t>
-      </w:r>
-      <w:r>
-        <w:rPr>
-          <w:rFonts w:asciiTheme="minorHAnsi" w:hAnsiTheme="minorHAnsi"/>
-          <w:b w:val="0"/>
-          <w:color w:val="auto"/>
-          <w:sz w:val="20"/>
-          <w:szCs w:val="20"/>
-          <w:highlight w:val="green"/>
-        </w:rPr>
-        <w:t>${fecha</w:t>
-      </w:r>
-      <w:r>
-        <w:rPr>
-          <w:rFonts w:asciiTheme="minorHAnsi" w:hAnsiTheme="minorHAnsi"/>
-          <w:b w:val="0"/>
-          <w:color w:val="auto"/>
-          <w:sz w:val="20"/>
-          <w:szCs w:val="20"/>
-          <w:highlight w:val="green"/>
-        </w:rPr>
-        <w:t>Convenio</w:t>
-      </w:r>
-      <w:r>
-        <w:rPr>
-          <w:rFonts w:asciiTheme="minorHAnsi" w:hAnsiTheme="minorHAnsi"/>
-          <w:b w:val="0"/>
-          <w:color w:val="auto"/>
-          <w:sz w:val="20"/>
-          <w:szCs w:val="20"/>
-          <w:highlight w:val="green"/>
-        </w:rPr>
-        <w:t>}</w:t>
-      </w:r>
-      <w:r>
-        <w:rPr>
-          <w:rFonts w:asciiTheme="minorHAnsi" w:hAnsiTheme="minorHAnsi"/>
-          <w:b w:val="0"/>
-          <w:color w:val="auto"/>
-          <w:sz w:val="20"/>
-          <w:szCs w:val="20"/>
-        </w:rPr>
-        <w:t xml:space="preserve">, las partes comparecientes firmaron </w:t>
-      </w:r>
-      <w:r>
-        <w:rPr>
-          <w:rFonts w:asciiTheme="minorHAnsi" w:hAnsiTheme="minorHAnsi"/>
-          <w:b w:val="0"/>
-          <w:color w:val="auto"/>
-          <w:sz w:val="20"/>
-          <w:szCs w:val="20"/>
-        </w:rPr>
-        <w:t xml:space="preserve">el </w:t>
-      </w:r>
-      <w:r>
-        <w:rPr>
-          <w:rFonts w:asciiTheme="minorHAnsi" w:hAnsiTheme="minorHAnsi"/>
-          <w:color w:val="auto"/>
-          <w:sz w:val="20"/>
-          <w:szCs w:val="20"/>
-        </w:rPr>
-        <w:t>“</w:t>
-      </w:r>
-      <w:r>
-        <w:rPr>
-          <w:rFonts w:asciiTheme="minorHAnsi" w:hAnsiTheme="minorHAnsi"/>
-          <w:color w:val="auto"/>
-          <w:sz w:val="20"/>
-          <w:szCs w:val="20"/>
-        </w:rPr>
-        <w:t>CONVENIO DE</w:t>
-      </w:r>
-      <w:r>
-        <w:rPr>
-          <w:rFonts w:asciiTheme="minorHAnsi" w:hAnsiTheme="minorHAnsi"/>
-          <w:color w:val="auto"/>
-          <w:sz w:val="20"/>
-          <w:szCs w:val="20"/>
-        </w:rPr>
-        <w:t>L PROGRAMA</w:t>
-      </w:r>
-      <w:r>
-        <w:rPr>
-          <w:rFonts w:asciiTheme="minorHAnsi" w:hAnsiTheme="minorHAnsi"/>
-          <w:color w:val="auto"/>
-          <w:sz w:val="20"/>
-          <w:szCs w:val="20"/>
-        </w:rPr>
         <w:t xml:space="preserve"> </w:t>
       </w:r>
       <w:r>
@@ -1074,7 +859,7 @@
           <w:szCs w:val="20"/>
           <w:highlight w:val="green"/>
         </w:rPr>
-        <w:t xml:space="preserve"> año </w:t>
+        <w:t xml:space="preserve"> </w:t>
       </w:r>
       <w:r>
         <w:rPr>
@@ -1084,7 +869,7 @@
           <w:szCs w:val="20"/>
           <w:highlight w:val="green"/>
         </w:rPr>
-        <w:t>${periodoConvenio}</w:t>
+        <w:t>AÑO</w:t>
       </w:r>
       <w:r>
         <w:rPr>
@@ -1092,8 +877,19 @@
           <w:color w:val="auto"/>
           <w:sz w:val="20"/>
           <w:szCs w:val="20"/>
-        </w:rPr>
-        <w:t>”</w:t>
+          <w:highlight w:val="green"/>
+        </w:rPr>
+        <w:t xml:space="preserve"> </w:t>
+      </w:r>
+      <w:r>
+        <w:rPr>
+          <w:rFonts w:asciiTheme="minorHAnsi" w:hAnsiTheme="minorHAnsi" w:cstheme="minorHAnsi"/>
+          <w:color w:val="auto"/>
+          <w:sz w:val="20"/>
+          <w:szCs w:val="20"/>
+          <w:highlight w:val="green"/>
+        </w:rPr>
+        <w:t>${periodoConvenio}</w:t>
       </w:r>
       <w:r>
         <w:rPr>
@@ -2704,7 +2500,6 @@
           <w:szCs w:val="20"/>
           <w:lang w:val="es-ES_tradnl"/>
         </w:rPr>
-        <w:lastRenderedPageBreak/>
         <w:t xml:space="preserve">B)     </w:t>
       </w:r>
       <w:r>
@@ -2758,6 +2553,7 @@
           <w:szCs w:val="20"/>
           <w:highlight w:val="yellow"/>
         </w:rPr>
+        <w:lastRenderedPageBreak/>
         <w:t xml:space="preserve">SEXTA: </w:t>
       </w:r>
       <w:r>
@@ -4075,16 +3871,79 @@
           <w:sz w:val="20"/>
           <w:szCs w:val="20"/>
         </w:rPr>
-        <w:t xml:space="preserve"> para representar el Servicio de Salud de Iquique, consta en el </w:t>
-      </w:r>
-      <w:r>
-        <w:rPr>
-          <w:rFonts w:ascii="Calibri" w:hAnsi="Calibri" w:cs="Calibri"/>
-          <w:bCs/>
-          <w:sz w:val="20"/>
-          <w:szCs w:val="20"/>
-        </w:rPr>
-        <w:t>${art8}Decreto N°140/04, del Ministerio de Salud que aprobó el Reglamento Orgánico de los Servicios de Salud,</w:t>
+        <w:t xml:space="preserve"> para representar </w:t>
+      </w:r>
+      <w:r>
+        <w:rPr>
+          <w:rFonts w:ascii="Calibri" w:hAnsi="Calibri" w:cs="Calibri"/>
+          <w:bCs/>
+          <w:sz w:val="20"/>
+          <w:szCs w:val="20"/>
+        </w:rPr>
+        <w:t>al</w:t>
+      </w:r>
+      <w:r>
+        <w:rPr>
+          <w:rFonts w:ascii="Calibri" w:hAnsi="Calibri" w:cs="Calibri"/>
+          <w:bCs/>
+          <w:sz w:val="20"/>
+          <w:szCs w:val="20"/>
+        </w:rPr>
+        <w:t xml:space="preserve"> Servicio de Salud de Iquique, consta en el </w:t>
+      </w:r>
+      <w:r>
+        <w:rPr>
+          <w:rFonts w:ascii="Calibri" w:hAnsi="Calibri" w:cs="Calibri"/>
+          <w:bCs/>
+          <w:sz w:val="20"/>
+          <w:szCs w:val="20"/>
+        </w:rPr>
+        <w:t>${art8}Decreto N°140/04</w:t>
+      </w:r>
+      <w:r>
+        <w:rPr>
+          <w:rFonts w:ascii="Calibri" w:hAnsi="Calibri" w:cs="Calibri"/>
+          <w:bCs/>
+          <w:sz w:val="20"/>
+          <w:szCs w:val="20"/>
+        </w:rPr>
+        <w:t xml:space="preserve"> </w:t>
+      </w:r>
+      <w:r>
+        <w:rPr>
+          <w:rFonts w:ascii="Calibri" w:hAnsi="Calibri" w:cs="Calibri"/>
+          <w:bCs/>
+          <w:sz w:val="20"/>
+          <w:szCs w:val="20"/>
+        </w:rPr>
+        <w:t>del Ministerio de Salud</w:t>
+      </w:r>
+      <w:r>
+        <w:rPr>
+          <w:rFonts w:ascii="Calibri" w:hAnsi="Calibri" w:cs="Calibri"/>
+          <w:bCs/>
+          <w:sz w:val="20"/>
+          <w:szCs w:val="20"/>
+        </w:rPr>
+        <w:t>,</w:t>
+      </w:r>
+      <w:r>
+        <w:rPr>
+          <w:rFonts w:ascii="Calibri" w:hAnsi="Calibri" w:cs="Calibri"/>
+          <w:bCs/>
+          <w:sz w:val="20"/>
+          <w:szCs w:val="20"/>
+        </w:rPr>
+        <w:t xml:space="preserve"> que aprobó el Reglamento Orgánico de los Servicios de Salud</w:t>
+      </w:r>
+      <w:r>
+        <w:rPr>
+          <w:rFonts w:ascii="Calibri" w:hAnsi="Calibri" w:cs="Calibri"/>
+          <w:bCs/>
+          <w:sz w:val="20"/>
+          <w:szCs w:val="20"/>
+        </w:rPr>
+        <w:t xml:space="preserve"> y en el</w:t>
       </w:r>
       <w:r>
         <w:rPr>

</xml_diff>

<commit_message>
Docs->Convenios: se agrega detalle alcalde en formato addendum
</commit_message>
<xml_diff>
--- a/public/word-template/addendum2021.docx
+++ b/public/word-template/addendum2021.docx
@@ -84,8 +84,9 @@
           <w:szCs w:val="16"/>
           <w:highlight w:val="green"/>
         </w:rPr>
-        <w:t>${programaTitulo}</w:t>
-      </w:r>
+        <w:t>${</w:t>
+      </w:r>
+      <w:proofErr w:type="spellStart"/>
       <w:r>
         <w:rPr>
           <w:rFonts w:ascii="Verdana" w:hAnsi="Verdana"/>
@@ -95,8 +96,9 @@
           <w:szCs w:val="16"/>
           <w:highlight w:val="green"/>
         </w:rPr>
-        <w:t xml:space="preserve"> </w:t>
-      </w:r>
+        <w:t>programaTitulo</w:t>
+      </w:r>
+      <w:proofErr w:type="spellEnd"/>
       <w:r>
         <w:rPr>
           <w:rFonts w:ascii="Verdana" w:hAnsi="Verdana"/>
@@ -106,7 +108,7 @@
           <w:szCs w:val="16"/>
           <w:highlight w:val="green"/>
         </w:rPr>
-        <w:t>AÑO</w:t>
+        <w:t>}</w:t>
       </w:r>
       <w:r>
         <w:rPr>
@@ -128,7 +130,7 @@
           <w:szCs w:val="16"/>
           <w:highlight w:val="green"/>
         </w:rPr>
-        <w:t>${periodoConvenio}</w:t>
+        <w:t>AÑO</w:t>
       </w:r>
       <w:r>
         <w:rPr>
@@ -137,6 +139,52 @@
           <w:bCs/>
           <w:sz w:val="16"/>
           <w:szCs w:val="16"/>
+          <w:highlight w:val="green"/>
+        </w:rPr>
+        <w:t xml:space="preserve"> </w:t>
+      </w:r>
+      <w:r>
+        <w:rPr>
+          <w:rFonts w:ascii="Verdana" w:hAnsi="Verdana"/>
+          <w:b/>
+          <w:bCs/>
+          <w:sz w:val="16"/>
+          <w:szCs w:val="16"/>
+          <w:highlight w:val="green"/>
+        </w:rPr>
+        <w:t>${</w:t>
+      </w:r>
+      <w:proofErr w:type="spellStart"/>
+      <w:r>
+        <w:rPr>
+          <w:rFonts w:ascii="Verdana" w:hAnsi="Verdana"/>
+          <w:b/>
+          <w:bCs/>
+          <w:sz w:val="16"/>
+          <w:szCs w:val="16"/>
+          <w:highlight w:val="green"/>
+        </w:rPr>
+        <w:t>periodoConvenio</w:t>
+      </w:r>
+      <w:proofErr w:type="spellEnd"/>
+      <w:r>
+        <w:rPr>
+          <w:rFonts w:ascii="Verdana" w:hAnsi="Verdana"/>
+          <w:b/>
+          <w:bCs/>
+          <w:sz w:val="16"/>
+          <w:szCs w:val="16"/>
+          <w:highlight w:val="green"/>
+        </w:rPr>
+        <w:t>}</w:t>
+      </w:r>
+      <w:r>
+        <w:rPr>
+          <w:rFonts w:ascii="Verdana" w:hAnsi="Verdana"/>
+          <w:b/>
+          <w:bCs/>
+          <w:sz w:val="16"/>
+          <w:szCs w:val="16"/>
         </w:rPr>
         <w:t>”</w:t>
       </w:r>
@@ -192,7 +240,31 @@
           <w:szCs w:val="16"/>
           <w:highlight w:val="yellow"/>
         </w:rPr>
-        <w:t>${ilustreTitulo}</w:t>
+        <w:t>${</w:t>
+      </w:r>
+      <w:proofErr w:type="spellStart"/>
+      <w:r>
+        <w:rPr>
+          <w:rFonts w:ascii="Verdana" w:hAnsi="Verdana"/>
+          <w:b/>
+          <w:bCs/>
+          <w:sz w:val="16"/>
+          <w:szCs w:val="16"/>
+          <w:highlight w:val="yellow"/>
+        </w:rPr>
+        <w:t>ilustreTitulo</w:t>
+      </w:r>
+      <w:proofErr w:type="spellEnd"/>
+      <w:r>
+        <w:rPr>
+          <w:rFonts w:ascii="Verdana" w:hAnsi="Verdana"/>
+          <w:b/>
+          <w:bCs/>
+          <w:sz w:val="16"/>
+          <w:szCs w:val="16"/>
+          <w:highlight w:val="yellow"/>
+        </w:rPr>
+        <w:t>}</w:t>
       </w:r>
       <w:r>
         <w:rPr>
@@ -292,8 +364,9 @@
           <w:szCs w:val="20"/>
           <w:highlight w:val="green"/>
         </w:rPr>
-        <w:t>${fecha</w:t>
-      </w:r>
+        <w:t>${</w:t>
+      </w:r>
+      <w:proofErr w:type="spellStart"/>
       <w:r>
         <w:rPr>
           <w:rFonts w:asciiTheme="minorHAnsi" w:hAnsiTheme="minorHAnsi"/>
@@ -303,8 +376,20 @@
           <w:szCs w:val="20"/>
           <w:highlight w:val="green"/>
         </w:rPr>
+        <w:t>fecha</w:t>
+      </w:r>
+      <w:r>
+        <w:rPr>
+          <w:rFonts w:asciiTheme="minorHAnsi" w:hAnsiTheme="minorHAnsi"/>
+          <w:b w:val="0"/>
+          <w:color w:val="auto"/>
+          <w:sz w:val="20"/>
+          <w:szCs w:val="20"/>
+          <w:highlight w:val="green"/>
+        </w:rPr>
         <w:t>Addendum</w:t>
       </w:r>
+      <w:proofErr w:type="spellEnd"/>
       <w:r>
         <w:rPr>
           <w:rFonts w:asciiTheme="minorHAnsi" w:hAnsiTheme="minorHAnsi"/>
@@ -375,7 +460,31 @@
           <w:szCs w:val="20"/>
           <w:lang w:eastAsia="ar-SA"/>
         </w:rPr>
-        <w:t xml:space="preserve">, persona jurídica de derecho público, RUT. 61.606.100-3, con domicilio en calle Aníbal Pinto Nº 815 de la ciudad de Iquique, representado por su </w:t>
+        <w:t xml:space="preserve">, persona jurídica de derecho público, RUT. 61.606.100-3, con domicilio en calle Aníbal Pinto </w:t>
+      </w:r>
+      <w:proofErr w:type="spellStart"/>
+      <w:r>
+        <w:rPr>
+          <w:rFonts w:asciiTheme="minorHAnsi" w:hAnsiTheme="minorHAnsi"/>
+          <w:b w:val="0"/>
+          <w:color w:val="auto"/>
+          <w:sz w:val="20"/>
+          <w:szCs w:val="20"/>
+          <w:lang w:eastAsia="ar-SA"/>
+        </w:rPr>
+        <w:t>Nº</w:t>
+      </w:r>
+      <w:proofErr w:type="spellEnd"/>
+      <w:r>
+        <w:rPr>
+          <w:rFonts w:asciiTheme="minorHAnsi" w:hAnsiTheme="minorHAnsi"/>
+          <w:b w:val="0"/>
+          <w:color w:val="auto"/>
+          <w:sz w:val="20"/>
+          <w:szCs w:val="20"/>
+          <w:lang w:eastAsia="ar-SA"/>
+        </w:rPr>
+        <w:t xml:space="preserve"> 815 de la ciudad de Iquique, representado por su </w:t>
       </w:r>
       <w:r>
         <w:rPr>
@@ -387,8 +496,9 @@
           <w:highlight w:val="green"/>
           <w:lang w:eastAsia="ar-SA"/>
         </w:rPr>
-        <w:t>${directorApelativo}</w:t>
-      </w:r>
+        <w:t>${</w:t>
+      </w:r>
+      <w:proofErr w:type="spellStart"/>
       <w:r>
         <w:rPr>
           <w:rFonts w:asciiTheme="minorHAnsi" w:hAnsiTheme="minorHAnsi"/>
@@ -399,19 +509,20 @@
           <w:highlight w:val="green"/>
           <w:lang w:eastAsia="ar-SA"/>
         </w:rPr>
-        <w:t xml:space="preserve"> </w:t>
-      </w:r>
-      <w:r>
-        <w:rPr>
-          <w:rFonts w:asciiTheme="minorHAnsi" w:hAnsiTheme="minorHAnsi"/>
-          <w:bCs w:val="0"/>
+        <w:t>directorApelativo</w:t>
+      </w:r>
+      <w:proofErr w:type="spellEnd"/>
+      <w:r>
+        <w:rPr>
+          <w:rFonts w:asciiTheme="minorHAnsi" w:hAnsiTheme="minorHAnsi"/>
+          <w:b w:val="0"/>
           <w:color w:val="auto"/>
           <w:sz w:val="20"/>
           <w:szCs w:val="20"/>
           <w:highlight w:val="green"/>
           <w:lang w:eastAsia="ar-SA"/>
         </w:rPr>
-        <w:t>${director}</w:t>
+        <w:t>}</w:t>
       </w:r>
       <w:r>
         <w:rPr>
@@ -423,71 +534,157 @@
           <w:highlight w:val="green"/>
           <w:lang w:eastAsia="ar-SA"/>
         </w:rPr>
-        <w:t xml:space="preserve">, </w:t>
-      </w:r>
-      <w:r>
-        <w:rPr>
-          <w:rFonts w:asciiTheme="minorHAnsi" w:hAnsiTheme="minorHAnsi"/>
-          <w:b w:val="0"/>
+        <w:t xml:space="preserve"> </w:t>
+      </w:r>
+      <w:r>
+        <w:rPr>
+          <w:rFonts w:asciiTheme="minorHAnsi" w:hAnsiTheme="minorHAnsi"/>
+          <w:bCs w:val="0"/>
           <w:color w:val="auto"/>
           <w:sz w:val="20"/>
           <w:szCs w:val="20"/>
           <w:highlight w:val="green"/>
           <w:lang w:eastAsia="ar-SA"/>
         </w:rPr>
-        <w:t>${directorNationality}</w:t>
+        <w:t>${director}</w:t>
       </w:r>
       <w:r>
         <w:rPr>
           <w:rFonts w:asciiTheme="minorHAnsi" w:hAnsiTheme="minorHAnsi"/>
           <w:b w:val="0"/>
-          <w:color w:val="auto"/>
-          <w:sz w:val="20"/>
-          <w:szCs w:val="20"/>
-          <w:lang w:eastAsia="ar-SA"/>
-        </w:rPr>
-        <w:t>, Cédula Nacional de Identidad</w:t>
-      </w:r>
-      <w:r>
-        <w:rPr>
-          <w:rFonts w:asciiTheme="minorHAnsi" w:hAnsiTheme="minorHAnsi"/>
-          <w:color w:val="auto"/>
-          <w:sz w:val="20"/>
-          <w:szCs w:val="20"/>
-          <w:lang w:eastAsia="ar-SA"/>
-        </w:rPr>
-        <w:t xml:space="preserve"> N</w:t>
-      </w:r>
-      <w:r>
-        <w:rPr>
-          <w:rFonts w:asciiTheme="minorHAnsi" w:hAnsiTheme="minorHAnsi"/>
-          <w:color w:val="auto"/>
-          <w:sz w:val="20"/>
-          <w:szCs w:val="20"/>
-          <w:lang w:eastAsia="ar-SA"/>
-        </w:rPr>
-        <w:t>°</w:t>
-      </w:r>
-      <w:r>
-        <w:rPr>
-          <w:rFonts w:asciiTheme="minorHAnsi" w:hAnsiTheme="minorHAnsi"/>
-          <w:color w:val="auto"/>
-          <w:sz w:val="20"/>
-          <w:szCs w:val="20"/>
-          <w:lang w:eastAsia="ar-SA"/>
-        </w:rPr>
-        <w:t xml:space="preserve"> </w:t>
-      </w:r>
-      <w:r>
-        <w:rPr>
-          <w:rFonts w:asciiTheme="minorHAnsi" w:hAnsiTheme="minorHAnsi"/>
           <w:color w:val="auto"/>
           <w:sz w:val="20"/>
           <w:szCs w:val="20"/>
           <w:highlight w:val="green"/>
           <w:lang w:eastAsia="ar-SA"/>
         </w:rPr>
-        <w:t>${directorRut}</w:t>
+        <w:t xml:space="preserve">, </w:t>
+      </w:r>
+      <w:r>
+        <w:rPr>
+          <w:rFonts w:asciiTheme="minorHAnsi" w:hAnsiTheme="minorHAnsi"/>
+          <w:b w:val="0"/>
+          <w:color w:val="auto"/>
+          <w:sz w:val="20"/>
+          <w:szCs w:val="20"/>
+          <w:highlight w:val="green"/>
+          <w:lang w:eastAsia="ar-SA"/>
+        </w:rPr>
+        <w:t>${</w:t>
+      </w:r>
+      <w:proofErr w:type="spellStart"/>
+      <w:r>
+        <w:rPr>
+          <w:rFonts w:asciiTheme="minorHAnsi" w:hAnsiTheme="minorHAnsi"/>
+          <w:b w:val="0"/>
+          <w:color w:val="auto"/>
+          <w:sz w:val="20"/>
+          <w:szCs w:val="20"/>
+          <w:highlight w:val="green"/>
+          <w:lang w:eastAsia="ar-SA"/>
+        </w:rPr>
+        <w:t>directorNationality</w:t>
+      </w:r>
+      <w:proofErr w:type="spellEnd"/>
+      <w:r>
+        <w:rPr>
+          <w:rFonts w:asciiTheme="minorHAnsi" w:hAnsiTheme="minorHAnsi"/>
+          <w:b w:val="0"/>
+          <w:color w:val="auto"/>
+          <w:sz w:val="20"/>
+          <w:szCs w:val="20"/>
+          <w:highlight w:val="green"/>
+          <w:lang w:eastAsia="ar-SA"/>
+        </w:rPr>
+        <w:t>}</w:t>
+      </w:r>
+      <w:r>
+        <w:rPr>
+          <w:rFonts w:asciiTheme="minorHAnsi" w:hAnsiTheme="minorHAnsi"/>
+          <w:b w:val="0"/>
+          <w:color w:val="auto"/>
+          <w:sz w:val="20"/>
+          <w:szCs w:val="20"/>
+          <w:lang w:eastAsia="ar-SA"/>
+        </w:rPr>
+        <w:t>, Cédula Nacional de Identidad</w:t>
+      </w:r>
+      <w:r>
+        <w:rPr>
+          <w:rFonts w:asciiTheme="minorHAnsi" w:hAnsiTheme="minorHAnsi"/>
+          <w:color w:val="auto"/>
+          <w:sz w:val="20"/>
+          <w:szCs w:val="20"/>
+          <w:lang w:eastAsia="ar-SA"/>
+        </w:rPr>
+        <w:t xml:space="preserve"> </w:t>
+      </w:r>
+      <w:proofErr w:type="spellStart"/>
+      <w:r>
+        <w:rPr>
+          <w:rFonts w:asciiTheme="minorHAnsi" w:hAnsiTheme="minorHAnsi"/>
+          <w:color w:val="auto"/>
+          <w:sz w:val="20"/>
+          <w:szCs w:val="20"/>
+          <w:lang w:eastAsia="ar-SA"/>
+        </w:rPr>
+        <w:t>N</w:t>
+      </w:r>
+      <w:r>
+        <w:rPr>
+          <w:rFonts w:asciiTheme="minorHAnsi" w:hAnsiTheme="minorHAnsi"/>
+          <w:color w:val="auto"/>
+          <w:sz w:val="20"/>
+          <w:szCs w:val="20"/>
+          <w:lang w:eastAsia="ar-SA"/>
+        </w:rPr>
+        <w:t>°</w:t>
+      </w:r>
+      <w:proofErr w:type="spellEnd"/>
+      <w:r>
+        <w:rPr>
+          <w:rFonts w:asciiTheme="minorHAnsi" w:hAnsiTheme="minorHAnsi"/>
+          <w:color w:val="auto"/>
+          <w:sz w:val="20"/>
+          <w:szCs w:val="20"/>
+          <w:lang w:eastAsia="ar-SA"/>
+        </w:rPr>
+        <w:t xml:space="preserve"> </w:t>
+      </w:r>
+      <w:r>
+        <w:rPr>
+          <w:rFonts w:asciiTheme="minorHAnsi" w:hAnsiTheme="minorHAnsi"/>
+          <w:color w:val="auto"/>
+          <w:sz w:val="20"/>
+          <w:szCs w:val="20"/>
+          <w:highlight w:val="green"/>
+          <w:lang w:eastAsia="ar-SA"/>
+        </w:rPr>
+        <w:t>${</w:t>
+      </w:r>
+      <w:proofErr w:type="spellStart"/>
+      <w:r>
+        <w:rPr>
+          <w:rFonts w:asciiTheme="minorHAnsi" w:hAnsiTheme="minorHAnsi"/>
+          <w:color w:val="auto"/>
+          <w:sz w:val="20"/>
+          <w:szCs w:val="20"/>
+          <w:highlight w:val="green"/>
+          <w:lang w:eastAsia="ar-SA"/>
+        </w:rPr>
+        <w:t>directorRut</w:t>
+      </w:r>
+      <w:proofErr w:type="spellEnd"/>
+      <w:r>
+        <w:rPr>
+          <w:rFonts w:asciiTheme="minorHAnsi" w:hAnsiTheme="minorHAnsi"/>
+          <w:color w:val="auto"/>
+          <w:sz w:val="20"/>
+          <w:szCs w:val="20"/>
+          <w:highlight w:val="green"/>
+          <w:lang w:eastAsia="ar-SA"/>
+        </w:rPr>
+        <w:t>}</w:t>
       </w:r>
       <w:r>
         <w:rPr>
@@ -542,20 +739,20 @@
           <w:szCs w:val="20"/>
           <w:lang w:eastAsia="ar-SA"/>
         </w:rPr>
-        <w:t xml:space="preserve">y por la otra, </w:t>
-      </w:r>
-      <w:r>
-        <w:rPr>
-          <w:rFonts w:asciiTheme="minorHAnsi" w:hAnsiTheme="minorHAnsi"/>
-          <w:b w:val="0"/>
+        <w:t xml:space="preserve">y por la otra, la </w:t>
+      </w:r>
+      <w:r>
+        <w:rPr>
+          <w:rFonts w:asciiTheme="minorHAnsi" w:hAnsiTheme="minorHAnsi"/>
+          <w:bCs w:val="0"/>
           <w:color w:val="auto"/>
           <w:sz w:val="20"/>
           <w:szCs w:val="20"/>
           <w:lang w:eastAsia="ar-SA"/>
         </w:rPr>
-        <w:t xml:space="preserve">la </w:t>
-      </w:r>
-      <w:bookmarkStart w:id="1" w:name="_Hlk70952511"/>
+        <w:t>${</w:t>
+      </w:r>
+      <w:proofErr w:type="spellStart"/>
       <w:r>
         <w:rPr>
           <w:rFonts w:asciiTheme="minorHAnsi" w:hAnsiTheme="minorHAnsi"/>
@@ -563,12 +760,11 @@
           <w:color w:val="auto"/>
           <w:sz w:val="20"/>
           <w:szCs w:val="20"/>
-          <w:highlight w:val="yellow"/>
           <w:lang w:eastAsia="ar-SA"/>
         </w:rPr>
-        <w:t>${ilustreTitulo}</w:t>
-      </w:r>
-      <w:bookmarkEnd w:id="1"/>
+        <w:t>ilustreTitulo</w:t>
+      </w:r>
+      <w:proofErr w:type="spellEnd"/>
       <w:r>
         <w:rPr>
           <w:rFonts w:asciiTheme="minorHAnsi" w:hAnsiTheme="minorHAnsi"/>
@@ -578,7 +774,7 @@
           <w:szCs w:val="20"/>
           <w:lang w:eastAsia="ar-SA"/>
         </w:rPr>
-        <w:t xml:space="preserve"> </w:t>
+        <w:t xml:space="preserve">} </w:t>
       </w:r>
       <w:r>
         <w:rPr>
@@ -595,12 +791,300 @@
       <w:r>
         <w:rPr>
           <w:rFonts w:asciiTheme="minorHAnsi" w:hAnsiTheme="minorHAnsi"/>
+          <w:b w:val="0"/>
+          <w:color w:val="auto"/>
+          <w:sz w:val="20"/>
+          <w:szCs w:val="20"/>
+          <w:lang w:eastAsia="ar-SA"/>
+        </w:rPr>
+        <w:t xml:space="preserve">, persona jurídica de derecho público, RUT </w:t>
+      </w:r>
+      <w:r>
+        <w:rPr>
+          <w:rFonts w:asciiTheme="minorHAnsi" w:hAnsiTheme="minorHAnsi"/>
           <w:bCs w:val="0"/>
           <w:color w:val="auto"/>
           <w:sz w:val="20"/>
           <w:szCs w:val="20"/>
+          <w:highlight w:val="green"/>
           <w:lang w:eastAsia="ar-SA"/>
         </w:rPr>
+        <w:t>${</w:t>
+      </w:r>
+      <w:proofErr w:type="spellStart"/>
+      <w:r>
+        <w:rPr>
+          <w:rFonts w:asciiTheme="minorHAnsi" w:hAnsiTheme="minorHAnsi"/>
+          <w:bCs w:val="0"/>
+          <w:color w:val="auto"/>
+          <w:sz w:val="20"/>
+          <w:szCs w:val="20"/>
+          <w:highlight w:val="green"/>
+          <w:lang w:eastAsia="ar-SA"/>
+        </w:rPr>
+        <w:t>comunaRut</w:t>
+      </w:r>
+      <w:proofErr w:type="spellEnd"/>
+      <w:r>
+        <w:rPr>
+          <w:rFonts w:asciiTheme="minorHAnsi" w:hAnsiTheme="minorHAnsi"/>
+          <w:bCs w:val="0"/>
+          <w:color w:val="auto"/>
+          <w:sz w:val="20"/>
+          <w:szCs w:val="20"/>
+          <w:highlight w:val="green"/>
+          <w:lang w:eastAsia="ar-SA"/>
+        </w:rPr>
+        <w:t>}</w:t>
+      </w:r>
+      <w:r>
+        <w:rPr>
+          <w:rFonts w:asciiTheme="minorHAnsi" w:hAnsiTheme="minorHAnsi"/>
+          <w:b w:val="0"/>
+          <w:color w:val="auto"/>
+          <w:sz w:val="20"/>
+          <w:szCs w:val="20"/>
+          <w:lang w:eastAsia="ar-SA"/>
+        </w:rPr>
+        <w:t xml:space="preserve">, representada por su </w:t>
+      </w:r>
+      <w:r>
+        <w:rPr>
+          <w:rFonts w:asciiTheme="minorHAnsi" w:hAnsiTheme="minorHAnsi"/>
+          <w:bCs w:val="0"/>
+          <w:color w:val="auto"/>
+          <w:sz w:val="20"/>
+          <w:szCs w:val="20"/>
+          <w:highlight w:val="green"/>
+          <w:lang w:eastAsia="ar-SA"/>
+        </w:rPr>
+        <w:t>${</w:t>
+      </w:r>
+      <w:proofErr w:type="spellStart"/>
+      <w:r>
+        <w:rPr>
+          <w:rFonts w:asciiTheme="minorHAnsi" w:hAnsiTheme="minorHAnsi"/>
+          <w:bCs w:val="0"/>
+          <w:color w:val="auto"/>
+          <w:sz w:val="20"/>
+          <w:szCs w:val="20"/>
+          <w:highlight w:val="green"/>
+          <w:lang w:eastAsia="ar-SA"/>
+        </w:rPr>
+        <w:t>alcaldeApelativo</w:t>
+      </w:r>
+      <w:proofErr w:type="spellEnd"/>
+      <w:r>
+        <w:rPr>
+          <w:rFonts w:asciiTheme="minorHAnsi" w:hAnsiTheme="minorHAnsi"/>
+          <w:bCs w:val="0"/>
+          <w:color w:val="auto"/>
+          <w:sz w:val="20"/>
+          <w:szCs w:val="20"/>
+          <w:highlight w:val="green"/>
+          <w:lang w:eastAsia="ar-SA"/>
+        </w:rPr>
+        <w:t>}</w:t>
+      </w:r>
+      <w:r>
+        <w:rPr>
+          <w:rFonts w:asciiTheme="minorHAnsi" w:hAnsiTheme="minorHAnsi"/>
+          <w:bCs w:val="0"/>
+          <w:color w:val="auto"/>
+          <w:sz w:val="20"/>
+          <w:szCs w:val="20"/>
+          <w:lang w:eastAsia="ar-SA"/>
+        </w:rPr>
+        <w:t xml:space="preserve"> </w:t>
+      </w:r>
+      <w:r>
+        <w:rPr>
+          <w:rFonts w:asciiTheme="minorHAnsi" w:hAnsiTheme="minorHAnsi"/>
+          <w:bCs w:val="0"/>
+          <w:color w:val="auto"/>
+          <w:sz w:val="20"/>
+          <w:szCs w:val="20"/>
+          <w:highlight w:val="green"/>
+          <w:lang w:eastAsia="ar-SA"/>
+        </w:rPr>
+        <w:t>${alcalde}</w:t>
+      </w:r>
+      <w:r>
+        <w:rPr>
+          <w:rFonts w:asciiTheme="minorHAnsi" w:hAnsiTheme="minorHAnsi"/>
+          <w:b w:val="0"/>
+          <w:color w:val="auto"/>
+          <w:sz w:val="20"/>
+          <w:szCs w:val="20"/>
+          <w:lang w:eastAsia="ar-SA"/>
+        </w:rPr>
+        <w:t xml:space="preserve">, chileno, Cédula Nacional de Identidad </w:t>
+      </w:r>
+      <w:proofErr w:type="spellStart"/>
+      <w:r>
+        <w:rPr>
+          <w:rFonts w:asciiTheme="minorHAnsi" w:hAnsiTheme="minorHAnsi"/>
+          <w:b w:val="0"/>
+          <w:color w:val="auto"/>
+          <w:sz w:val="20"/>
+          <w:szCs w:val="20"/>
+          <w:lang w:eastAsia="ar-SA"/>
+        </w:rPr>
+        <w:t>N</w:t>
+      </w:r>
+      <w:r>
+        <w:rPr>
+          <w:rFonts w:asciiTheme="minorHAnsi" w:hAnsiTheme="minorHAnsi"/>
+          <w:bCs w:val="0"/>
+          <w:color w:val="auto"/>
+          <w:sz w:val="20"/>
+          <w:szCs w:val="20"/>
+          <w:lang w:eastAsia="ar-SA"/>
+        </w:rPr>
+        <w:t>°</w:t>
+      </w:r>
+      <w:proofErr w:type="spellEnd"/>
+      <w:r>
+        <w:rPr>
+          <w:rFonts w:asciiTheme="minorHAnsi" w:hAnsiTheme="minorHAnsi"/>
+          <w:bCs w:val="0"/>
+          <w:color w:val="auto"/>
+          <w:sz w:val="20"/>
+          <w:szCs w:val="20"/>
+          <w:highlight w:val="green"/>
+          <w:lang w:eastAsia="ar-SA"/>
+        </w:rPr>
+        <w:t>${</w:t>
+      </w:r>
+      <w:proofErr w:type="spellStart"/>
+      <w:r>
+        <w:rPr>
+          <w:rFonts w:asciiTheme="minorHAnsi" w:hAnsiTheme="minorHAnsi"/>
+          <w:bCs w:val="0"/>
+          <w:color w:val="auto"/>
+          <w:sz w:val="20"/>
+          <w:szCs w:val="20"/>
+          <w:highlight w:val="green"/>
+          <w:lang w:eastAsia="ar-SA"/>
+        </w:rPr>
+        <w:t>alcaldeRut</w:t>
+      </w:r>
+      <w:proofErr w:type="spellEnd"/>
+      <w:r>
+        <w:rPr>
+          <w:rFonts w:asciiTheme="minorHAnsi" w:hAnsiTheme="minorHAnsi"/>
+          <w:bCs w:val="0"/>
+          <w:color w:val="auto"/>
+          <w:sz w:val="20"/>
+          <w:szCs w:val="20"/>
+          <w:highlight w:val="green"/>
+          <w:lang w:eastAsia="ar-SA"/>
+        </w:rPr>
+        <w:t>}</w:t>
+      </w:r>
+      <w:r>
+        <w:rPr>
+          <w:rFonts w:asciiTheme="minorHAnsi" w:hAnsiTheme="minorHAnsi"/>
+          <w:b w:val="0"/>
+          <w:color w:val="auto"/>
+          <w:sz w:val="20"/>
+          <w:szCs w:val="20"/>
+          <w:lang w:eastAsia="ar-SA"/>
+        </w:rPr>
+        <w:t xml:space="preserve"> ambos domiciliados en </w:t>
+      </w:r>
+      <w:r>
+        <w:rPr>
+          <w:rFonts w:asciiTheme="minorHAnsi" w:hAnsiTheme="minorHAnsi"/>
+          <w:bCs w:val="0"/>
+          <w:color w:val="auto"/>
+          <w:sz w:val="20"/>
+          <w:szCs w:val="20"/>
+          <w:highlight w:val="green"/>
+          <w:lang w:eastAsia="ar-SA"/>
+        </w:rPr>
+        <w:t>${</w:t>
+      </w:r>
+      <w:proofErr w:type="spellStart"/>
+      <w:r>
+        <w:rPr>
+          <w:rFonts w:asciiTheme="minorHAnsi" w:hAnsiTheme="minorHAnsi"/>
+          <w:bCs w:val="0"/>
+          <w:color w:val="auto"/>
+          <w:sz w:val="20"/>
+          <w:szCs w:val="20"/>
+          <w:highlight w:val="green"/>
+          <w:lang w:eastAsia="ar-SA"/>
+        </w:rPr>
+        <w:t>municipalidadDirec</w:t>
+      </w:r>
+      <w:proofErr w:type="spellEnd"/>
+      <w:r>
+        <w:rPr>
+          <w:rFonts w:asciiTheme="minorHAnsi" w:hAnsiTheme="minorHAnsi"/>
+          <w:bCs w:val="0"/>
+          <w:color w:val="auto"/>
+          <w:sz w:val="20"/>
+          <w:szCs w:val="20"/>
+          <w:highlight w:val="green"/>
+          <w:lang w:eastAsia="ar-SA"/>
+        </w:rPr>
+        <w:t>}</w:t>
+      </w:r>
+      <w:r>
+        <w:rPr>
+          <w:rFonts w:asciiTheme="minorHAnsi" w:hAnsiTheme="minorHAnsi"/>
+          <w:b w:val="0"/>
+          <w:color w:val="auto"/>
+          <w:sz w:val="20"/>
+          <w:szCs w:val="20"/>
+          <w:lang w:eastAsia="ar-SA"/>
+        </w:rPr>
+        <w:t xml:space="preserve"> de la comuna de </w:t>
+      </w:r>
+      <w:r>
+        <w:rPr>
+          <w:rFonts w:asciiTheme="minorHAnsi" w:hAnsiTheme="minorHAnsi"/>
+          <w:b w:val="0"/>
+          <w:color w:val="auto"/>
+          <w:sz w:val="20"/>
+          <w:szCs w:val="20"/>
+          <w:highlight w:val="green"/>
+          <w:lang w:eastAsia="ar-SA"/>
+        </w:rPr>
+        <w:t>${comuna}</w:t>
+      </w:r>
+      <w:r>
+        <w:rPr>
+          <w:rFonts w:asciiTheme="minorHAnsi" w:hAnsiTheme="minorHAnsi"/>
+          <w:b w:val="0"/>
+          <w:color w:val="auto"/>
+          <w:sz w:val="20"/>
+          <w:szCs w:val="20"/>
+          <w:lang w:eastAsia="ar-SA"/>
+        </w:rPr>
+        <w:t xml:space="preserve">, en adelante la </w:t>
+      </w:r>
+      <w:r>
+        <w:rPr>
+          <w:rFonts w:asciiTheme="minorHAnsi" w:hAnsiTheme="minorHAnsi"/>
+          <w:bCs w:val="0"/>
+          <w:color w:val="auto"/>
+          <w:sz w:val="20"/>
+          <w:szCs w:val="20"/>
+          <w:lang w:eastAsia="ar-SA"/>
+        </w:rPr>
+        <w:t>“MUNICIPALIDAD”</w:t>
+      </w:r>
+      <w:r>
+        <w:rPr>
+          <w:rFonts w:asciiTheme="minorHAnsi" w:hAnsiTheme="minorHAnsi"/>
+          <w:b w:val="0"/>
+          <w:color w:val="auto"/>
+          <w:sz w:val="20"/>
+          <w:szCs w:val="20"/>
+          <w:lang w:eastAsia="ar-SA"/>
+        </w:rPr>
         <w:t>,</w:t>
       </w:r>
       <w:r>
@@ -612,18 +1096,18 @@
           <w:szCs w:val="20"/>
           <w:lang w:eastAsia="ar-SA"/>
         </w:rPr>
-        <w:t xml:space="preserve"> en adelante la “</w:t>
-      </w:r>
-      <w:r>
-        <w:rPr>
-          <w:rFonts w:asciiTheme="minorHAnsi" w:hAnsiTheme="minorHAnsi"/>
-          <w:bCs w:val="0"/>
+        <w:t xml:space="preserve"> </w:t>
+      </w:r>
+      <w:r>
+        <w:rPr>
+          <w:rFonts w:asciiTheme="minorHAnsi" w:hAnsiTheme="minorHAnsi"/>
+          <w:b w:val="0"/>
           <w:color w:val="auto"/>
           <w:sz w:val="20"/>
           <w:szCs w:val="20"/>
           <w:lang w:eastAsia="ar-SA"/>
         </w:rPr>
-        <w:t>MUNICIPALIDAD</w:t>
+        <w:t>se ha acordado celebrar un</w:t>
       </w:r>
       <w:r>
         <w:rPr>
@@ -634,8 +1118,9 @@
           <w:szCs w:val="20"/>
           <w:lang w:eastAsia="ar-SA"/>
         </w:rPr>
-        <w:t>”, se ha acordado celebrar un</w:t>
-      </w:r>
+        <w:t xml:space="preserve"> </w:t>
+      </w:r>
+      <w:proofErr w:type="spellStart"/>
       <w:r>
         <w:rPr>
           <w:rFonts w:asciiTheme="minorHAnsi" w:hAnsiTheme="minorHAnsi"/>
@@ -645,7 +1130,19 @@
           <w:szCs w:val="20"/>
           <w:lang w:eastAsia="ar-SA"/>
         </w:rPr>
-        <w:t xml:space="preserve"> addendum </w:t>
+        <w:t>addendum</w:t>
+      </w:r>
+      <w:proofErr w:type="spellEnd"/>
+      <w:r>
+        <w:rPr>
+          <w:rFonts w:asciiTheme="minorHAnsi" w:hAnsiTheme="minorHAnsi"/>
+          <w:b w:val="0"/>
+          <w:color w:val="auto"/>
+          <w:sz w:val="20"/>
+          <w:szCs w:val="20"/>
+          <w:lang w:eastAsia="ar-SA"/>
+        </w:rPr>
+        <w:t xml:space="preserve"> </w:t>
       </w:r>
       <w:r>
         <w:rPr>
@@ -739,8 +1236,9 @@
           <w:szCs w:val="20"/>
           <w:highlight w:val="green"/>
         </w:rPr>
-        <w:t>${fecha</w:t>
-      </w:r>
+        <w:t>${</w:t>
+      </w:r>
+      <w:proofErr w:type="spellStart"/>
       <w:r>
         <w:rPr>
           <w:rFonts w:asciiTheme="minorHAnsi" w:hAnsiTheme="minorHAnsi"/>
@@ -750,8 +1248,20 @@
           <w:szCs w:val="20"/>
           <w:highlight w:val="green"/>
         </w:rPr>
+        <w:t>fecha</w:t>
+      </w:r>
+      <w:r>
+        <w:rPr>
+          <w:rFonts w:asciiTheme="minorHAnsi" w:hAnsiTheme="minorHAnsi"/>
+          <w:b w:val="0"/>
+          <w:color w:val="auto"/>
+          <w:sz w:val="20"/>
+          <w:szCs w:val="20"/>
+          <w:highlight w:val="green"/>
+        </w:rPr>
         <w:t>Convenio</w:t>
       </w:r>
+      <w:proofErr w:type="spellEnd"/>
       <w:r>
         <w:rPr>
           <w:rFonts w:asciiTheme="minorHAnsi" w:hAnsiTheme="minorHAnsi"/>
@@ -849,8 +1359,9 @@
           <w:szCs w:val="20"/>
           <w:highlight w:val="green"/>
         </w:rPr>
-        <w:t>${programaTitulo}</w:t>
-      </w:r>
+        <w:t>${</w:t>
+      </w:r>
+      <w:proofErr w:type="spellStart"/>
       <w:r>
         <w:rPr>
           <w:rFonts w:asciiTheme="minorHAnsi" w:hAnsiTheme="minorHAnsi" w:cstheme="minorHAnsi"/>
@@ -859,6 +1370,27 @@
           <w:szCs w:val="20"/>
           <w:highlight w:val="green"/>
         </w:rPr>
+        <w:t>programaTitulo</w:t>
+      </w:r>
+      <w:proofErr w:type="spellEnd"/>
+      <w:r>
+        <w:rPr>
+          <w:rFonts w:asciiTheme="minorHAnsi" w:hAnsiTheme="minorHAnsi" w:cstheme="minorHAnsi"/>
+          <w:color w:val="auto"/>
+          <w:sz w:val="20"/>
+          <w:szCs w:val="20"/>
+          <w:highlight w:val="green"/>
+        </w:rPr>
+        <w:t>}</w:t>
+      </w:r>
+      <w:r>
+        <w:rPr>
+          <w:rFonts w:asciiTheme="minorHAnsi" w:hAnsiTheme="minorHAnsi" w:cstheme="minorHAnsi"/>
+          <w:color w:val="auto"/>
+          <w:sz w:val="20"/>
+          <w:szCs w:val="20"/>
+          <w:highlight w:val="green"/>
+        </w:rPr>
         <w:t xml:space="preserve"> </w:t>
       </w:r>
       <w:r>
@@ -889,7 +1421,29 @@
           <w:szCs w:val="20"/>
           <w:highlight w:val="green"/>
         </w:rPr>
-        <w:t>${periodoConvenio}</w:t>
+        <w:t>${</w:t>
+      </w:r>
+      <w:proofErr w:type="spellStart"/>
+      <w:r>
+        <w:rPr>
+          <w:rFonts w:asciiTheme="minorHAnsi" w:hAnsiTheme="minorHAnsi" w:cstheme="minorHAnsi"/>
+          <w:color w:val="auto"/>
+          <w:sz w:val="20"/>
+          <w:szCs w:val="20"/>
+          <w:highlight w:val="green"/>
+        </w:rPr>
+        <w:t>periodoConvenio</w:t>
+      </w:r>
+      <w:proofErr w:type="spellEnd"/>
+      <w:r>
+        <w:rPr>
+          <w:rFonts w:asciiTheme="minorHAnsi" w:hAnsiTheme="minorHAnsi" w:cstheme="minorHAnsi"/>
+          <w:color w:val="auto"/>
+          <w:sz w:val="20"/>
+          <w:szCs w:val="20"/>
+          <w:highlight w:val="green"/>
+        </w:rPr>
+        <w:t>}</w:t>
       </w:r>
       <w:r>
         <w:rPr>
@@ -928,7 +1482,29 @@
           <w:szCs w:val="20"/>
           <w:highlight w:val="yellow"/>
         </w:rPr>
-        <w:t>${ilustreTitulo}</w:t>
+        <w:t>${</w:t>
+      </w:r>
+      <w:proofErr w:type="spellStart"/>
+      <w:r>
+        <w:rPr>
+          <w:rFonts w:asciiTheme="minorHAnsi" w:hAnsiTheme="minorHAnsi"/>
+          <w:color w:val="auto"/>
+          <w:sz w:val="20"/>
+          <w:szCs w:val="20"/>
+          <w:highlight w:val="yellow"/>
+        </w:rPr>
+        <w:t>ilustreTitulo</w:t>
+      </w:r>
+      <w:proofErr w:type="spellEnd"/>
+      <w:r>
+        <w:rPr>
+          <w:rFonts w:asciiTheme="minorHAnsi" w:hAnsiTheme="minorHAnsi"/>
+          <w:color w:val="auto"/>
+          <w:sz w:val="20"/>
+          <w:szCs w:val="20"/>
+          <w:highlight w:val="yellow"/>
+        </w:rPr>
+        <w:t>}</w:t>
       </w:r>
       <w:r>
         <w:rPr>
@@ -968,8 +1544,9 @@
           <w:sz w:val="20"/>
           <w:szCs w:val="20"/>
         </w:rPr>
-        <w:t>do por Resolución Exenta N°</w:t>
-      </w:r>
+        <w:t xml:space="preserve">do por Resolución Exenta </w:t>
+      </w:r>
+      <w:proofErr w:type="spellStart"/>
       <w:r>
         <w:rPr>
           <w:rFonts w:asciiTheme="minorHAnsi" w:hAnsiTheme="minorHAnsi"/>
@@ -978,6 +1555,17 @@
           <w:sz w:val="20"/>
           <w:szCs w:val="20"/>
         </w:rPr>
+        <w:t>N°</w:t>
+      </w:r>
+      <w:proofErr w:type="spellEnd"/>
+      <w:r>
+        <w:rPr>
+          <w:rFonts w:asciiTheme="minorHAnsi" w:hAnsiTheme="minorHAnsi"/>
+          <w:b w:val="0"/>
+          <w:color w:val="auto"/>
+          <w:sz w:val="20"/>
+          <w:szCs w:val="20"/>
+        </w:rPr>
         <w:t xml:space="preserve"> </w:t>
       </w:r>
       <w:r>
@@ -989,8 +1577,9 @@
           <w:szCs w:val="20"/>
           <w:highlight w:val="green"/>
         </w:rPr>
-        <w:t>${numResolucion</w:t>
-      </w:r>
+        <w:t>${</w:t>
+      </w:r>
+      <w:proofErr w:type="spellStart"/>
       <w:r>
         <w:rPr>
           <w:rFonts w:asciiTheme="minorHAnsi" w:hAnsiTheme="minorHAnsi"/>
@@ -1000,8 +1589,20 @@
           <w:szCs w:val="20"/>
           <w:highlight w:val="green"/>
         </w:rPr>
+        <w:t>numResolucion</w:t>
+      </w:r>
+      <w:r>
+        <w:rPr>
+          <w:rFonts w:asciiTheme="minorHAnsi" w:hAnsiTheme="minorHAnsi"/>
+          <w:b w:val="0"/>
+          <w:color w:val="auto"/>
+          <w:sz w:val="20"/>
+          <w:szCs w:val="20"/>
+          <w:highlight w:val="green"/>
+        </w:rPr>
         <w:t>Convenio</w:t>
       </w:r>
+      <w:proofErr w:type="spellEnd"/>
       <w:r>
         <w:rPr>
           <w:rFonts w:asciiTheme="minorHAnsi" w:hAnsiTheme="minorHAnsi"/>
@@ -1042,8 +1643,9 @@
           <w:szCs w:val="20"/>
           <w:highlight w:val="green"/>
         </w:rPr>
-        <w:t>${fechaResolucion</w:t>
-      </w:r>
+        <w:t>${</w:t>
+      </w:r>
+      <w:proofErr w:type="spellStart"/>
       <w:r>
         <w:rPr>
           <w:rFonts w:asciiTheme="minorHAnsi" w:hAnsiTheme="minorHAnsi"/>
@@ -1053,8 +1655,20 @@
           <w:szCs w:val="20"/>
           <w:highlight w:val="green"/>
         </w:rPr>
+        <w:t>fechaResolucion</w:t>
+      </w:r>
+      <w:r>
+        <w:rPr>
+          <w:rFonts w:asciiTheme="minorHAnsi" w:hAnsiTheme="minorHAnsi"/>
+          <w:b w:val="0"/>
+          <w:color w:val="auto"/>
+          <w:sz w:val="20"/>
+          <w:szCs w:val="20"/>
+          <w:highlight w:val="green"/>
+        </w:rPr>
         <w:t>Convenio</w:t>
       </w:r>
+      <w:proofErr w:type="spellEnd"/>
       <w:r>
         <w:rPr>
           <w:rFonts w:asciiTheme="minorHAnsi" w:hAnsiTheme="minorHAnsi"/>
@@ -2431,7 +3045,29 @@
           <w:highlight w:val="yellow"/>
           <w:lang w:val="es-ES_tradnl" w:eastAsia="en-US"/>
         </w:rPr>
-        <w:t xml:space="preserve">” y de acuerdo a la normativa vigente, para estos efectos deberá enviar vía correo electrónico a la referente del programa la propuesta de compras, que deberá ser aprobada por el </w:t>
+        <w:t xml:space="preserve">” y </w:t>
+      </w:r>
+      <w:proofErr w:type="gramStart"/>
+      <w:r>
+        <w:rPr>
+          <w:rFonts w:asciiTheme="minorHAnsi" w:hAnsiTheme="minorHAnsi" w:cstheme="minorHAnsi"/>
+          <w:sz w:val="20"/>
+          <w:szCs w:val="20"/>
+          <w:highlight w:val="yellow"/>
+          <w:lang w:val="es-ES_tradnl" w:eastAsia="en-US"/>
+        </w:rPr>
+        <w:t>de acuerdo a</w:t>
+      </w:r>
+      <w:proofErr w:type="gramEnd"/>
+      <w:r>
+        <w:rPr>
+          <w:rFonts w:asciiTheme="minorHAnsi" w:hAnsiTheme="minorHAnsi" w:cstheme="minorHAnsi"/>
+          <w:sz w:val="20"/>
+          <w:szCs w:val="20"/>
+          <w:highlight w:val="yellow"/>
+          <w:lang w:val="es-ES_tradnl" w:eastAsia="en-US"/>
+        </w:rPr>
+        <w:t xml:space="preserve"> la normativa vigente, para estos efectos deberá enviar vía correo electrónico a la referente del programa la propuesta de compras, que deberá ser aprobada por el </w:t>
       </w:r>
       <w:r>
         <w:rPr>
@@ -2490,7 +3126,7 @@
           <w:lang w:val="es-ES_tradnl"/>
         </w:rPr>
       </w:pPr>
-      <w:bookmarkStart w:id="2" w:name="_Hlk46332525"/>
+      <w:bookmarkStart w:id="1" w:name="_Hlk46332525"/>
       <w:r>
         <w:rPr>
           <w:rFonts w:asciiTheme="minorHAnsi" w:hAnsiTheme="minorHAnsi" w:cstheme="minorHAnsi"/>
@@ -2500,6 +3136,7 @@
           <w:szCs w:val="20"/>
           <w:lang w:val="es-ES_tradnl"/>
         </w:rPr>
+        <w:lastRenderedPageBreak/>
         <w:t xml:space="preserve">B)     </w:t>
       </w:r>
       <w:r>
@@ -2514,7 +3151,7 @@
         <w:t>DEBE DECIR:</w:t>
       </w:r>
     </w:p>
-    <w:bookmarkEnd w:id="2"/>
+    <w:bookmarkEnd w:id="1"/>
     <w:p>
       <w:pPr>
         <w:tabs>
@@ -2553,7 +3190,6 @@
           <w:szCs w:val="20"/>
           <w:highlight w:val="yellow"/>
         </w:rPr>
-        <w:lastRenderedPageBreak/>
         <w:t xml:space="preserve">SEXTA: </w:t>
       </w:r>
       <w:r>
@@ -3274,7 +3910,29 @@
           <w:highlight w:val="yellow"/>
           <w:lang w:val="es-ES_tradnl" w:eastAsia="en-US"/>
         </w:rPr>
-        <w:t xml:space="preserve">” y de acuerdo a la normativa vigente, para estos efectos deberá enviar vía correo electrónico a la referente del programa la propuesta de compras, que deberá ser aprobada por el </w:t>
+        <w:t xml:space="preserve">” y </w:t>
+      </w:r>
+      <w:proofErr w:type="gramStart"/>
+      <w:r>
+        <w:rPr>
+          <w:rFonts w:asciiTheme="minorHAnsi" w:hAnsiTheme="minorHAnsi" w:cstheme="minorHAnsi"/>
+          <w:sz w:val="20"/>
+          <w:szCs w:val="20"/>
+          <w:highlight w:val="yellow"/>
+          <w:lang w:val="es-ES_tradnl" w:eastAsia="en-US"/>
+        </w:rPr>
+        <w:t>de acuerdo a</w:t>
+      </w:r>
+      <w:proofErr w:type="gramEnd"/>
+      <w:r>
+        <w:rPr>
+          <w:rFonts w:asciiTheme="minorHAnsi" w:hAnsiTheme="minorHAnsi" w:cstheme="minorHAnsi"/>
+          <w:sz w:val="20"/>
+          <w:szCs w:val="20"/>
+          <w:highlight w:val="yellow"/>
+          <w:lang w:val="es-ES_tradnl" w:eastAsia="en-US"/>
+        </w:rPr>
+        <w:t xml:space="preserve"> la normativa vigente, para estos efectos deberá enviar vía correo electrónico a la referente del programa la propuesta de compras, que deberá ser aprobada por el </w:t>
       </w:r>
       <w:r>
         <w:rPr>
@@ -3396,9 +4054,9 @@
         </w:rPr>
         <w:t>:</w:t>
       </w:r>
-      <w:bookmarkStart w:id="3" w:name="_Toc184204087"/>
-      <w:bookmarkStart w:id="4" w:name="_Toc184204456"/>
-      <w:bookmarkStart w:id="5" w:name="_Toc246125041"/>
+      <w:bookmarkStart w:id="2" w:name="_Toc184204087"/>
+      <w:bookmarkStart w:id="3" w:name="_Toc184204456"/>
+      <w:bookmarkStart w:id="4" w:name="_Toc246125041"/>
       <w:r>
         <w:rPr>
           <w:rFonts w:ascii="Calibri" w:hAnsi="Calibri" w:cs="Calibri"/>
@@ -3419,9 +4077,9 @@
         </w:rPr>
         <w:t xml:space="preserve">Los </w:t>
       </w:r>
+      <w:bookmarkEnd w:id="2"/>
       <w:bookmarkEnd w:id="3"/>
       <w:bookmarkEnd w:id="4"/>
-      <w:bookmarkEnd w:id="5"/>
       <w:r>
         <w:rPr>
           <w:rFonts w:ascii="Calibri" w:hAnsi="Calibri" w:cs="Calibri"/>
@@ -3493,6 +4151,7 @@
         </w:rPr>
         <w:t>$</w:t>
       </w:r>
+      <w:proofErr w:type="spellStart"/>
       <w:r>
         <w:rPr>
           <w:rFonts w:ascii="Calibri" w:hAnsi="Calibri" w:cs="Calibri"/>
@@ -3503,6 +4162,7 @@
         </w:rPr>
         <w:t>xxxxxxxxxxx</w:t>
       </w:r>
+      <w:proofErr w:type="spellEnd"/>
       <w:r>
         <w:rPr>
           <w:rFonts w:ascii="Calibri" w:hAnsi="Calibri" w:cs="Calibri"/>
@@ -3523,6 +4183,7 @@
         </w:rPr>
         <w:t xml:space="preserve">correspondiente al </w:t>
       </w:r>
+      <w:proofErr w:type="spellStart"/>
       <w:r>
         <w:rPr>
           <w:rFonts w:ascii="Calibri" w:hAnsi="Calibri" w:cs="Calibri"/>
@@ -3532,6 +4193,7 @@
         </w:rPr>
         <w:t>xxxx</w:t>
       </w:r>
+      <w:proofErr w:type="spellEnd"/>
       <w:r>
         <w:rPr>
           <w:rFonts w:ascii="Calibri" w:hAnsi="Calibri" w:cs="Calibri"/>
@@ -3713,6 +4375,7 @@
         </w:rPr>
         <w:t>$</w:t>
       </w:r>
+      <w:proofErr w:type="spellStart"/>
       <w:r>
         <w:rPr>
           <w:rFonts w:ascii="Calibri" w:hAnsi="Calibri" w:cs="Calibri"/>
@@ -3723,16 +4386,41 @@
         </w:rPr>
         <w:t>xxxx</w:t>
       </w:r>
-      <w:r>
-        <w:rPr>
-          <w:rFonts w:ascii="Calibri" w:hAnsi="Calibri" w:cs="Calibri"/>
-          <w:b/>
-          <w:bCs/>
-          <w:sz w:val="20"/>
-          <w:szCs w:val="20"/>
-          <w:highlight w:val="yellow"/>
-        </w:rPr>
-        <w:t xml:space="preserve"> ( pesos) </w:t>
+      <w:proofErr w:type="spellEnd"/>
+      <w:r>
+        <w:rPr>
+          <w:rFonts w:ascii="Calibri" w:hAnsi="Calibri" w:cs="Calibri"/>
+          <w:b/>
+          <w:bCs/>
+          <w:sz w:val="20"/>
+          <w:szCs w:val="20"/>
+          <w:highlight w:val="yellow"/>
+        </w:rPr>
+        <w:t xml:space="preserve"> </w:t>
+      </w:r>
+      <w:proofErr w:type="gramStart"/>
+      <w:r>
+        <w:rPr>
+          <w:rFonts w:ascii="Calibri" w:hAnsi="Calibri" w:cs="Calibri"/>
+          <w:b/>
+          <w:bCs/>
+          <w:sz w:val="20"/>
+          <w:szCs w:val="20"/>
+          <w:highlight w:val="yellow"/>
+        </w:rPr>
+        <w:t>( pesos</w:t>
+      </w:r>
+      <w:proofErr w:type="gramEnd"/>
+      <w:r>
+        <w:rPr>
+          <w:rFonts w:ascii="Calibri" w:hAnsi="Calibri" w:cs="Calibri"/>
+          <w:b/>
+          <w:bCs/>
+          <w:sz w:val="20"/>
+          <w:szCs w:val="20"/>
+          <w:highlight w:val="yellow"/>
+        </w:rPr>
+        <w:t xml:space="preserve">) </w:t>
       </w:r>
       <w:r>
         <w:rPr>
@@ -3898,7 +4586,27 @@
           <w:sz w:val="20"/>
           <w:szCs w:val="20"/>
         </w:rPr>
-        <w:t>${art8}Decreto N°140/04</w:t>
+        <w:t>${art</w:t>
+      </w:r>
+      <w:proofErr w:type="gramStart"/>
+      <w:r>
+        <w:rPr>
+          <w:rFonts w:ascii="Calibri" w:hAnsi="Calibri" w:cs="Calibri"/>
+          <w:bCs/>
+          <w:sz w:val="20"/>
+          <w:szCs w:val="20"/>
+        </w:rPr>
+        <w:t>8}Decreto</w:t>
+      </w:r>
+      <w:proofErr w:type="gramEnd"/>
+      <w:r>
+        <w:rPr>
+          <w:rFonts w:ascii="Calibri" w:hAnsi="Calibri" w:cs="Calibri"/>
+          <w:bCs/>
+          <w:sz w:val="20"/>
+          <w:szCs w:val="20"/>
+        </w:rPr>
+        <w:t xml:space="preserve"> N°140/04</w:t>
       </w:r>
       <w:r>
         <w:rPr>
@@ -3962,7 +4670,29 @@
           <w:szCs w:val="20"/>
           <w:highlight w:val="green"/>
         </w:rPr>
-        <w:t>${directorDecreto}</w:t>
+        <w:t>${</w:t>
+      </w:r>
+      <w:proofErr w:type="spellStart"/>
+      <w:r>
+        <w:rPr>
+          <w:rFonts w:ascii="Calibri" w:hAnsi="Calibri" w:cs="Calibri"/>
+          <w:bCs/>
+          <w:sz w:val="20"/>
+          <w:szCs w:val="20"/>
+          <w:highlight w:val="green"/>
+        </w:rPr>
+        <w:t>directorDecreto</w:t>
+      </w:r>
+      <w:proofErr w:type="spellEnd"/>
+      <w:r>
+        <w:rPr>
+          <w:rFonts w:ascii="Calibri" w:hAnsi="Calibri" w:cs="Calibri"/>
+          <w:bCs/>
+          <w:sz w:val="20"/>
+          <w:szCs w:val="20"/>
+          <w:highlight w:val="green"/>
+        </w:rPr>
+        <w:t>}</w:t>
       </w:r>
       <w:r>
         <w:rPr>
@@ -4092,7 +4822,29 @@
           <w:szCs w:val="20"/>
           <w:highlight w:val="green"/>
         </w:rPr>
-        <w:t>${alcaldeDecreto}</w:t>
+        <w:t>${</w:t>
+      </w:r>
+      <w:proofErr w:type="spellStart"/>
+      <w:r>
+        <w:rPr>
+          <w:rFonts w:ascii="Calibri" w:hAnsi="Calibri" w:cs="Calibri"/>
+          <w:bCs/>
+          <w:sz w:val="20"/>
+          <w:szCs w:val="20"/>
+          <w:highlight w:val="green"/>
+        </w:rPr>
+        <w:t>alcaldeDecreto</w:t>
+      </w:r>
+      <w:proofErr w:type="spellEnd"/>
+      <w:r>
+        <w:rPr>
+          <w:rFonts w:ascii="Calibri" w:hAnsi="Calibri" w:cs="Calibri"/>
+          <w:bCs/>
+          <w:sz w:val="20"/>
+          <w:szCs w:val="20"/>
+          <w:highlight w:val="green"/>
+        </w:rPr>
+        <w:t>}</w:t>
       </w:r>
       <w:r>
         <w:rPr>
@@ -4194,7 +4946,25 @@
           <w:sz w:val="20"/>
           <w:szCs w:val="16"/>
         </w:rPr>
-        <w:t xml:space="preserve">El presente addendum </w:t>
+        <w:t xml:space="preserve">El presente </w:t>
+      </w:r>
+      <w:proofErr w:type="spellStart"/>
+      <w:r>
+        <w:rPr>
+          <w:rFonts w:ascii="Calibri" w:hAnsi="Calibri" w:cs="Calibri"/>
+          <w:sz w:val="20"/>
+          <w:szCs w:val="16"/>
+        </w:rPr>
+        <w:t>addendum</w:t>
+      </w:r>
+      <w:proofErr w:type="spellEnd"/>
+      <w:r>
+        <w:rPr>
+          <w:rFonts w:ascii="Calibri" w:hAnsi="Calibri" w:cs="Calibri"/>
+          <w:sz w:val="20"/>
+          <w:szCs w:val="16"/>
+        </w:rPr>
+        <w:t xml:space="preserve"> </w:t>
       </w:r>
       <w:r>
         <w:rPr>
@@ -4318,7 +5088,25 @@
           <w:sz w:val="20"/>
           <w:szCs w:val="20"/>
         </w:rPr>
-        <w:t>e addendum.</w:t>
+        <w:t xml:space="preserve">e </w:t>
+      </w:r>
+      <w:proofErr w:type="spellStart"/>
+      <w:r>
+        <w:rPr>
+          <w:rFonts w:ascii="Calibri" w:hAnsi="Calibri" w:cs="Calibri"/>
+          <w:sz w:val="20"/>
+          <w:szCs w:val="20"/>
+        </w:rPr>
+        <w:t>addendum</w:t>
+      </w:r>
+      <w:proofErr w:type="spellEnd"/>
+      <w:r>
+        <w:rPr>
+          <w:rFonts w:ascii="Calibri" w:hAnsi="Calibri" w:cs="Calibri"/>
+          <w:sz w:val="20"/>
+          <w:szCs w:val="20"/>
+        </w:rPr>
+        <w:t>.</w:t>
       </w:r>
     </w:p>
     <w:p>
@@ -4478,7 +5266,31 @@
           <w:szCs w:val="16"/>
           <w:highlight w:val="green"/>
         </w:rPr>
-        <w:t>${ilustreTitulo} ${municipalidad}</w:t>
+        <w:t>${</w:t>
+      </w:r>
+      <w:proofErr w:type="spellStart"/>
+      <w:r>
+        <w:rPr>
+          <w:rFonts w:ascii="Verdana" w:hAnsi="Verdana" w:cs="Calibri"/>
+          <w:b/>
+          <w:bCs/>
+          <w:sz w:val="16"/>
+          <w:szCs w:val="16"/>
+          <w:highlight w:val="green"/>
+        </w:rPr>
+        <w:t>ilustreTitulo</w:t>
+      </w:r>
+      <w:proofErr w:type="spellEnd"/>
+      <w:r>
+        <w:rPr>
+          <w:rFonts w:ascii="Verdana" w:hAnsi="Verdana" w:cs="Calibri"/>
+          <w:b/>
+          <w:bCs/>
+          <w:sz w:val="16"/>
+          <w:szCs w:val="16"/>
+          <w:highlight w:val="green"/>
+        </w:rPr>
+        <w:t>} ${municipalidad}</w:t>
       </w:r>
     </w:p>
     <w:p>
@@ -4566,9 +5378,9 @@
         <w:szCs w:val="16"/>
       </w:rPr>
     </w:pPr>
-    <w:bookmarkStart w:id="6" w:name="_Hlk518918806"/>
-    <w:bookmarkStart w:id="7" w:name="_Hlk518918807"/>
-    <w:bookmarkStart w:id="8" w:name="_Hlk518918808"/>
+    <w:bookmarkStart w:id="5" w:name="_Hlk518918806"/>
+    <w:bookmarkStart w:id="6" w:name="_Hlk518918807"/>
+    <w:bookmarkStart w:id="7" w:name="_Hlk518918808"/>
     <w:r>
       <w:rPr>
         <w:rFonts w:ascii="Calibri" w:hAnsi="Calibri" w:cs="Calibri"/>
@@ -4651,9 +5463,9 @@
       <w:t>SERVICIO DE SALUD IQUIQUE</w:t>
     </w:r>
   </w:p>
+  <w:bookmarkEnd w:id="5"/>
   <w:bookmarkEnd w:id="6"/>
   <w:bookmarkEnd w:id="7"/>
-  <w:bookmarkEnd w:id="8"/>
   <w:p>
     <w:pPr>
       <w:pStyle w:val="Piedepgina"/>

</xml_diff>

<commit_message>
Docs->Convenios: se agrega detalle alcalde en formato addendum fix
</commit_message>
<xml_diff>
--- a/public/word-template/addendum2021.docx
+++ b/public/word-template/addendum2021.docx
@@ -84,9 +84,8 @@
           <w:szCs w:val="16"/>
           <w:highlight w:val="green"/>
         </w:rPr>
-        <w:t>${</w:t>
-      </w:r>
-      <w:proofErr w:type="spellStart"/>
+        <w:t>${programaTitulo}</w:t>
+      </w:r>
       <w:r>
         <w:rPr>
           <w:rFonts w:ascii="Verdana" w:hAnsi="Verdana"/>
@@ -96,9 +95,8 @@
           <w:szCs w:val="16"/>
           <w:highlight w:val="green"/>
         </w:rPr>
-        <w:t>programaTitulo</w:t>
-      </w:r>
-      <w:proofErr w:type="spellEnd"/>
+        <w:t xml:space="preserve"> </w:t>
+      </w:r>
       <w:r>
         <w:rPr>
           <w:rFonts w:ascii="Verdana" w:hAnsi="Verdana"/>
@@ -108,7 +106,7 @@
           <w:szCs w:val="16"/>
           <w:highlight w:val="green"/>
         </w:rPr>
-        <w:t>}</w:t>
+        <w:t>AÑO</w:t>
       </w:r>
       <w:r>
         <w:rPr>
@@ -130,7 +128,7 @@
           <w:szCs w:val="16"/>
           <w:highlight w:val="green"/>
         </w:rPr>
-        <w:t>AÑO</w:t>
+        <w:t>${periodoConvenio}</w:t>
       </w:r>
       <w:r>
         <w:rPr>
@@ -139,10 +137,21 @@
           <w:bCs/>
           <w:sz w:val="16"/>
           <w:szCs w:val="16"/>
-          <w:highlight w:val="green"/>
-        </w:rPr>
-        <w:t xml:space="preserve"> </w:t>
-      </w:r>
+        </w:rPr>
+        <w:t>”</w:t>
+      </w:r>
+    </w:p>
+    <w:p>
+      <w:pPr>
+        <w:jc w:val="center"/>
+        <w:rPr>
+          <w:rFonts w:ascii="Verdana" w:hAnsi="Verdana"/>
+          <w:b/>
+          <w:bCs/>
+          <w:sz w:val="14"/>
+          <w:szCs w:val="14"/>
+        </w:rPr>
+      </w:pPr>
       <w:r>
         <w:rPr>
           <w:rFonts w:ascii="Verdana" w:hAnsi="Verdana"/>
@@ -150,11 +159,9 @@
           <w:bCs/>
           <w:sz w:val="16"/>
           <w:szCs w:val="16"/>
-          <w:highlight w:val="green"/>
-        </w:rPr>
-        <w:t>${</w:t>
-      </w:r>
-      <w:proofErr w:type="spellStart"/>
+        </w:rPr>
+        <w:t xml:space="preserve"> ENTRE </w:t>
+      </w:r>
       <w:r>
         <w:rPr>
           <w:rFonts w:ascii="Verdana" w:hAnsi="Verdana"/>
@@ -162,11 +169,9 @@
           <w:bCs/>
           <w:sz w:val="16"/>
           <w:szCs w:val="16"/>
-          <w:highlight w:val="green"/>
-        </w:rPr>
-        <w:t>periodoConvenio</w:t>
-      </w:r>
-      <w:proofErr w:type="spellEnd"/>
+        </w:rPr>
+        <w:t xml:space="preserve">EL </w:t>
+      </w:r>
       <w:r>
         <w:rPr>
           <w:rFonts w:ascii="Verdana" w:hAnsi="Verdana"/>
@@ -174,10 +179,10 @@
           <w:bCs/>
           <w:sz w:val="16"/>
           <w:szCs w:val="16"/>
-          <w:highlight w:val="green"/>
-        </w:rPr>
-        <w:t>}</w:t>
-      </w:r>
+        </w:rPr>
+        <w:t xml:space="preserve">SERVICIO DE SALUD IQUIQUE Y LA </w:t>
+      </w:r>
+      <w:bookmarkStart w:id="0" w:name="_Hlk72231066"/>
       <w:r>
         <w:rPr>
           <w:rFonts w:ascii="Verdana" w:hAnsi="Verdana"/>
@@ -185,86 +190,9 @@
           <w:bCs/>
           <w:sz w:val="16"/>
           <w:szCs w:val="16"/>
-        </w:rPr>
-        <w:t>”</w:t>
-      </w:r>
-    </w:p>
-    <w:p>
-      <w:pPr>
-        <w:jc w:val="center"/>
-        <w:rPr>
-          <w:rFonts w:ascii="Verdana" w:hAnsi="Verdana"/>
-          <w:b/>
-          <w:bCs/>
-          <w:sz w:val="14"/>
-          <w:szCs w:val="14"/>
-        </w:rPr>
-      </w:pPr>
-      <w:r>
-        <w:rPr>
-          <w:rFonts w:ascii="Verdana" w:hAnsi="Verdana"/>
-          <w:b/>
-          <w:bCs/>
-          <w:sz w:val="16"/>
-          <w:szCs w:val="16"/>
-        </w:rPr>
-        <w:t xml:space="preserve"> ENTRE </w:t>
-      </w:r>
-      <w:r>
-        <w:rPr>
-          <w:rFonts w:ascii="Verdana" w:hAnsi="Verdana"/>
-          <w:b/>
-          <w:bCs/>
-          <w:sz w:val="16"/>
-          <w:szCs w:val="16"/>
-        </w:rPr>
-        <w:t xml:space="preserve">EL </w:t>
-      </w:r>
-      <w:r>
-        <w:rPr>
-          <w:rFonts w:ascii="Verdana" w:hAnsi="Verdana"/>
-          <w:b/>
-          <w:bCs/>
-          <w:sz w:val="16"/>
-          <w:szCs w:val="16"/>
-        </w:rPr>
-        <w:t xml:space="preserve">SERVICIO DE SALUD IQUIQUE Y LA </w:t>
-      </w:r>
-      <w:bookmarkStart w:id="0" w:name="_Hlk72231066"/>
-      <w:r>
-        <w:rPr>
-          <w:rFonts w:ascii="Verdana" w:hAnsi="Verdana"/>
-          <w:b/>
-          <w:bCs/>
-          <w:sz w:val="16"/>
-          <w:szCs w:val="16"/>
-          <w:highlight w:val="yellow"/>
-        </w:rPr>
-        <w:t>${</w:t>
-      </w:r>
-      <w:proofErr w:type="spellStart"/>
-      <w:r>
-        <w:rPr>
-          <w:rFonts w:ascii="Verdana" w:hAnsi="Verdana"/>
-          <w:b/>
-          <w:bCs/>
-          <w:sz w:val="16"/>
-          <w:szCs w:val="16"/>
-          <w:highlight w:val="yellow"/>
-        </w:rPr>
-        <w:t>ilustreTitulo</w:t>
-      </w:r>
-      <w:proofErr w:type="spellEnd"/>
-      <w:r>
-        <w:rPr>
-          <w:rFonts w:ascii="Verdana" w:hAnsi="Verdana"/>
-          <w:b/>
-          <w:bCs/>
-          <w:sz w:val="16"/>
-          <w:szCs w:val="16"/>
-          <w:highlight w:val="yellow"/>
-        </w:rPr>
-        <w:t>}</w:t>
+          <w:highlight w:val="yellow"/>
+        </w:rPr>
+        <w:t>${ilustreTitulo}</w:t>
       </w:r>
       <w:r>
         <w:rPr>
@@ -364,9 +292,8 @@
           <w:szCs w:val="20"/>
           <w:highlight w:val="green"/>
         </w:rPr>
-        <w:t>${</w:t>
-      </w:r>
-      <w:proofErr w:type="spellStart"/>
+        <w:t>${fecha</w:t>
+      </w:r>
       <w:r>
         <w:rPr>
           <w:rFonts w:asciiTheme="minorHAnsi" w:hAnsiTheme="minorHAnsi"/>
@@ -376,7 +303,7 @@
           <w:szCs w:val="20"/>
           <w:highlight w:val="green"/>
         </w:rPr>
-        <w:t>fecha</w:t>
+        <w:t>Addendum</w:t>
       </w:r>
       <w:r>
         <w:rPr>
@@ -387,9 +314,8 @@
           <w:szCs w:val="20"/>
           <w:highlight w:val="green"/>
         </w:rPr>
-        <w:t>Addendum</w:t>
-      </w:r>
-      <w:proofErr w:type="spellEnd"/>
+        <w:t>}</w:t>
+      </w:r>
       <w:r>
         <w:rPr>
           <w:rFonts w:asciiTheme="minorHAnsi" w:hAnsiTheme="minorHAnsi"/>
@@ -397,9 +323,8 @@
           <w:color w:val="auto"/>
           <w:sz w:val="20"/>
           <w:szCs w:val="20"/>
-          <w:highlight w:val="green"/>
-        </w:rPr>
-        <w:t>}</w:t>
+        </w:rPr>
+        <w:t>,</w:t>
       </w:r>
       <w:r>
         <w:rPr>
@@ -409,7 +334,16 @@
           <w:sz w:val="20"/>
           <w:szCs w:val="20"/>
         </w:rPr>
-        <w:t>,</w:t>
+        <w:t xml:space="preserve"> entre</w:t>
+      </w:r>
+      <w:r>
+        <w:rPr>
+          <w:rFonts w:asciiTheme="minorHAnsi" w:hAnsiTheme="minorHAnsi"/>
+          <w:color w:val="auto"/>
+          <w:sz w:val="20"/>
+          <w:szCs w:val="20"/>
+        </w:rPr>
+        <w:t xml:space="preserve"> </w:t>
       </w:r>
       <w:r>
         <w:rPr>
@@ -418,8 +352,9 @@
           <w:color w:val="auto"/>
           <w:sz w:val="20"/>
           <w:szCs w:val="20"/>
-        </w:rPr>
-        <w:t xml:space="preserve"> entre</w:t>
+          <w:lang w:eastAsia="ar-SA"/>
+        </w:rPr>
+        <w:t xml:space="preserve">el </w:t>
       </w:r>
       <w:r>
         <w:rPr>
@@ -427,8 +362,9 @@
           <w:color w:val="auto"/>
           <w:sz w:val="20"/>
           <w:szCs w:val="20"/>
-        </w:rPr>
-        <w:t xml:space="preserve"> </w:t>
+          <w:lang w:eastAsia="ar-SA"/>
+        </w:rPr>
+        <w:t>SERVICIO DE SALUD IQUIQUE</w:t>
       </w:r>
       <w:r>
         <w:rPr>
@@ -439,17 +375,7 @@
           <w:szCs w:val="20"/>
           <w:lang w:eastAsia="ar-SA"/>
         </w:rPr>
-        <w:t xml:space="preserve">el </w:t>
-      </w:r>
-      <w:r>
-        <w:rPr>
-          <w:rFonts w:asciiTheme="minorHAnsi" w:hAnsiTheme="minorHAnsi"/>
-          <w:color w:val="auto"/>
-          <w:sz w:val="20"/>
-          <w:szCs w:val="20"/>
-          <w:lang w:eastAsia="ar-SA"/>
-        </w:rPr>
-        <w:t>SERVICIO DE SALUD IQUIQUE</w:t>
+        <w:t xml:space="preserve">, persona jurídica de derecho público, RUT. 61.606.100-3, con domicilio en calle Aníbal Pinto Nº 815 de la ciudad de Iquique, representado por su </w:t>
       </w:r>
       <w:r>
         <w:rPr>
@@ -458,11 +384,11 @@
           <w:color w:val="auto"/>
           <w:sz w:val="20"/>
           <w:szCs w:val="20"/>
+          <w:highlight w:val="green"/>
           <w:lang w:eastAsia="ar-SA"/>
         </w:rPr>
-        <w:t xml:space="preserve">, persona jurídica de derecho público, RUT. 61.606.100-3, con domicilio en calle Aníbal Pinto </w:t>
-      </w:r>
-      <w:proofErr w:type="spellStart"/>
+        <w:t>${directorApelativo}</w:t>
+      </w:r>
       <w:r>
         <w:rPr>
           <w:rFonts w:asciiTheme="minorHAnsi" w:hAnsiTheme="minorHAnsi"/>
@@ -470,11 +396,23 @@
           <w:color w:val="auto"/>
           <w:sz w:val="20"/>
           <w:szCs w:val="20"/>
+          <w:highlight w:val="green"/>
           <w:lang w:eastAsia="ar-SA"/>
         </w:rPr>
-        <w:t>Nº</w:t>
-      </w:r>
-      <w:proofErr w:type="spellEnd"/>
+        <w:t xml:space="preserve"> </w:t>
+      </w:r>
+      <w:r>
+        <w:rPr>
+          <w:rFonts w:asciiTheme="minorHAnsi" w:hAnsiTheme="minorHAnsi"/>
+          <w:bCs w:val="0"/>
+          <w:color w:val="auto"/>
+          <w:sz w:val="20"/>
+          <w:szCs w:val="20"/>
+          <w:highlight w:val="green"/>
+          <w:lang w:eastAsia="ar-SA"/>
+        </w:rPr>
+        <w:t>${director}</w:t>
+      </w:r>
       <w:r>
         <w:rPr>
           <w:rFonts w:asciiTheme="minorHAnsi" w:hAnsiTheme="minorHAnsi"/>
@@ -482,9 +420,10 @@
           <w:color w:val="auto"/>
           <w:sz w:val="20"/>
           <w:szCs w:val="20"/>
+          <w:highlight w:val="green"/>
           <w:lang w:eastAsia="ar-SA"/>
         </w:rPr>
-        <w:t xml:space="preserve"> 815 de la ciudad de Iquique, representado por su </w:t>
+        <w:t xml:space="preserve">, </w:t>
       </w:r>
       <w:r>
         <w:rPr>
@@ -496,9 +435,8 @@
           <w:highlight w:val="green"/>
           <w:lang w:eastAsia="ar-SA"/>
         </w:rPr>
-        <w:t>${</w:t>
-      </w:r>
-      <w:proofErr w:type="spellStart"/>
+        <w:t>${directorNationality}</w:t>
+      </w:r>
       <w:r>
         <w:rPr>
           <w:rFonts w:asciiTheme="minorHAnsi" w:hAnsiTheme="minorHAnsi"/>
@@ -506,185 +444,50 @@
           <w:color w:val="auto"/>
           <w:sz w:val="20"/>
           <w:szCs w:val="20"/>
+          <w:lang w:eastAsia="ar-SA"/>
+        </w:rPr>
+        <w:t>, Cédula Nacional de Identidad</w:t>
+      </w:r>
+      <w:r>
+        <w:rPr>
+          <w:rFonts w:asciiTheme="minorHAnsi" w:hAnsiTheme="minorHAnsi"/>
+          <w:color w:val="auto"/>
+          <w:sz w:val="20"/>
+          <w:szCs w:val="20"/>
+          <w:lang w:eastAsia="ar-SA"/>
+        </w:rPr>
+        <w:t xml:space="preserve"> N</w:t>
+      </w:r>
+      <w:r>
+        <w:rPr>
+          <w:rFonts w:asciiTheme="minorHAnsi" w:hAnsiTheme="minorHAnsi"/>
+          <w:color w:val="auto"/>
+          <w:sz w:val="20"/>
+          <w:szCs w:val="20"/>
+          <w:lang w:eastAsia="ar-SA"/>
+        </w:rPr>
+        <w:t>°</w:t>
+      </w:r>
+      <w:r>
+        <w:rPr>
+          <w:rFonts w:asciiTheme="minorHAnsi" w:hAnsiTheme="minorHAnsi"/>
+          <w:color w:val="auto"/>
+          <w:sz w:val="20"/>
+          <w:szCs w:val="20"/>
+          <w:lang w:eastAsia="ar-SA"/>
+        </w:rPr>
+        <w:t xml:space="preserve"> </w:t>
+      </w:r>
+      <w:r>
+        <w:rPr>
+          <w:rFonts w:asciiTheme="minorHAnsi" w:hAnsiTheme="minorHAnsi"/>
+          <w:color w:val="auto"/>
+          <w:sz w:val="20"/>
+          <w:szCs w:val="20"/>
           <w:highlight w:val="green"/>
           <w:lang w:eastAsia="ar-SA"/>
         </w:rPr>
-        <w:t>directorApelativo</w:t>
-      </w:r>
-      <w:proofErr w:type="spellEnd"/>
-      <w:r>
-        <w:rPr>
-          <w:rFonts w:asciiTheme="minorHAnsi" w:hAnsiTheme="minorHAnsi"/>
-          <w:b w:val="0"/>
-          <w:color w:val="auto"/>
-          <w:sz w:val="20"/>
-          <w:szCs w:val="20"/>
-          <w:highlight w:val="green"/>
-          <w:lang w:eastAsia="ar-SA"/>
-        </w:rPr>
-        <w:t>}</w:t>
-      </w:r>
-      <w:r>
-        <w:rPr>
-          <w:rFonts w:asciiTheme="minorHAnsi" w:hAnsiTheme="minorHAnsi"/>
-          <w:b w:val="0"/>
-          <w:color w:val="auto"/>
-          <w:sz w:val="20"/>
-          <w:szCs w:val="20"/>
-          <w:highlight w:val="green"/>
-          <w:lang w:eastAsia="ar-SA"/>
-        </w:rPr>
-        <w:t xml:space="preserve"> </w:t>
-      </w:r>
-      <w:r>
-        <w:rPr>
-          <w:rFonts w:asciiTheme="minorHAnsi" w:hAnsiTheme="minorHAnsi"/>
-          <w:bCs w:val="0"/>
-          <w:color w:val="auto"/>
-          <w:sz w:val="20"/>
-          <w:szCs w:val="20"/>
-          <w:highlight w:val="green"/>
-          <w:lang w:eastAsia="ar-SA"/>
-        </w:rPr>
-        <w:t>${director}</w:t>
-      </w:r>
-      <w:r>
-        <w:rPr>
-          <w:rFonts w:asciiTheme="minorHAnsi" w:hAnsiTheme="minorHAnsi"/>
-          <w:b w:val="0"/>
-          <w:color w:val="auto"/>
-          <w:sz w:val="20"/>
-          <w:szCs w:val="20"/>
-          <w:highlight w:val="green"/>
-          <w:lang w:eastAsia="ar-SA"/>
-        </w:rPr>
-        <w:t xml:space="preserve">, </w:t>
-      </w:r>
-      <w:r>
-        <w:rPr>
-          <w:rFonts w:asciiTheme="minorHAnsi" w:hAnsiTheme="minorHAnsi"/>
-          <w:b w:val="0"/>
-          <w:color w:val="auto"/>
-          <w:sz w:val="20"/>
-          <w:szCs w:val="20"/>
-          <w:highlight w:val="green"/>
-          <w:lang w:eastAsia="ar-SA"/>
-        </w:rPr>
-        <w:t>${</w:t>
-      </w:r>
-      <w:proofErr w:type="spellStart"/>
-      <w:r>
-        <w:rPr>
-          <w:rFonts w:asciiTheme="minorHAnsi" w:hAnsiTheme="minorHAnsi"/>
-          <w:b w:val="0"/>
-          <w:color w:val="auto"/>
-          <w:sz w:val="20"/>
-          <w:szCs w:val="20"/>
-          <w:highlight w:val="green"/>
-          <w:lang w:eastAsia="ar-SA"/>
-        </w:rPr>
-        <w:t>directorNationality</w:t>
-      </w:r>
-      <w:proofErr w:type="spellEnd"/>
-      <w:r>
-        <w:rPr>
-          <w:rFonts w:asciiTheme="minorHAnsi" w:hAnsiTheme="minorHAnsi"/>
-          <w:b w:val="0"/>
-          <w:color w:val="auto"/>
-          <w:sz w:val="20"/>
-          <w:szCs w:val="20"/>
-          <w:highlight w:val="green"/>
-          <w:lang w:eastAsia="ar-SA"/>
-        </w:rPr>
-        <w:t>}</w:t>
-      </w:r>
-      <w:r>
-        <w:rPr>
-          <w:rFonts w:asciiTheme="minorHAnsi" w:hAnsiTheme="minorHAnsi"/>
-          <w:b w:val="0"/>
-          <w:color w:val="auto"/>
-          <w:sz w:val="20"/>
-          <w:szCs w:val="20"/>
-          <w:lang w:eastAsia="ar-SA"/>
-        </w:rPr>
-        <w:t>, Cédula Nacional de Identidad</w:t>
-      </w:r>
-      <w:r>
-        <w:rPr>
-          <w:rFonts w:asciiTheme="minorHAnsi" w:hAnsiTheme="minorHAnsi"/>
-          <w:color w:val="auto"/>
-          <w:sz w:val="20"/>
-          <w:szCs w:val="20"/>
-          <w:lang w:eastAsia="ar-SA"/>
-        </w:rPr>
-        <w:t xml:space="preserve"> </w:t>
-      </w:r>
-      <w:proofErr w:type="spellStart"/>
-      <w:r>
-        <w:rPr>
-          <w:rFonts w:asciiTheme="minorHAnsi" w:hAnsiTheme="minorHAnsi"/>
-          <w:color w:val="auto"/>
-          <w:sz w:val="20"/>
-          <w:szCs w:val="20"/>
-          <w:lang w:eastAsia="ar-SA"/>
-        </w:rPr>
-        <w:t>N</w:t>
-      </w:r>
-      <w:r>
-        <w:rPr>
-          <w:rFonts w:asciiTheme="minorHAnsi" w:hAnsiTheme="minorHAnsi"/>
-          <w:color w:val="auto"/>
-          <w:sz w:val="20"/>
-          <w:szCs w:val="20"/>
-          <w:lang w:eastAsia="ar-SA"/>
-        </w:rPr>
-        <w:t>°</w:t>
-      </w:r>
-      <w:proofErr w:type="spellEnd"/>
-      <w:r>
-        <w:rPr>
-          <w:rFonts w:asciiTheme="minorHAnsi" w:hAnsiTheme="minorHAnsi"/>
-          <w:color w:val="auto"/>
-          <w:sz w:val="20"/>
-          <w:szCs w:val="20"/>
-          <w:lang w:eastAsia="ar-SA"/>
-        </w:rPr>
-        <w:t xml:space="preserve"> </w:t>
-      </w:r>
-      <w:r>
-        <w:rPr>
-          <w:rFonts w:asciiTheme="minorHAnsi" w:hAnsiTheme="minorHAnsi"/>
-          <w:color w:val="auto"/>
-          <w:sz w:val="20"/>
-          <w:szCs w:val="20"/>
-          <w:highlight w:val="green"/>
-          <w:lang w:eastAsia="ar-SA"/>
-        </w:rPr>
-        <w:t>${</w:t>
-      </w:r>
-      <w:proofErr w:type="spellStart"/>
-      <w:r>
-        <w:rPr>
-          <w:rFonts w:asciiTheme="minorHAnsi" w:hAnsiTheme="minorHAnsi"/>
-          <w:color w:val="auto"/>
-          <w:sz w:val="20"/>
-          <w:szCs w:val="20"/>
-          <w:highlight w:val="green"/>
-          <w:lang w:eastAsia="ar-SA"/>
-        </w:rPr>
-        <w:t>directorRut</w:t>
-      </w:r>
-      <w:proofErr w:type="spellEnd"/>
-      <w:r>
-        <w:rPr>
-          <w:rFonts w:asciiTheme="minorHAnsi" w:hAnsiTheme="minorHAnsi"/>
-          <w:color w:val="auto"/>
-          <w:sz w:val="20"/>
-          <w:szCs w:val="20"/>
-          <w:highlight w:val="green"/>
-          <w:lang w:eastAsia="ar-SA"/>
-        </w:rPr>
-        <w:t>}</w:t>
+        <w:t>${directorRut}</w:t>
       </w:r>
       <w:r>
         <w:rPr>
@@ -750,9 +553,8 @@
           <w:szCs w:val="20"/>
           <w:lang w:eastAsia="ar-SA"/>
         </w:rPr>
-        <w:t>${</w:t>
-      </w:r>
-      <w:proofErr w:type="spellStart"/>
+        <w:t>${ilustreTitulo}</w:t>
+      </w:r>
       <w:r>
         <w:rPr>
           <w:rFonts w:asciiTheme="minorHAnsi" w:hAnsiTheme="minorHAnsi"/>
@@ -762,9 +564,8 @@
           <w:szCs w:val="20"/>
           <w:lang w:eastAsia="ar-SA"/>
         </w:rPr>
-        <w:t>ilustreTitulo</w:t>
-      </w:r>
-      <w:proofErr w:type="spellEnd"/>
+        <w:t xml:space="preserve"> </w:t>
+      </w:r>
       <w:r>
         <w:rPr>
           <w:rFonts w:asciiTheme="minorHAnsi" w:hAnsiTheme="minorHAnsi"/>
@@ -772,9 +573,21 @@
           <w:color w:val="auto"/>
           <w:sz w:val="20"/>
           <w:szCs w:val="20"/>
+          <w:highlight w:val="green"/>
           <w:lang w:eastAsia="ar-SA"/>
         </w:rPr>
-        <w:t xml:space="preserve">} </w:t>
+        <w:t>${municipalidad}</w:t>
+      </w:r>
+      <w:r>
+        <w:rPr>
+          <w:rFonts w:asciiTheme="minorHAnsi" w:hAnsiTheme="minorHAnsi"/>
+          <w:b w:val="0"/>
+          <w:color w:val="auto"/>
+          <w:sz w:val="20"/>
+          <w:szCs w:val="20"/>
+          <w:lang w:eastAsia="ar-SA"/>
+        </w:rPr>
+        <w:t xml:space="preserve">, persona jurídica de derecho público, RUT </w:t>
       </w:r>
       <w:r>
         <w:rPr>
@@ -786,7 +599,7 @@
           <w:highlight w:val="green"/>
           <w:lang w:eastAsia="ar-SA"/>
         </w:rPr>
-        <w:t>${municipalidad}</w:t>
+        <w:t>${comunaRut}</w:t>
       </w:r>
       <w:r>
         <w:rPr>
@@ -797,7 +610,7 @@
           <w:szCs w:val="20"/>
           <w:lang w:eastAsia="ar-SA"/>
         </w:rPr>
-        <w:t xml:space="preserve">, persona jurídica de derecho público, RUT </w:t>
+        <w:t xml:space="preserve">, representada por su </w:t>
       </w:r>
       <w:r>
         <w:rPr>
@@ -809,9 +622,8 @@
           <w:highlight w:val="green"/>
           <w:lang w:eastAsia="ar-SA"/>
         </w:rPr>
-        <w:t>${</w:t>
-      </w:r>
-      <w:proofErr w:type="spellStart"/>
+        <w:t>${alcaldeApelativo}</w:t>
+      </w:r>
       <w:r>
         <w:rPr>
           <w:rFonts w:asciiTheme="minorHAnsi" w:hAnsiTheme="minorHAnsi"/>
@@ -819,12 +631,33 @@
           <w:color w:val="auto"/>
           <w:sz w:val="20"/>
           <w:szCs w:val="20"/>
+          <w:lang w:eastAsia="ar-SA"/>
+        </w:rPr>
+        <w:t xml:space="preserve"> </w:t>
+      </w:r>
+      <w:r>
+        <w:rPr>
+          <w:rFonts w:asciiTheme="minorHAnsi" w:hAnsiTheme="minorHAnsi"/>
+          <w:bCs w:val="0"/>
+          <w:color w:val="auto"/>
+          <w:sz w:val="20"/>
+          <w:szCs w:val="20"/>
           <w:highlight w:val="green"/>
           <w:lang w:eastAsia="ar-SA"/>
         </w:rPr>
-        <w:t>comunaRut</w:t>
-      </w:r>
-      <w:proofErr w:type="spellEnd"/>
+        <w:t>${alcalde}</w:t>
+      </w:r>
+      <w:r>
+        <w:rPr>
+          <w:rFonts w:asciiTheme="minorHAnsi" w:hAnsiTheme="minorHAnsi"/>
+          <w:b w:val="0"/>
+          <w:color w:val="auto"/>
+          <w:sz w:val="20"/>
+          <w:szCs w:val="20"/>
+          <w:lang w:eastAsia="ar-SA"/>
+        </w:rPr>
+        <w:t>, chileno, Cédula Nacional de Identidad N</w:t>
+      </w:r>
       <w:r>
         <w:rPr>
           <w:rFonts w:asciiTheme="minorHAnsi" w:hAnsiTheme="minorHAnsi"/>
@@ -832,10 +665,21 @@
           <w:color w:val="auto"/>
           <w:sz w:val="20"/>
           <w:szCs w:val="20"/>
+          <w:lang w:eastAsia="ar-SA"/>
+        </w:rPr>
+        <w:t>°</w:t>
+      </w:r>
+      <w:r>
+        <w:rPr>
+          <w:rFonts w:asciiTheme="minorHAnsi" w:hAnsiTheme="minorHAnsi"/>
+          <w:bCs w:val="0"/>
+          <w:color w:val="auto"/>
+          <w:sz w:val="20"/>
+          <w:szCs w:val="20"/>
           <w:highlight w:val="green"/>
           <w:lang w:eastAsia="ar-SA"/>
         </w:rPr>
-        <w:t>}</w:t>
+        <w:t>${alcaldeRut}</w:t>
       </w:r>
       <w:r>
         <w:rPr>
@@ -846,7 +690,7 @@
           <w:szCs w:val="20"/>
           <w:lang w:eastAsia="ar-SA"/>
         </w:rPr>
-        <w:t xml:space="preserve">, representada por su </w:t>
+        <w:t xml:space="preserve"> ambos domiciliados en </w:t>
       </w:r>
       <w:r>
         <w:rPr>
@@ -858,9 +702,42 @@
           <w:highlight w:val="green"/>
           <w:lang w:eastAsia="ar-SA"/>
         </w:rPr>
-        <w:t>${</w:t>
-      </w:r>
-      <w:proofErr w:type="spellStart"/>
+        <w:t>${municipalidadDirec}</w:t>
+      </w:r>
+      <w:r>
+        <w:rPr>
+          <w:rFonts w:asciiTheme="minorHAnsi" w:hAnsiTheme="minorHAnsi"/>
+          <w:b w:val="0"/>
+          <w:color w:val="auto"/>
+          <w:sz w:val="20"/>
+          <w:szCs w:val="20"/>
+          <w:lang w:eastAsia="ar-SA"/>
+        </w:rPr>
+        <w:t xml:space="preserve"> de la comuna de </w:t>
+      </w:r>
+      <w:r>
+        <w:rPr>
+          <w:rFonts w:asciiTheme="minorHAnsi" w:hAnsiTheme="minorHAnsi"/>
+          <w:b w:val="0"/>
+          <w:color w:val="auto"/>
+          <w:sz w:val="20"/>
+          <w:szCs w:val="20"/>
+          <w:highlight w:val="green"/>
+          <w:lang w:eastAsia="ar-SA"/>
+        </w:rPr>
+        <w:t>${comuna}</w:t>
+      </w:r>
+      <w:r>
+        <w:rPr>
+          <w:rFonts w:asciiTheme="minorHAnsi" w:hAnsiTheme="minorHAnsi"/>
+          <w:b w:val="0"/>
+          <w:color w:val="auto"/>
+          <w:sz w:val="20"/>
+          <w:szCs w:val="20"/>
+          <w:lang w:eastAsia="ar-SA"/>
+        </w:rPr>
+        <w:t xml:space="preserve">, en adelante la </w:t>
+      </w:r>
       <w:r>
         <w:rPr>
           <w:rFonts w:asciiTheme="minorHAnsi" w:hAnsiTheme="minorHAnsi"/>
@@ -868,46 +745,116 @@
           <w:color w:val="auto"/>
           <w:sz w:val="20"/>
           <w:szCs w:val="20"/>
-          <w:highlight w:val="green"/>
           <w:lang w:eastAsia="ar-SA"/>
         </w:rPr>
-        <w:t>alcaldeApelativo</w:t>
-      </w:r>
-      <w:proofErr w:type="spellEnd"/>
-      <w:r>
+        <w:t>“MUNICIPALIDAD”</w:t>
+      </w:r>
+      <w:r>
+        <w:rPr>
+          <w:rFonts w:asciiTheme="minorHAnsi" w:hAnsiTheme="minorHAnsi"/>
+          <w:b w:val="0"/>
+          <w:color w:val="auto"/>
+          <w:sz w:val="20"/>
+          <w:szCs w:val="20"/>
+          <w:lang w:eastAsia="ar-SA"/>
+        </w:rPr>
+        <w:t>,</w:t>
+      </w:r>
+      <w:r>
+        <w:rPr>
+          <w:rFonts w:asciiTheme="minorHAnsi" w:hAnsiTheme="minorHAnsi"/>
+          <w:b w:val="0"/>
+          <w:color w:val="auto"/>
+          <w:sz w:val="20"/>
+          <w:szCs w:val="20"/>
+          <w:lang w:eastAsia="ar-SA"/>
+        </w:rPr>
+        <w:t xml:space="preserve"> </w:t>
+      </w:r>
+      <w:r>
+        <w:rPr>
+          <w:rFonts w:asciiTheme="minorHAnsi" w:hAnsiTheme="minorHAnsi"/>
+          <w:b w:val="0"/>
+          <w:color w:val="auto"/>
+          <w:sz w:val="20"/>
+          <w:szCs w:val="20"/>
+          <w:lang w:eastAsia="ar-SA"/>
+        </w:rPr>
+        <w:t>se ha acordado celebrar un</w:t>
+      </w:r>
+      <w:r>
+        <w:rPr>
+          <w:rFonts w:asciiTheme="minorHAnsi" w:hAnsiTheme="minorHAnsi"/>
+          <w:b w:val="0"/>
+          <w:color w:val="auto"/>
+          <w:sz w:val="20"/>
+          <w:szCs w:val="20"/>
+          <w:lang w:eastAsia="ar-SA"/>
+        </w:rPr>
+        <w:t xml:space="preserve"> addendum </w:t>
+      </w:r>
+      <w:r>
+        <w:rPr>
+          <w:rFonts w:asciiTheme="minorHAnsi" w:hAnsiTheme="minorHAnsi"/>
+          <w:b w:val="0"/>
+          <w:color w:val="auto"/>
+          <w:sz w:val="20"/>
+          <w:szCs w:val="20"/>
+          <w:lang w:eastAsia="ar-SA"/>
+        </w:rPr>
+        <w:t>de</w:t>
+      </w:r>
+      <w:r>
+        <w:rPr>
+          <w:rFonts w:asciiTheme="minorHAnsi" w:hAnsiTheme="minorHAnsi"/>
+          <w:b w:val="0"/>
+          <w:color w:val="auto"/>
+          <w:sz w:val="20"/>
+          <w:szCs w:val="20"/>
+          <w:lang w:eastAsia="ar-SA"/>
+        </w:rPr>
+        <w:t xml:space="preserve"> convenio, que consta de las siguientes cláusulas:</w:t>
+      </w:r>
+    </w:p>
+    <w:p>
+      <w:pPr>
+        <w:rPr>
+          <w:rFonts w:asciiTheme="minorHAnsi" w:hAnsiTheme="minorHAnsi"/>
+          <w:sz w:val="20"/>
+          <w:szCs w:val="20"/>
+          <w:lang w:eastAsia="ar-SA"/>
+        </w:rPr>
+      </w:pPr>
+    </w:p>
+    <w:p>
+      <w:pPr>
+        <w:pStyle w:val="Ttulo3"/>
+        <w:jc w:val="both"/>
         <w:rPr>
           <w:rFonts w:asciiTheme="minorHAnsi" w:hAnsiTheme="minorHAnsi"/>
           <w:bCs w:val="0"/>
-          <w:color w:val="auto"/>
-          <w:sz w:val="20"/>
-          <w:szCs w:val="20"/>
-          <w:highlight w:val="green"/>
-          <w:lang w:eastAsia="ar-SA"/>
-        </w:rPr>
-        <w:t>}</w:t>
-      </w:r>
+          <w:sz w:val="20"/>
+          <w:szCs w:val="20"/>
+        </w:rPr>
+      </w:pPr>
       <w:r>
         <w:rPr>
           <w:rFonts w:asciiTheme="minorHAnsi" w:hAnsiTheme="minorHAnsi"/>
-          <w:bCs w:val="0"/>
-          <w:color w:val="auto"/>
-          <w:sz w:val="20"/>
-          <w:szCs w:val="20"/>
-          <w:lang w:eastAsia="ar-SA"/>
-        </w:rPr>
-        <w:t xml:space="preserve"> </w:t>
+          <w:color w:val="auto"/>
+          <w:sz w:val="20"/>
+          <w:szCs w:val="20"/>
+          <w:u w:val="single"/>
+        </w:rPr>
+        <w:t>PRIMERA</w:t>
       </w:r>
       <w:r>
         <w:rPr>
           <w:rFonts w:asciiTheme="minorHAnsi" w:hAnsiTheme="minorHAnsi"/>
-          <w:bCs w:val="0"/>
-          <w:color w:val="auto"/>
-          <w:sz w:val="20"/>
-          <w:szCs w:val="20"/>
-          <w:highlight w:val="green"/>
-          <w:lang w:eastAsia="ar-SA"/>
-        </w:rPr>
-        <w:t>${alcalde}</w:t>
+          <w:color w:val="auto"/>
+          <w:sz w:val="20"/>
+          <w:szCs w:val="20"/>
+        </w:rPr>
+        <w:t>:</w:t>
       </w:r>
       <w:r>
         <w:rPr>
@@ -916,11 +863,9 @@
           <w:color w:val="auto"/>
           <w:sz w:val="20"/>
           <w:szCs w:val="20"/>
-          <w:lang w:eastAsia="ar-SA"/>
-        </w:rPr>
-        <w:t xml:space="preserve">, chileno, Cédula Nacional de Identidad </w:t>
-      </w:r>
-      <w:proofErr w:type="spellStart"/>
+        </w:rPr>
+        <w:t xml:space="preserve"> </w:t>
+      </w:r>
       <w:r>
         <w:rPr>
           <w:rFonts w:asciiTheme="minorHAnsi" w:hAnsiTheme="minorHAnsi"/>
@@ -928,59 +873,8 @@
           <w:color w:val="auto"/>
           <w:sz w:val="20"/>
           <w:szCs w:val="20"/>
-          <w:lang w:eastAsia="ar-SA"/>
-        </w:rPr>
-        <w:t>N</w:t>
-      </w:r>
-      <w:r>
-        <w:rPr>
-          <w:rFonts w:asciiTheme="minorHAnsi" w:hAnsiTheme="minorHAnsi"/>
-          <w:bCs w:val="0"/>
-          <w:color w:val="auto"/>
-          <w:sz w:val="20"/>
-          <w:szCs w:val="20"/>
-          <w:lang w:eastAsia="ar-SA"/>
-        </w:rPr>
-        <w:t>°</w:t>
-      </w:r>
-      <w:proofErr w:type="spellEnd"/>
-      <w:r>
-        <w:rPr>
-          <w:rFonts w:asciiTheme="minorHAnsi" w:hAnsiTheme="minorHAnsi"/>
-          <w:bCs w:val="0"/>
-          <w:color w:val="auto"/>
-          <w:sz w:val="20"/>
-          <w:szCs w:val="20"/>
-          <w:highlight w:val="green"/>
-          <w:lang w:eastAsia="ar-SA"/>
-        </w:rPr>
-        <w:t>${</w:t>
-      </w:r>
-      <w:proofErr w:type="spellStart"/>
-      <w:r>
-        <w:rPr>
-          <w:rFonts w:asciiTheme="minorHAnsi" w:hAnsiTheme="minorHAnsi"/>
-          <w:bCs w:val="0"/>
-          <w:color w:val="auto"/>
-          <w:sz w:val="20"/>
-          <w:szCs w:val="20"/>
-          <w:highlight w:val="green"/>
-          <w:lang w:eastAsia="ar-SA"/>
-        </w:rPr>
-        <w:t>alcaldeRut</w:t>
-      </w:r>
-      <w:proofErr w:type="spellEnd"/>
-      <w:r>
-        <w:rPr>
-          <w:rFonts w:asciiTheme="minorHAnsi" w:hAnsiTheme="minorHAnsi"/>
-          <w:bCs w:val="0"/>
-          <w:color w:val="auto"/>
-          <w:sz w:val="20"/>
-          <w:szCs w:val="20"/>
-          <w:highlight w:val="green"/>
-          <w:lang w:eastAsia="ar-SA"/>
-        </w:rPr>
-        <w:t>}</w:t>
+        </w:rPr>
+        <w:t xml:space="preserve">Con fecha </w:t>
       </w:r>
       <w:r>
         <w:rPr>
@@ -989,47 +883,9 @@
           <w:color w:val="auto"/>
           <w:sz w:val="20"/>
           <w:szCs w:val="20"/>
-          <w:lang w:eastAsia="ar-SA"/>
-        </w:rPr>
-        <w:t xml:space="preserve"> ambos domiciliados en </w:t>
-      </w:r>
-      <w:r>
-        <w:rPr>
-          <w:rFonts w:asciiTheme="minorHAnsi" w:hAnsiTheme="minorHAnsi"/>
-          <w:bCs w:val="0"/>
-          <w:color w:val="auto"/>
-          <w:sz w:val="20"/>
-          <w:szCs w:val="20"/>
           <w:highlight w:val="green"/>
-          <w:lang w:eastAsia="ar-SA"/>
-        </w:rPr>
-        <w:t>${</w:t>
-      </w:r>
-      <w:proofErr w:type="spellStart"/>
-      <w:r>
-        <w:rPr>
-          <w:rFonts w:asciiTheme="minorHAnsi" w:hAnsiTheme="minorHAnsi"/>
-          <w:bCs w:val="0"/>
-          <w:color w:val="auto"/>
-          <w:sz w:val="20"/>
-          <w:szCs w:val="20"/>
-          <w:highlight w:val="green"/>
-          <w:lang w:eastAsia="ar-SA"/>
-        </w:rPr>
-        <w:t>municipalidadDirec</w:t>
-      </w:r>
-      <w:proofErr w:type="spellEnd"/>
-      <w:r>
-        <w:rPr>
-          <w:rFonts w:asciiTheme="minorHAnsi" w:hAnsiTheme="minorHAnsi"/>
-          <w:bCs w:val="0"/>
-          <w:color w:val="auto"/>
-          <w:sz w:val="20"/>
-          <w:szCs w:val="20"/>
-          <w:highlight w:val="green"/>
-          <w:lang w:eastAsia="ar-SA"/>
-        </w:rPr>
-        <w:t>}</w:t>
+        </w:rPr>
+        <w:t>${fecha</w:t>
       </w:r>
       <w:r>
         <w:rPr>
@@ -1038,9 +894,9 @@
           <w:color w:val="auto"/>
           <w:sz w:val="20"/>
           <w:szCs w:val="20"/>
-          <w:lang w:eastAsia="ar-SA"/>
-        </w:rPr>
-        <w:t xml:space="preserve"> de la comuna de </w:t>
+          <w:highlight w:val="green"/>
+        </w:rPr>
+        <w:t>Convenio</w:t>
       </w:r>
       <w:r>
         <w:rPr>
@@ -1050,9 +906,8 @@
           <w:sz w:val="20"/>
           <w:szCs w:val="20"/>
           <w:highlight w:val="green"/>
-          <w:lang w:eastAsia="ar-SA"/>
-        </w:rPr>
-        <w:t>${comuna}</w:t>
+        </w:rPr>
+        <w:t>}</w:t>
       </w:r>
       <w:r>
         <w:rPr>
@@ -1061,20 +916,8 @@
           <w:color w:val="auto"/>
           <w:sz w:val="20"/>
           <w:szCs w:val="20"/>
-          <w:lang w:eastAsia="ar-SA"/>
-        </w:rPr>
-        <w:t xml:space="preserve">, en adelante la </w:t>
-      </w:r>
-      <w:r>
-        <w:rPr>
-          <w:rFonts w:asciiTheme="minorHAnsi" w:hAnsiTheme="minorHAnsi"/>
-          <w:bCs w:val="0"/>
-          <w:color w:val="auto"/>
-          <w:sz w:val="20"/>
-          <w:szCs w:val="20"/>
-          <w:lang w:eastAsia="ar-SA"/>
-        </w:rPr>
-        <w:t>“MUNICIPALIDAD”</w:t>
+        </w:rPr>
+        <w:t xml:space="preserve">, las partes comparecientes </w:t>
       </w:r>
       <w:r>
         <w:rPr>
@@ -1083,9 +926,8 @@
           <w:color w:val="auto"/>
           <w:sz w:val="20"/>
           <w:szCs w:val="20"/>
-          <w:lang w:eastAsia="ar-SA"/>
-        </w:rPr>
-        <w:t>,</w:t>
+        </w:rPr>
+        <w:t>suscribieron</w:t>
       </w:r>
       <w:r>
         <w:rPr>
@@ -1094,7 +936,6 @@
           <w:color w:val="auto"/>
           <w:sz w:val="20"/>
           <w:szCs w:val="20"/>
-          <w:lang w:eastAsia="ar-SA"/>
         </w:rPr>
         <w:t xml:space="preserve"> </w:t>
       </w:r>
@@ -1105,9 +946,8 @@
           <w:color w:val="auto"/>
           <w:sz w:val="20"/>
           <w:szCs w:val="20"/>
-          <w:lang w:eastAsia="ar-SA"/>
-        </w:rPr>
-        <w:t>se ha acordado celebrar un</w:t>
+        </w:rPr>
+        <w:t>el</w:t>
       </w:r>
       <w:r>
         <w:rPr>
@@ -1116,11 +956,9 @@
           <w:color w:val="auto"/>
           <w:sz w:val="20"/>
           <w:szCs w:val="20"/>
-          <w:lang w:eastAsia="ar-SA"/>
-        </w:rPr>
-        <w:t xml:space="preserve"> </w:t>
-      </w:r>
-      <w:proofErr w:type="spellStart"/>
+        </w:rPr>
+        <w:t xml:space="preserve"> convenio sobre</w:t>
+      </w:r>
       <w:r>
         <w:rPr>
           <w:rFonts w:asciiTheme="minorHAnsi" w:hAnsiTheme="minorHAnsi"/>
@@ -1128,11 +966,77 @@
           <w:color w:val="auto"/>
           <w:sz w:val="20"/>
           <w:szCs w:val="20"/>
-          <w:lang w:eastAsia="ar-SA"/>
-        </w:rPr>
-        <w:t>addendum</w:t>
-      </w:r>
-      <w:proofErr w:type="spellEnd"/>
+        </w:rPr>
+        <w:t xml:space="preserve"> </w:t>
+      </w:r>
+      <w:r>
+        <w:rPr>
+          <w:rFonts w:asciiTheme="minorHAnsi" w:hAnsiTheme="minorHAnsi"/>
+          <w:color w:val="auto"/>
+          <w:sz w:val="20"/>
+          <w:szCs w:val="20"/>
+        </w:rPr>
+        <w:t>PROGRAMA</w:t>
+      </w:r>
+      <w:r>
+        <w:rPr>
+          <w:rFonts w:asciiTheme="minorHAnsi" w:hAnsiTheme="minorHAnsi"/>
+          <w:color w:val="auto"/>
+          <w:sz w:val="20"/>
+          <w:szCs w:val="20"/>
+        </w:rPr>
+        <w:t xml:space="preserve"> </w:t>
+      </w:r>
+      <w:r>
+        <w:rPr>
+          <w:rFonts w:asciiTheme="minorHAnsi" w:hAnsiTheme="minorHAnsi" w:cstheme="minorHAnsi"/>
+          <w:color w:val="auto"/>
+          <w:sz w:val="20"/>
+          <w:szCs w:val="20"/>
+          <w:highlight w:val="green"/>
+        </w:rPr>
+        <w:t>${programaTitulo}</w:t>
+      </w:r>
+      <w:r>
+        <w:rPr>
+          <w:rFonts w:asciiTheme="minorHAnsi" w:hAnsiTheme="minorHAnsi" w:cstheme="minorHAnsi"/>
+          <w:color w:val="auto"/>
+          <w:sz w:val="20"/>
+          <w:szCs w:val="20"/>
+          <w:highlight w:val="green"/>
+        </w:rPr>
+        <w:t xml:space="preserve"> </w:t>
+      </w:r>
+      <w:r>
+        <w:rPr>
+          <w:rFonts w:asciiTheme="minorHAnsi" w:hAnsiTheme="minorHAnsi" w:cstheme="minorHAnsi"/>
+          <w:color w:val="auto"/>
+          <w:sz w:val="20"/>
+          <w:szCs w:val="20"/>
+          <w:highlight w:val="green"/>
+        </w:rPr>
+        <w:t>AÑO</w:t>
+      </w:r>
+      <w:r>
+        <w:rPr>
+          <w:rFonts w:asciiTheme="minorHAnsi" w:hAnsiTheme="minorHAnsi" w:cstheme="minorHAnsi"/>
+          <w:color w:val="auto"/>
+          <w:sz w:val="20"/>
+          <w:szCs w:val="20"/>
+          <w:highlight w:val="green"/>
+        </w:rPr>
+        <w:t xml:space="preserve"> </w:t>
+      </w:r>
+      <w:r>
+        <w:rPr>
+          <w:rFonts w:asciiTheme="minorHAnsi" w:hAnsiTheme="minorHAnsi" w:cstheme="minorHAnsi"/>
+          <w:color w:val="auto"/>
+          <w:sz w:val="20"/>
+          <w:szCs w:val="20"/>
+          <w:highlight w:val="green"/>
+        </w:rPr>
+        <w:t>${periodoConvenio}</w:t>
+      </w:r>
       <w:r>
         <w:rPr>
           <w:rFonts w:asciiTheme="minorHAnsi" w:hAnsiTheme="minorHAnsi"/>
@@ -1140,9 +1044,17 @@
           <w:color w:val="auto"/>
           <w:sz w:val="20"/>
           <w:szCs w:val="20"/>
-          <w:lang w:eastAsia="ar-SA"/>
-        </w:rPr>
-        <w:t xml:space="preserve"> </w:t>
+        </w:rPr>
+        <w:t xml:space="preserve"> entre el </w:t>
+      </w:r>
+      <w:r>
+        <w:rPr>
+          <w:rFonts w:asciiTheme="minorHAnsi" w:hAnsiTheme="minorHAnsi"/>
+          <w:color w:val="auto"/>
+          <w:sz w:val="20"/>
+          <w:szCs w:val="20"/>
+        </w:rPr>
+        <w:t>SERVICIO DE SALUD IQUIQUE</w:t>
       </w:r>
       <w:r>
         <w:rPr>
@@ -1151,9 +1063,38 @@
           <w:color w:val="auto"/>
           <w:sz w:val="20"/>
           <w:szCs w:val="20"/>
-          <w:lang w:eastAsia="ar-SA"/>
-        </w:rPr>
-        <w:t>de</w:t>
+        </w:rPr>
+        <w:t xml:space="preserve"> y la </w:t>
+      </w:r>
+      <w:r>
+        <w:rPr>
+          <w:rFonts w:asciiTheme="minorHAnsi" w:hAnsiTheme="minorHAnsi"/>
+          <w:color w:val="auto"/>
+          <w:sz w:val="20"/>
+          <w:szCs w:val="20"/>
+          <w:highlight w:val="yellow"/>
+        </w:rPr>
+        <w:t>${ilustreTitulo}</w:t>
+      </w:r>
+      <w:r>
+        <w:rPr>
+          <w:rFonts w:asciiTheme="minorHAnsi" w:hAnsiTheme="minorHAnsi"/>
+          <w:color w:val="auto"/>
+          <w:sz w:val="20"/>
+          <w:szCs w:val="20"/>
+          <w:highlight w:val="yellow"/>
+        </w:rPr>
+        <w:t xml:space="preserve"> </w:t>
+      </w:r>
+      <w:r>
+        <w:rPr>
+          <w:rFonts w:asciiTheme="minorHAnsi" w:hAnsiTheme="minorHAnsi"/>
+          <w:color w:val="auto"/>
+          <w:sz w:val="20"/>
+          <w:szCs w:val="20"/>
+          <w:highlight w:val="green"/>
+        </w:rPr>
+        <w:t>${municipalidad}</w:t>
       </w:r>
       <w:r>
         <w:rPr>
@@ -1162,50 +1103,8 @@
           <w:color w:val="auto"/>
           <w:sz w:val="20"/>
           <w:szCs w:val="20"/>
-          <w:lang w:eastAsia="ar-SA"/>
-        </w:rPr>
-        <w:t xml:space="preserve"> convenio, que consta de las siguientes cláusulas:</w:t>
-      </w:r>
-    </w:p>
-    <w:p>
-      <w:pPr>
-        <w:rPr>
-          <w:rFonts w:asciiTheme="minorHAnsi" w:hAnsiTheme="minorHAnsi"/>
-          <w:sz w:val="20"/>
-          <w:szCs w:val="20"/>
-          <w:lang w:eastAsia="ar-SA"/>
-        </w:rPr>
-      </w:pPr>
-    </w:p>
-    <w:p>
-      <w:pPr>
-        <w:pStyle w:val="Ttulo3"/>
-        <w:jc w:val="both"/>
-        <w:rPr>
-          <w:rFonts w:asciiTheme="minorHAnsi" w:hAnsiTheme="minorHAnsi"/>
-          <w:bCs w:val="0"/>
-          <w:sz w:val="20"/>
-          <w:szCs w:val="20"/>
-        </w:rPr>
-      </w:pPr>
-      <w:r>
-        <w:rPr>
-          <w:rFonts w:asciiTheme="minorHAnsi" w:hAnsiTheme="minorHAnsi"/>
-          <w:color w:val="auto"/>
-          <w:sz w:val="20"/>
-          <w:szCs w:val="20"/>
-          <w:u w:val="single"/>
-        </w:rPr>
-        <w:t>PRIMERA</w:t>
-      </w:r>
-      <w:r>
-        <w:rPr>
-          <w:rFonts w:asciiTheme="minorHAnsi" w:hAnsiTheme="minorHAnsi"/>
-          <w:color w:val="auto"/>
-          <w:sz w:val="20"/>
-          <w:szCs w:val="20"/>
-        </w:rPr>
-        <w:t>:</w:t>
+        </w:rPr>
+        <w:t xml:space="preserve"> aproba</w:t>
       </w:r>
       <w:r>
         <w:rPr>
@@ -1215,7 +1114,7 @@
           <w:sz w:val="20"/>
           <w:szCs w:val="20"/>
         </w:rPr>
-        <w:t xml:space="preserve"> </w:t>
+        <w:t>do por Resolución Exenta N°</w:t>
       </w:r>
       <w:r>
         <w:rPr>
@@ -1225,7 +1124,7 @@
           <w:sz w:val="20"/>
           <w:szCs w:val="20"/>
         </w:rPr>
-        <w:t xml:space="preserve">Con fecha </w:t>
+        <w:t xml:space="preserve"> </w:t>
       </w:r>
       <w:r>
         <w:rPr>
@@ -1236,9 +1135,8 @@
           <w:szCs w:val="20"/>
           <w:highlight w:val="green"/>
         </w:rPr>
-        <w:t>${</w:t>
-      </w:r>
-      <w:proofErr w:type="spellStart"/>
+        <w:t>${numResolucion</w:t>
+      </w:r>
       <w:r>
         <w:rPr>
           <w:rFonts w:asciiTheme="minorHAnsi" w:hAnsiTheme="minorHAnsi"/>
@@ -1248,7 +1146,7 @@
           <w:szCs w:val="20"/>
           <w:highlight w:val="green"/>
         </w:rPr>
-        <w:t>fecha</w:t>
+        <w:t>Convenio</w:t>
       </w:r>
       <w:r>
         <w:rPr>
@@ -1259,9 +1157,8 @@
           <w:szCs w:val="20"/>
           <w:highlight w:val="green"/>
         </w:rPr>
-        <w:t>Convenio</w:t>
-      </w:r>
-      <w:proofErr w:type="spellEnd"/>
+        <w:t>}</w:t>
+      </w:r>
       <w:r>
         <w:rPr>
           <w:rFonts w:asciiTheme="minorHAnsi" w:hAnsiTheme="minorHAnsi"/>
@@ -1269,9 +1166,8 @@
           <w:color w:val="auto"/>
           <w:sz w:val="20"/>
           <w:szCs w:val="20"/>
-          <w:highlight w:val="green"/>
-        </w:rPr>
-        <w:t>}</w:t>
+        </w:rPr>
+        <w:t xml:space="preserve"> </w:t>
       </w:r>
       <w:r>
         <w:rPr>
@@ -1281,7 +1177,7 @@
           <w:sz w:val="20"/>
           <w:szCs w:val="20"/>
         </w:rPr>
-        <w:t xml:space="preserve">, las partes comparecientes </w:t>
+        <w:t xml:space="preserve">del </w:t>
       </w:r>
       <w:r>
         <w:rPr>
@@ -1290,8 +1186,9 @@
           <w:color w:val="auto"/>
           <w:sz w:val="20"/>
           <w:szCs w:val="20"/>
-        </w:rPr>
-        <w:t>suscribieron</w:t>
+          <w:highlight w:val="green"/>
+        </w:rPr>
+        <w:t>${fechaResolucion</w:t>
       </w:r>
       <w:r>
         <w:rPr>
@@ -1300,375 +1197,10 @@
           <w:color w:val="auto"/>
           <w:sz w:val="20"/>
           <w:szCs w:val="20"/>
-        </w:rPr>
-        <w:t xml:space="preserve"> </w:t>
-      </w:r>
-      <w:r>
-        <w:rPr>
-          <w:rFonts w:asciiTheme="minorHAnsi" w:hAnsiTheme="minorHAnsi"/>
-          <w:b w:val="0"/>
-          <w:color w:val="auto"/>
-          <w:sz w:val="20"/>
-          <w:szCs w:val="20"/>
-        </w:rPr>
-        <w:t>el</w:t>
-      </w:r>
-      <w:r>
-        <w:rPr>
-          <w:rFonts w:asciiTheme="minorHAnsi" w:hAnsiTheme="minorHAnsi"/>
-          <w:b w:val="0"/>
-          <w:color w:val="auto"/>
-          <w:sz w:val="20"/>
-          <w:szCs w:val="20"/>
-        </w:rPr>
-        <w:t xml:space="preserve"> convenio sobre</w:t>
-      </w:r>
-      <w:r>
-        <w:rPr>
-          <w:rFonts w:asciiTheme="minorHAnsi" w:hAnsiTheme="minorHAnsi"/>
-          <w:b w:val="0"/>
-          <w:color w:val="auto"/>
-          <w:sz w:val="20"/>
-          <w:szCs w:val="20"/>
-        </w:rPr>
-        <w:t xml:space="preserve"> </w:t>
-      </w:r>
-      <w:r>
-        <w:rPr>
-          <w:rFonts w:asciiTheme="minorHAnsi" w:hAnsiTheme="minorHAnsi"/>
-          <w:color w:val="auto"/>
-          <w:sz w:val="20"/>
-          <w:szCs w:val="20"/>
-        </w:rPr>
-        <w:t>PROGRAMA</w:t>
-      </w:r>
-      <w:r>
-        <w:rPr>
-          <w:rFonts w:asciiTheme="minorHAnsi" w:hAnsiTheme="minorHAnsi"/>
-          <w:color w:val="auto"/>
-          <w:sz w:val="20"/>
-          <w:szCs w:val="20"/>
-        </w:rPr>
-        <w:t xml:space="preserve"> </w:t>
-      </w:r>
-      <w:r>
-        <w:rPr>
-          <w:rFonts w:asciiTheme="minorHAnsi" w:hAnsiTheme="minorHAnsi" w:cstheme="minorHAnsi"/>
-          <w:color w:val="auto"/>
-          <w:sz w:val="20"/>
-          <w:szCs w:val="20"/>
           <w:highlight w:val="green"/>
         </w:rPr>
-        <w:t>${</w:t>
-      </w:r>
-      <w:proofErr w:type="spellStart"/>
-      <w:r>
-        <w:rPr>
-          <w:rFonts w:asciiTheme="minorHAnsi" w:hAnsiTheme="minorHAnsi" w:cstheme="minorHAnsi"/>
-          <w:color w:val="auto"/>
-          <w:sz w:val="20"/>
-          <w:szCs w:val="20"/>
-          <w:highlight w:val="green"/>
-        </w:rPr>
-        <w:t>programaTitulo</w:t>
-      </w:r>
-      <w:proofErr w:type="spellEnd"/>
-      <w:r>
-        <w:rPr>
-          <w:rFonts w:asciiTheme="minorHAnsi" w:hAnsiTheme="minorHAnsi" w:cstheme="minorHAnsi"/>
-          <w:color w:val="auto"/>
-          <w:sz w:val="20"/>
-          <w:szCs w:val="20"/>
-          <w:highlight w:val="green"/>
-        </w:rPr>
-        <w:t>}</w:t>
-      </w:r>
-      <w:r>
-        <w:rPr>
-          <w:rFonts w:asciiTheme="minorHAnsi" w:hAnsiTheme="minorHAnsi" w:cstheme="minorHAnsi"/>
-          <w:color w:val="auto"/>
-          <w:sz w:val="20"/>
-          <w:szCs w:val="20"/>
-          <w:highlight w:val="green"/>
-        </w:rPr>
-        <w:t xml:space="preserve"> </w:t>
-      </w:r>
-      <w:r>
-        <w:rPr>
-          <w:rFonts w:asciiTheme="minorHAnsi" w:hAnsiTheme="minorHAnsi" w:cstheme="minorHAnsi"/>
-          <w:color w:val="auto"/>
-          <w:sz w:val="20"/>
-          <w:szCs w:val="20"/>
-          <w:highlight w:val="green"/>
-        </w:rPr>
-        <w:t>AÑO</w:t>
-      </w:r>
-      <w:r>
-        <w:rPr>
-          <w:rFonts w:asciiTheme="minorHAnsi" w:hAnsiTheme="minorHAnsi" w:cstheme="minorHAnsi"/>
-          <w:color w:val="auto"/>
-          <w:sz w:val="20"/>
-          <w:szCs w:val="20"/>
-          <w:highlight w:val="green"/>
-        </w:rPr>
-        <w:t xml:space="preserve"> </w:t>
-      </w:r>
-      <w:r>
-        <w:rPr>
-          <w:rFonts w:asciiTheme="minorHAnsi" w:hAnsiTheme="minorHAnsi" w:cstheme="minorHAnsi"/>
-          <w:color w:val="auto"/>
-          <w:sz w:val="20"/>
-          <w:szCs w:val="20"/>
-          <w:highlight w:val="green"/>
-        </w:rPr>
-        <w:t>${</w:t>
-      </w:r>
-      <w:proofErr w:type="spellStart"/>
-      <w:r>
-        <w:rPr>
-          <w:rFonts w:asciiTheme="minorHAnsi" w:hAnsiTheme="minorHAnsi" w:cstheme="minorHAnsi"/>
-          <w:color w:val="auto"/>
-          <w:sz w:val="20"/>
-          <w:szCs w:val="20"/>
-          <w:highlight w:val="green"/>
-        </w:rPr>
-        <w:t>periodoConvenio</w:t>
-      </w:r>
-      <w:proofErr w:type="spellEnd"/>
-      <w:r>
-        <w:rPr>
-          <w:rFonts w:asciiTheme="minorHAnsi" w:hAnsiTheme="minorHAnsi" w:cstheme="minorHAnsi"/>
-          <w:color w:val="auto"/>
-          <w:sz w:val="20"/>
-          <w:szCs w:val="20"/>
-          <w:highlight w:val="green"/>
-        </w:rPr>
-        <w:t>}</w:t>
-      </w:r>
-      <w:r>
-        <w:rPr>
-          <w:rFonts w:asciiTheme="minorHAnsi" w:hAnsiTheme="minorHAnsi"/>
-          <w:b w:val="0"/>
-          <w:color w:val="auto"/>
-          <w:sz w:val="20"/>
-          <w:szCs w:val="20"/>
-        </w:rPr>
-        <w:t xml:space="preserve"> entre el </w:t>
-      </w:r>
-      <w:r>
-        <w:rPr>
-          <w:rFonts w:asciiTheme="minorHAnsi" w:hAnsiTheme="minorHAnsi"/>
-          <w:color w:val="auto"/>
-          <w:sz w:val="20"/>
-          <w:szCs w:val="20"/>
-        </w:rPr>
-        <w:t>SERVICIO DE SALUD IQUIQUE</w:t>
-      </w:r>
-      <w:r>
-        <w:rPr>
-          <w:rFonts w:asciiTheme="minorHAnsi" w:hAnsiTheme="minorHAnsi"/>
-          <w:b w:val="0"/>
-          <w:color w:val="auto"/>
-          <w:sz w:val="20"/>
-          <w:szCs w:val="20"/>
-        </w:rPr>
-        <w:t xml:space="preserve"> y la </w:t>
-      </w:r>
-      <w:r>
-        <w:rPr>
-          <w:rFonts w:asciiTheme="minorHAnsi" w:hAnsiTheme="minorHAnsi"/>
-          <w:color w:val="auto"/>
-          <w:sz w:val="20"/>
-          <w:szCs w:val="20"/>
-          <w:highlight w:val="yellow"/>
-        </w:rPr>
-        <w:t>${</w:t>
-      </w:r>
-      <w:proofErr w:type="spellStart"/>
-      <w:r>
-        <w:rPr>
-          <w:rFonts w:asciiTheme="minorHAnsi" w:hAnsiTheme="minorHAnsi"/>
-          <w:color w:val="auto"/>
-          <w:sz w:val="20"/>
-          <w:szCs w:val="20"/>
-          <w:highlight w:val="yellow"/>
-        </w:rPr>
-        <w:t>ilustreTitulo</w:t>
-      </w:r>
-      <w:proofErr w:type="spellEnd"/>
-      <w:r>
-        <w:rPr>
-          <w:rFonts w:asciiTheme="minorHAnsi" w:hAnsiTheme="minorHAnsi"/>
-          <w:color w:val="auto"/>
-          <w:sz w:val="20"/>
-          <w:szCs w:val="20"/>
-          <w:highlight w:val="yellow"/>
-        </w:rPr>
-        <w:t>}</w:t>
-      </w:r>
-      <w:r>
-        <w:rPr>
-          <w:rFonts w:asciiTheme="minorHAnsi" w:hAnsiTheme="minorHAnsi"/>
-          <w:color w:val="auto"/>
-          <w:sz w:val="20"/>
-          <w:szCs w:val="20"/>
-          <w:highlight w:val="yellow"/>
-        </w:rPr>
-        <w:t xml:space="preserve"> </w:t>
-      </w:r>
-      <w:r>
-        <w:rPr>
-          <w:rFonts w:asciiTheme="minorHAnsi" w:hAnsiTheme="minorHAnsi"/>
-          <w:color w:val="auto"/>
-          <w:sz w:val="20"/>
-          <w:szCs w:val="20"/>
-          <w:highlight w:val="green"/>
-        </w:rPr>
-        <w:t>${municipalidad}</w:t>
-      </w:r>
-      <w:r>
-        <w:rPr>
-          <w:rFonts w:asciiTheme="minorHAnsi" w:hAnsiTheme="minorHAnsi"/>
-          <w:b w:val="0"/>
-          <w:color w:val="auto"/>
-          <w:sz w:val="20"/>
-          <w:szCs w:val="20"/>
-        </w:rPr>
-        <w:t xml:space="preserve"> aproba</w:t>
-      </w:r>
-      <w:r>
-        <w:rPr>
-          <w:rFonts w:asciiTheme="minorHAnsi" w:hAnsiTheme="minorHAnsi"/>
-          <w:b w:val="0"/>
-          <w:color w:val="auto"/>
-          <w:sz w:val="20"/>
-          <w:szCs w:val="20"/>
-        </w:rPr>
-        <w:t xml:space="preserve">do por Resolución Exenta </w:t>
-      </w:r>
-      <w:proofErr w:type="spellStart"/>
-      <w:r>
-        <w:rPr>
-          <w:rFonts w:asciiTheme="minorHAnsi" w:hAnsiTheme="minorHAnsi"/>
-          <w:b w:val="0"/>
-          <w:color w:val="auto"/>
-          <w:sz w:val="20"/>
-          <w:szCs w:val="20"/>
-        </w:rPr>
-        <w:t>N°</w:t>
-      </w:r>
-      <w:proofErr w:type="spellEnd"/>
-      <w:r>
-        <w:rPr>
-          <w:rFonts w:asciiTheme="minorHAnsi" w:hAnsiTheme="minorHAnsi"/>
-          <w:b w:val="0"/>
-          <w:color w:val="auto"/>
-          <w:sz w:val="20"/>
-          <w:szCs w:val="20"/>
-        </w:rPr>
-        <w:t xml:space="preserve"> </w:t>
-      </w:r>
-      <w:r>
-        <w:rPr>
-          <w:rFonts w:asciiTheme="minorHAnsi" w:hAnsiTheme="minorHAnsi"/>
-          <w:b w:val="0"/>
-          <w:color w:val="auto"/>
-          <w:sz w:val="20"/>
-          <w:szCs w:val="20"/>
-          <w:highlight w:val="green"/>
-        </w:rPr>
-        <w:t>${</w:t>
-      </w:r>
-      <w:proofErr w:type="spellStart"/>
-      <w:r>
-        <w:rPr>
-          <w:rFonts w:asciiTheme="minorHAnsi" w:hAnsiTheme="minorHAnsi"/>
-          <w:b w:val="0"/>
-          <w:color w:val="auto"/>
-          <w:sz w:val="20"/>
-          <w:szCs w:val="20"/>
-          <w:highlight w:val="green"/>
-        </w:rPr>
-        <w:t>numResolucion</w:t>
-      </w:r>
-      <w:r>
-        <w:rPr>
-          <w:rFonts w:asciiTheme="minorHAnsi" w:hAnsiTheme="minorHAnsi"/>
-          <w:b w:val="0"/>
-          <w:color w:val="auto"/>
-          <w:sz w:val="20"/>
-          <w:szCs w:val="20"/>
-          <w:highlight w:val="green"/>
-        </w:rPr>
         <w:t>Convenio</w:t>
       </w:r>
-      <w:proofErr w:type="spellEnd"/>
-      <w:r>
-        <w:rPr>
-          <w:rFonts w:asciiTheme="minorHAnsi" w:hAnsiTheme="minorHAnsi"/>
-          <w:b w:val="0"/>
-          <w:color w:val="auto"/>
-          <w:sz w:val="20"/>
-          <w:szCs w:val="20"/>
-          <w:highlight w:val="green"/>
-        </w:rPr>
-        <w:t>}</w:t>
-      </w:r>
-      <w:r>
-        <w:rPr>
-          <w:rFonts w:asciiTheme="minorHAnsi" w:hAnsiTheme="minorHAnsi"/>
-          <w:b w:val="0"/>
-          <w:color w:val="auto"/>
-          <w:sz w:val="20"/>
-          <w:szCs w:val="20"/>
-        </w:rPr>
-        <w:t xml:space="preserve"> </w:t>
-      </w:r>
-      <w:r>
-        <w:rPr>
-          <w:rFonts w:asciiTheme="minorHAnsi" w:hAnsiTheme="minorHAnsi"/>
-          <w:b w:val="0"/>
-          <w:color w:val="auto"/>
-          <w:sz w:val="20"/>
-          <w:szCs w:val="20"/>
-        </w:rPr>
-        <w:t xml:space="preserve">del </w:t>
-      </w:r>
-      <w:r>
-        <w:rPr>
-          <w:rFonts w:asciiTheme="minorHAnsi" w:hAnsiTheme="minorHAnsi"/>
-          <w:b w:val="0"/>
-          <w:color w:val="auto"/>
-          <w:sz w:val="20"/>
-          <w:szCs w:val="20"/>
-          <w:highlight w:val="green"/>
-        </w:rPr>
-        <w:t>${</w:t>
-      </w:r>
-      <w:proofErr w:type="spellStart"/>
-      <w:r>
-        <w:rPr>
-          <w:rFonts w:asciiTheme="minorHAnsi" w:hAnsiTheme="minorHAnsi"/>
-          <w:b w:val="0"/>
-          <w:color w:val="auto"/>
-          <w:sz w:val="20"/>
-          <w:szCs w:val="20"/>
-          <w:highlight w:val="green"/>
-        </w:rPr>
-        <w:t>fechaResolucion</w:t>
-      </w:r>
-      <w:r>
-        <w:rPr>
-          <w:rFonts w:asciiTheme="minorHAnsi" w:hAnsiTheme="minorHAnsi"/>
-          <w:b w:val="0"/>
-          <w:color w:val="auto"/>
-          <w:sz w:val="20"/>
-          <w:szCs w:val="20"/>
-          <w:highlight w:val="green"/>
-        </w:rPr>
-        <w:t>Convenio</w:t>
-      </w:r>
-      <w:proofErr w:type="spellEnd"/>
       <w:r>
         <w:rPr>
           <w:rFonts w:asciiTheme="minorHAnsi" w:hAnsiTheme="minorHAnsi"/>
@@ -3045,29 +2577,7 @@
           <w:highlight w:val="yellow"/>
           <w:lang w:val="es-ES_tradnl" w:eastAsia="en-US"/>
         </w:rPr>
-        <w:t xml:space="preserve">” y </w:t>
-      </w:r>
-      <w:proofErr w:type="gramStart"/>
-      <w:r>
-        <w:rPr>
-          <w:rFonts w:asciiTheme="minorHAnsi" w:hAnsiTheme="minorHAnsi" w:cstheme="minorHAnsi"/>
-          <w:sz w:val="20"/>
-          <w:szCs w:val="20"/>
-          <w:highlight w:val="yellow"/>
-          <w:lang w:val="es-ES_tradnl" w:eastAsia="en-US"/>
-        </w:rPr>
-        <w:t>de acuerdo a</w:t>
-      </w:r>
-      <w:proofErr w:type="gramEnd"/>
-      <w:r>
-        <w:rPr>
-          <w:rFonts w:asciiTheme="minorHAnsi" w:hAnsiTheme="minorHAnsi" w:cstheme="minorHAnsi"/>
-          <w:sz w:val="20"/>
-          <w:szCs w:val="20"/>
-          <w:highlight w:val="yellow"/>
-          <w:lang w:val="es-ES_tradnl" w:eastAsia="en-US"/>
-        </w:rPr>
-        <w:t xml:space="preserve"> la normativa vigente, para estos efectos deberá enviar vía correo electrónico a la referente del programa la propuesta de compras, que deberá ser aprobada por el </w:t>
+        <w:t xml:space="preserve">” y de acuerdo a la normativa vigente, para estos efectos deberá enviar vía correo electrónico a la referente del programa la propuesta de compras, que deberá ser aprobada por el </w:t>
       </w:r>
       <w:r>
         <w:rPr>
@@ -3910,29 +3420,7 @@
           <w:highlight w:val="yellow"/>
           <w:lang w:val="es-ES_tradnl" w:eastAsia="en-US"/>
         </w:rPr>
-        <w:t xml:space="preserve">” y </w:t>
-      </w:r>
-      <w:proofErr w:type="gramStart"/>
-      <w:r>
-        <w:rPr>
-          <w:rFonts w:asciiTheme="minorHAnsi" w:hAnsiTheme="minorHAnsi" w:cstheme="minorHAnsi"/>
-          <w:sz w:val="20"/>
-          <w:szCs w:val="20"/>
-          <w:highlight w:val="yellow"/>
-          <w:lang w:val="es-ES_tradnl" w:eastAsia="en-US"/>
-        </w:rPr>
-        <w:t>de acuerdo a</w:t>
-      </w:r>
-      <w:proofErr w:type="gramEnd"/>
-      <w:r>
-        <w:rPr>
-          <w:rFonts w:asciiTheme="minorHAnsi" w:hAnsiTheme="minorHAnsi" w:cstheme="minorHAnsi"/>
-          <w:sz w:val="20"/>
-          <w:szCs w:val="20"/>
-          <w:highlight w:val="yellow"/>
-          <w:lang w:val="es-ES_tradnl" w:eastAsia="en-US"/>
-        </w:rPr>
-        <w:t xml:space="preserve"> la normativa vigente, para estos efectos deberá enviar vía correo electrónico a la referente del programa la propuesta de compras, que deberá ser aprobada por el </w:t>
+        <w:t xml:space="preserve">” y de acuerdo a la normativa vigente, para estos efectos deberá enviar vía correo electrónico a la referente del programa la propuesta de compras, que deberá ser aprobada por el </w:t>
       </w:r>
       <w:r>
         <w:rPr>
@@ -4151,7 +3639,6 @@
         </w:rPr>
         <w:t>$</w:t>
       </w:r>
-      <w:proofErr w:type="spellStart"/>
       <w:r>
         <w:rPr>
           <w:rFonts w:ascii="Calibri" w:hAnsi="Calibri" w:cs="Calibri"/>
@@ -4162,7 +3649,6 @@
         </w:rPr>
         <w:t>xxxxxxxxxxx</w:t>
       </w:r>
-      <w:proofErr w:type="spellEnd"/>
       <w:r>
         <w:rPr>
           <w:rFonts w:ascii="Calibri" w:hAnsi="Calibri" w:cs="Calibri"/>
@@ -4183,7 +3669,6 @@
         </w:rPr>
         <w:t xml:space="preserve">correspondiente al </w:t>
       </w:r>
-      <w:proofErr w:type="spellStart"/>
       <w:r>
         <w:rPr>
           <w:rFonts w:ascii="Calibri" w:hAnsi="Calibri" w:cs="Calibri"/>
@@ -4193,7 +3678,6 @@
         </w:rPr>
         <w:t>xxxx</w:t>
       </w:r>
-      <w:proofErr w:type="spellEnd"/>
       <w:r>
         <w:rPr>
           <w:rFonts w:ascii="Calibri" w:hAnsi="Calibri" w:cs="Calibri"/>
@@ -4375,7 +3859,6 @@
         </w:rPr>
         <w:t>$</w:t>
       </w:r>
-      <w:proofErr w:type="spellStart"/>
       <w:r>
         <w:rPr>
           <w:rFonts w:ascii="Calibri" w:hAnsi="Calibri" w:cs="Calibri"/>
@@ -4386,41 +3869,16 @@
         </w:rPr>
         <w:t>xxxx</w:t>
       </w:r>
-      <w:proofErr w:type="spellEnd"/>
-      <w:r>
-        <w:rPr>
-          <w:rFonts w:ascii="Calibri" w:hAnsi="Calibri" w:cs="Calibri"/>
-          <w:b/>
-          <w:bCs/>
-          <w:sz w:val="20"/>
-          <w:szCs w:val="20"/>
-          <w:highlight w:val="yellow"/>
-        </w:rPr>
-        <w:t xml:space="preserve"> </w:t>
-      </w:r>
-      <w:proofErr w:type="gramStart"/>
-      <w:r>
-        <w:rPr>
-          <w:rFonts w:ascii="Calibri" w:hAnsi="Calibri" w:cs="Calibri"/>
-          <w:b/>
-          <w:bCs/>
-          <w:sz w:val="20"/>
-          <w:szCs w:val="20"/>
-          <w:highlight w:val="yellow"/>
-        </w:rPr>
-        <w:t>( pesos</w:t>
-      </w:r>
-      <w:proofErr w:type="gramEnd"/>
-      <w:r>
-        <w:rPr>
-          <w:rFonts w:ascii="Calibri" w:hAnsi="Calibri" w:cs="Calibri"/>
-          <w:b/>
-          <w:bCs/>
-          <w:sz w:val="20"/>
-          <w:szCs w:val="20"/>
-          <w:highlight w:val="yellow"/>
-        </w:rPr>
-        <w:t xml:space="preserve">) </w:t>
+      <w:r>
+        <w:rPr>
+          <w:rFonts w:ascii="Calibri" w:hAnsi="Calibri" w:cs="Calibri"/>
+          <w:b/>
+          <w:bCs/>
+          <w:sz w:val="20"/>
+          <w:szCs w:val="20"/>
+          <w:highlight w:val="yellow"/>
+        </w:rPr>
+        <w:t xml:space="preserve"> ( pesos) </w:t>
       </w:r>
       <w:r>
         <w:rPr>
@@ -4586,27 +4044,7 @@
           <w:sz w:val="20"/>
           <w:szCs w:val="20"/>
         </w:rPr>
-        <w:t>${art</w:t>
-      </w:r>
-      <w:proofErr w:type="gramStart"/>
-      <w:r>
-        <w:rPr>
-          <w:rFonts w:ascii="Calibri" w:hAnsi="Calibri" w:cs="Calibri"/>
-          <w:bCs/>
-          <w:sz w:val="20"/>
-          <w:szCs w:val="20"/>
-        </w:rPr>
-        <w:t>8}Decreto</w:t>
-      </w:r>
-      <w:proofErr w:type="gramEnd"/>
-      <w:r>
-        <w:rPr>
-          <w:rFonts w:ascii="Calibri" w:hAnsi="Calibri" w:cs="Calibri"/>
-          <w:bCs/>
-          <w:sz w:val="20"/>
-          <w:szCs w:val="20"/>
-        </w:rPr>
-        <w:t xml:space="preserve"> N°140/04</w:t>
+        <w:t>${art8}Decreto N°140/04</w:t>
       </w:r>
       <w:r>
         <w:rPr>
@@ -4670,20 +4108,109 @@
           <w:szCs w:val="20"/>
           <w:highlight w:val="green"/>
         </w:rPr>
-        <w:t>${</w:t>
-      </w:r>
-      <w:proofErr w:type="spellStart"/>
-      <w:r>
-        <w:rPr>
-          <w:rFonts w:ascii="Calibri" w:hAnsi="Calibri" w:cs="Calibri"/>
+        <w:t>${directorDecreto}</w:t>
+      </w:r>
+      <w:r>
+        <w:rPr>
+          <w:rFonts w:ascii="Calibri" w:hAnsi="Calibri" w:cs="Calibri"/>
+          <w:bCs/>
+          <w:sz w:val="20"/>
+          <w:szCs w:val="20"/>
+        </w:rPr>
+        <w:t xml:space="preserve">. </w:t>
+      </w:r>
+      <w:r>
+        <w:rPr>
+          <w:rFonts w:ascii="Calibri" w:hAnsi="Calibri" w:cs="Calibri"/>
+          <w:bCs/>
+          <w:sz w:val="20"/>
+          <w:szCs w:val="20"/>
+        </w:rPr>
+        <w:t xml:space="preserve">La representación </w:t>
+      </w:r>
+      <w:r>
+        <w:rPr>
+          <w:rFonts w:ascii="Calibri" w:hAnsi="Calibri" w:cs="Calibri"/>
+          <w:bCs/>
+          <w:sz w:val="20"/>
+          <w:szCs w:val="20"/>
+        </w:rPr>
+        <w:t>de</w:t>
+      </w:r>
+      <w:r>
+        <w:rPr>
+          <w:rFonts w:ascii="Calibri" w:hAnsi="Calibri" w:cs="Calibri"/>
+          <w:bCs/>
+          <w:sz w:val="20"/>
+          <w:szCs w:val="20"/>
+        </w:rPr>
+        <w:t xml:space="preserve"> </w:t>
+      </w:r>
+      <w:r>
+        <w:rPr>
+          <w:rFonts w:ascii="Calibri" w:hAnsi="Calibri" w:cs="Calibri"/>
+          <w:bCs/>
+          <w:sz w:val="20"/>
+          <w:szCs w:val="20"/>
+        </w:rPr>
+        <w:t>D</w:t>
+      </w:r>
+      <w:r>
+        <w:rPr>
+          <w:rFonts w:ascii="Calibri" w:hAnsi="Calibri" w:cs="Calibri"/>
+          <w:bCs/>
+          <w:sz w:val="20"/>
+          <w:szCs w:val="20"/>
+        </w:rPr>
+        <w:t>.</w:t>
+      </w:r>
+      <w:r>
+        <w:rPr>
+          <w:rFonts w:ascii="Calibri" w:hAnsi="Calibri" w:cs="Calibri"/>
+          <w:bCs/>
+          <w:sz w:val="20"/>
+          <w:szCs w:val="20"/>
+        </w:rPr>
+        <w:t xml:space="preserve"> </w:t>
+      </w:r>
+      <w:r>
+        <w:rPr>
+          <w:rFonts w:ascii="Calibri" w:hAnsi="Calibri" w:cs="Calibri"/>
+          <w:b/>
           <w:bCs/>
           <w:sz w:val="20"/>
           <w:szCs w:val="20"/>
           <w:highlight w:val="green"/>
         </w:rPr>
-        <w:t>directorDecreto</w:t>
-      </w:r>
-      <w:proofErr w:type="spellEnd"/>
+        <w:t>${alcalde}</w:t>
+      </w:r>
+      <w:r>
+        <w:rPr>
+          <w:rFonts w:ascii="Calibri" w:hAnsi="Calibri" w:cs="Calibri"/>
+          <w:bCs/>
+          <w:sz w:val="20"/>
+          <w:szCs w:val="20"/>
+        </w:rPr>
+        <w:t xml:space="preserve"> para actuar en nombre de la </w:t>
+      </w:r>
+      <w:r>
+        <w:rPr>
+          <w:rFonts w:ascii="Calibri" w:hAnsi="Calibri" w:cs="Calibri"/>
+          <w:bCs/>
+          <w:sz w:val="20"/>
+          <w:szCs w:val="20"/>
+        </w:rPr>
+        <w:t xml:space="preserve">${ilustre} </w:t>
+      </w:r>
+      <w:r>
+        <w:rPr>
+          <w:rFonts w:ascii="Calibri" w:hAnsi="Calibri" w:cs="Calibri"/>
+          <w:bCs/>
+          <w:sz w:val="20"/>
+          <w:szCs w:val="20"/>
+        </w:rPr>
+        <w:t xml:space="preserve">Municipalidad de </w:t>
+      </w:r>
       <w:r>
         <w:rPr>
           <w:rFonts w:ascii="Calibri" w:hAnsi="Calibri" w:cs="Calibri"/>
@@ -4692,159 +4219,26 @@
           <w:szCs w:val="20"/>
           <w:highlight w:val="green"/>
         </w:rPr>
-        <w:t>}</w:t>
-      </w:r>
-      <w:r>
-        <w:rPr>
-          <w:rFonts w:ascii="Calibri" w:hAnsi="Calibri" w:cs="Calibri"/>
-          <w:bCs/>
-          <w:sz w:val="20"/>
-          <w:szCs w:val="20"/>
-        </w:rPr>
-        <w:t xml:space="preserve">. </w:t>
-      </w:r>
-      <w:r>
-        <w:rPr>
-          <w:rFonts w:ascii="Calibri" w:hAnsi="Calibri" w:cs="Calibri"/>
-          <w:bCs/>
-          <w:sz w:val="20"/>
-          <w:szCs w:val="20"/>
-        </w:rPr>
-        <w:t xml:space="preserve">La representación </w:t>
-      </w:r>
-      <w:r>
-        <w:rPr>
-          <w:rFonts w:ascii="Calibri" w:hAnsi="Calibri" w:cs="Calibri"/>
-          <w:bCs/>
-          <w:sz w:val="20"/>
-          <w:szCs w:val="20"/>
-        </w:rPr>
-        <w:t>de</w:t>
-      </w:r>
-      <w:r>
-        <w:rPr>
-          <w:rFonts w:ascii="Calibri" w:hAnsi="Calibri" w:cs="Calibri"/>
-          <w:bCs/>
-          <w:sz w:val="20"/>
-          <w:szCs w:val="20"/>
-        </w:rPr>
-        <w:t xml:space="preserve"> </w:t>
-      </w:r>
-      <w:r>
-        <w:rPr>
-          <w:rFonts w:ascii="Calibri" w:hAnsi="Calibri" w:cs="Calibri"/>
-          <w:bCs/>
-          <w:sz w:val="20"/>
-          <w:szCs w:val="20"/>
-        </w:rPr>
-        <w:t>D</w:t>
-      </w:r>
-      <w:r>
-        <w:rPr>
-          <w:rFonts w:ascii="Calibri" w:hAnsi="Calibri" w:cs="Calibri"/>
-          <w:bCs/>
-          <w:sz w:val="20"/>
-          <w:szCs w:val="20"/>
-        </w:rPr>
-        <w:t>.</w:t>
-      </w:r>
-      <w:r>
-        <w:rPr>
-          <w:rFonts w:ascii="Calibri" w:hAnsi="Calibri" w:cs="Calibri"/>
-          <w:bCs/>
-          <w:sz w:val="20"/>
-          <w:szCs w:val="20"/>
-        </w:rPr>
-        <w:t xml:space="preserve"> </w:t>
-      </w:r>
-      <w:r>
-        <w:rPr>
-          <w:rFonts w:ascii="Calibri" w:hAnsi="Calibri" w:cs="Calibri"/>
-          <w:b/>
+        <w:t>${comuna}</w:t>
+      </w:r>
+      <w:r>
+        <w:rPr>
+          <w:rFonts w:ascii="Calibri" w:hAnsi="Calibri" w:cs="Calibri"/>
+          <w:bCs/>
+          <w:sz w:val="20"/>
+          <w:szCs w:val="20"/>
+        </w:rPr>
+        <w:t xml:space="preserve">, emana del </w:t>
+      </w:r>
+      <w:r>
+        <w:rPr>
+          <w:rFonts w:ascii="Calibri" w:hAnsi="Calibri" w:cs="Calibri"/>
           <w:bCs/>
           <w:sz w:val="20"/>
           <w:szCs w:val="20"/>
           <w:highlight w:val="green"/>
         </w:rPr>
-        <w:t>${alcalde}</w:t>
-      </w:r>
-      <w:r>
-        <w:rPr>
-          <w:rFonts w:ascii="Calibri" w:hAnsi="Calibri" w:cs="Calibri"/>
-          <w:bCs/>
-          <w:sz w:val="20"/>
-          <w:szCs w:val="20"/>
-        </w:rPr>
-        <w:t xml:space="preserve"> para actuar en nombre de la </w:t>
-      </w:r>
-      <w:r>
-        <w:rPr>
-          <w:rFonts w:ascii="Calibri" w:hAnsi="Calibri" w:cs="Calibri"/>
-          <w:bCs/>
-          <w:sz w:val="20"/>
-          <w:szCs w:val="20"/>
-        </w:rPr>
-        <w:t xml:space="preserve">${ilustre} </w:t>
-      </w:r>
-      <w:r>
-        <w:rPr>
-          <w:rFonts w:ascii="Calibri" w:hAnsi="Calibri" w:cs="Calibri"/>
-          <w:bCs/>
-          <w:sz w:val="20"/>
-          <w:szCs w:val="20"/>
-        </w:rPr>
-        <w:t xml:space="preserve">Municipalidad de </w:t>
-      </w:r>
-      <w:r>
-        <w:rPr>
-          <w:rFonts w:ascii="Calibri" w:hAnsi="Calibri" w:cs="Calibri"/>
-          <w:bCs/>
-          <w:sz w:val="20"/>
-          <w:szCs w:val="20"/>
-          <w:highlight w:val="green"/>
-        </w:rPr>
-        <w:t>${comuna}</w:t>
-      </w:r>
-      <w:r>
-        <w:rPr>
-          <w:rFonts w:ascii="Calibri" w:hAnsi="Calibri" w:cs="Calibri"/>
-          <w:bCs/>
-          <w:sz w:val="20"/>
-          <w:szCs w:val="20"/>
-        </w:rPr>
-        <w:t xml:space="preserve">, emana del </w:t>
-      </w:r>
-      <w:r>
-        <w:rPr>
-          <w:rFonts w:ascii="Calibri" w:hAnsi="Calibri" w:cs="Calibri"/>
-          <w:bCs/>
-          <w:sz w:val="20"/>
-          <w:szCs w:val="20"/>
-          <w:highlight w:val="green"/>
-        </w:rPr>
-        <w:t>${</w:t>
-      </w:r>
-      <w:proofErr w:type="spellStart"/>
-      <w:r>
-        <w:rPr>
-          <w:rFonts w:ascii="Calibri" w:hAnsi="Calibri" w:cs="Calibri"/>
-          <w:bCs/>
-          <w:sz w:val="20"/>
-          <w:szCs w:val="20"/>
-          <w:highlight w:val="green"/>
-        </w:rPr>
-        <w:t>alcaldeDecreto</w:t>
-      </w:r>
-      <w:proofErr w:type="spellEnd"/>
-      <w:r>
-        <w:rPr>
-          <w:rFonts w:ascii="Calibri" w:hAnsi="Calibri" w:cs="Calibri"/>
-          <w:bCs/>
-          <w:sz w:val="20"/>
-          <w:szCs w:val="20"/>
-          <w:highlight w:val="green"/>
-        </w:rPr>
-        <w:t>}</w:t>
+        <w:t>${alcaldeDecreto}</w:t>
       </w:r>
       <w:r>
         <w:rPr>
@@ -4946,25 +4340,7 @@
           <w:sz w:val="20"/>
           <w:szCs w:val="16"/>
         </w:rPr>
-        <w:t xml:space="preserve">El presente </w:t>
-      </w:r>
-      <w:proofErr w:type="spellStart"/>
-      <w:r>
-        <w:rPr>
-          <w:rFonts w:ascii="Calibri" w:hAnsi="Calibri" w:cs="Calibri"/>
-          <w:sz w:val="20"/>
-          <w:szCs w:val="16"/>
-        </w:rPr>
-        <w:t>addendum</w:t>
-      </w:r>
-      <w:proofErr w:type="spellEnd"/>
-      <w:r>
-        <w:rPr>
-          <w:rFonts w:ascii="Calibri" w:hAnsi="Calibri" w:cs="Calibri"/>
-          <w:sz w:val="20"/>
-          <w:szCs w:val="16"/>
-        </w:rPr>
-        <w:t xml:space="preserve"> </w:t>
+        <w:t xml:space="preserve">El presente addendum </w:t>
       </w:r>
       <w:r>
         <w:rPr>
@@ -5088,25 +4464,7 @@
           <w:sz w:val="20"/>
           <w:szCs w:val="20"/>
         </w:rPr>
-        <w:t xml:space="preserve">e </w:t>
-      </w:r>
-      <w:proofErr w:type="spellStart"/>
-      <w:r>
-        <w:rPr>
-          <w:rFonts w:ascii="Calibri" w:hAnsi="Calibri" w:cs="Calibri"/>
-          <w:sz w:val="20"/>
-          <w:szCs w:val="20"/>
-        </w:rPr>
-        <w:t>addendum</w:t>
-      </w:r>
-      <w:proofErr w:type="spellEnd"/>
-      <w:r>
-        <w:rPr>
-          <w:rFonts w:ascii="Calibri" w:hAnsi="Calibri" w:cs="Calibri"/>
-          <w:sz w:val="20"/>
-          <w:szCs w:val="20"/>
-        </w:rPr>
-        <w:t>.</w:t>
+        <w:t>e addendum.</w:t>
       </w:r>
     </w:p>
     <w:p>
@@ -5266,31 +4624,7 @@
           <w:szCs w:val="16"/>
           <w:highlight w:val="green"/>
         </w:rPr>
-        <w:t>${</w:t>
-      </w:r>
-      <w:proofErr w:type="spellStart"/>
-      <w:r>
-        <w:rPr>
-          <w:rFonts w:ascii="Verdana" w:hAnsi="Verdana" w:cs="Calibri"/>
-          <w:b/>
-          <w:bCs/>
-          <w:sz w:val="16"/>
-          <w:szCs w:val="16"/>
-          <w:highlight w:val="green"/>
-        </w:rPr>
-        <w:t>ilustreTitulo</w:t>
-      </w:r>
-      <w:proofErr w:type="spellEnd"/>
-      <w:r>
-        <w:rPr>
-          <w:rFonts w:ascii="Verdana" w:hAnsi="Verdana" w:cs="Calibri"/>
-          <w:b/>
-          <w:bCs/>
-          <w:sz w:val="16"/>
-          <w:szCs w:val="16"/>
-          <w:highlight w:val="green"/>
-        </w:rPr>
-        <w:t>} ${municipalidad}</w:t>
+        <w:t>${ilustreTitulo} ${municipalidad}</w:t>
       </w:r>
     </w:p>
     <w:p>

</xml_diff>